<commit_message>
update color in report
</commit_message>
<xml_diff>
--- a/report/WanneeruayReport.docx
+++ b/report/WanneeruayReport.docx
@@ -16,6 +16,7 @@
           <w:docPartUnique/>
         </w:docPartObj>
       </w:sdtPr>
+      <w:sdtEndPr/>
       <w:sdtContent>
         <w:p>
           <w:pPr>
@@ -1431,9 +1432,7 @@
               <w:szCs w:val="36"/>
             </w:rPr>
           </w:pPr>
-          <w:bookmarkStart w:id="0" w:name="_GoBack"/>
         </w:p>
-        <w:bookmarkEnd w:id="0"/>
         <w:p>
           <w:pPr>
             <w:jc w:val="center"/>
@@ -1680,6 +1679,7 @@
                                     <w:dataBinding w:prefixMappings="xmlns:ns0='http://purl.org/dc/elements/1.1/' xmlns:ns1='http://schemas.openxmlformats.org/package/2006/metadata/core-properties' " w:xpath="/ns1:coreProperties[1]/ns0:title[1]" w:storeItemID="{6C3C8BC8-F283-45AE-878A-BAB7291924A1}"/>
                                     <w:text w:multiLine="1"/>
                                   </w:sdtPr>
+                                  <w:sdtEndPr/>
                                   <w:sdtContent>
                                     <w:r>
                                       <w:rPr>
@@ -1719,6 +1719,7 @@
                                   <w:dataBinding w:prefixMappings="xmlns:ns0='http://purl.org/dc/elements/1.1/' xmlns:ns1='http://schemas.openxmlformats.org/package/2006/metadata/core-properties' " w:xpath="/ns1:coreProperties[1]/ns0:subject[1]" w:storeItemID="{6C3C8BC8-F283-45AE-878A-BAB7291924A1}"/>
                                   <w:text/>
                                 </w:sdtPr>
+                                <w:sdtEndPr/>
                                 <w:sdtContent>
                                   <w:p>
                                     <w:pPr>
@@ -1813,6 +1814,7 @@
                               <w:dataBinding w:prefixMappings="xmlns:ns0='http://purl.org/dc/elements/1.1/' xmlns:ns1='http://schemas.openxmlformats.org/package/2006/metadata/core-properties' " w:xpath="/ns1:coreProperties[1]/ns0:title[1]" w:storeItemID="{6C3C8BC8-F283-45AE-878A-BAB7291924A1}"/>
                               <w:text w:multiLine="1"/>
                             </w:sdtPr>
+                            <w:sdtEndPr/>
                             <w:sdtContent>
                               <w:r>
                                 <w:rPr>
@@ -1852,6 +1854,7 @@
                             <w:dataBinding w:prefixMappings="xmlns:ns0='http://purl.org/dc/elements/1.1/' xmlns:ns1='http://schemas.openxmlformats.org/package/2006/metadata/core-properties' " w:xpath="/ns1:coreProperties[1]/ns0:subject[1]" w:storeItemID="{6C3C8BC8-F283-45AE-878A-BAB7291924A1}"/>
                             <w:text/>
                           </w:sdtPr>
+                          <w:sdtEndPr/>
                           <w:sdtContent>
                             <w:p>
                               <w:pPr>
@@ -2396,7 +2399,18 @@
           <w:szCs w:val="32"/>
           <w:cs/>
         </w:rPr>
-        <w:t xml:space="preserve"> ซึ่งรายงานนี้มีเนื้อหาของการพัฒนาโปรแกรม </w:t>
+        <w:t xml:space="preserve"> ซึ่</w:t>
+      </w:r>
+      <w:bookmarkStart w:id="0" w:name="_GoBack"/>
+      <w:bookmarkEnd w:id="0"/>
+      <w:r>
+        <w:rPr>
+          <w:rFonts w:ascii="TH SarabunPSK" w:hAnsi="TH SarabunPSK" w:cs="TH SarabunPSK" w:hint="cs"/>
+          <w:sz w:val="32"/>
+          <w:szCs w:val="32"/>
+          <w:cs/>
+        </w:rPr>
+        <w:t xml:space="preserve">งรายงานนี้มีเนื้อหาของการพัฒนาโปรแกรม </w:t>
       </w:r>
       <w:r>
         <w:rPr>
@@ -2849,7 +2863,7 @@
     <w:p>
       <w:pPr>
         <w:rPr>
-          <w:rFonts w:ascii="TH SarabunPSK" w:hAnsi="TH SarabunPSK" w:cs="TH SarabunPSK" w:hint="cs"/>
+          <w:rFonts w:ascii="TH SarabunPSK" w:hAnsi="TH SarabunPSK" w:cs="TH SarabunPSK"/>
           <w:sz w:val="32"/>
           <w:szCs w:val="32"/>
         </w:rPr>
@@ -2859,7 +2873,7 @@
       <w:pPr>
         <w:jc w:val="right"/>
         <w:rPr>
-          <w:rFonts w:ascii="TH SarabunPSK" w:hAnsi="TH SarabunPSK" w:cs="TH SarabunPSK" w:hint="cs"/>
+          <w:rFonts w:ascii="TH SarabunPSK" w:hAnsi="TH SarabunPSK" w:cs="TH SarabunPSK"/>
           <w:sz w:val="32"/>
           <w:szCs w:val="32"/>
           <w:cs/>
@@ -4826,7 +4840,7 @@
           <w:rFonts w:ascii="TH SarabunPSK" w:hAnsi="TH SarabunPSK" w:cs="TH SarabunPSK"/>
           <w:b/>
           <w:bCs/>
-          <w:color w:val="auto"/>
+          <w:color w:val="C45911" w:themeColor="accent2" w:themeShade="BF"/>
           <w:sz w:val="28"/>
           <w:szCs w:val="36"/>
         </w:rPr>
@@ -4837,7 +4851,7 @@
           <w:rFonts w:ascii="TH SarabunPSK" w:hAnsi="TH SarabunPSK" w:cs="TH SarabunPSK"/>
           <w:b/>
           <w:bCs/>
-          <w:color w:val="auto"/>
+          <w:color w:val="C45911" w:themeColor="accent2" w:themeShade="BF"/>
           <w:sz w:val="28"/>
           <w:szCs w:val="36"/>
           <w:cs/>
@@ -4855,7 +4869,7 @@
           <w:rFonts w:ascii="TH SarabunPSK" w:hAnsi="TH SarabunPSK" w:cs="TH SarabunPSK"/>
           <w:b/>
           <w:bCs/>
-          <w:color w:val="auto"/>
+          <w:color w:val="C45911" w:themeColor="accent2" w:themeShade="BF"/>
           <w:sz w:val="28"/>
           <w:szCs w:val="36"/>
         </w:rPr>
@@ -4866,7 +4880,7 @@
           <w:rFonts w:ascii="TH SarabunPSK" w:hAnsi="TH SarabunPSK" w:cs="TH SarabunPSK"/>
           <w:b/>
           <w:bCs/>
-          <w:color w:val="auto"/>
+          <w:color w:val="C45911" w:themeColor="accent2" w:themeShade="BF"/>
           <w:sz w:val="28"/>
           <w:szCs w:val="36"/>
           <w:cs/>
@@ -5271,7 +5285,7 @@
           <w:rFonts w:ascii="TH SarabunPSK" w:hAnsi="TH SarabunPSK" w:cs="TH SarabunPSK"/>
           <w:b/>
           <w:bCs/>
-          <w:color w:val="auto"/>
+          <w:color w:val="C45911" w:themeColor="accent2" w:themeShade="BF"/>
           <w:sz w:val="36"/>
           <w:szCs w:val="36"/>
         </w:rPr>
@@ -5282,7 +5296,7 @@
           <w:rFonts w:ascii="TH SarabunPSK" w:hAnsi="TH SarabunPSK" w:cs="TH SarabunPSK"/>
           <w:b/>
           <w:bCs/>
-          <w:color w:val="auto"/>
+          <w:color w:val="C45911" w:themeColor="accent2" w:themeShade="BF"/>
           <w:sz w:val="36"/>
           <w:szCs w:val="36"/>
           <w:cs/>
@@ -5300,7 +5314,7 @@
           <w:rFonts w:ascii="TH SarabunPSK" w:hAnsi="TH SarabunPSK" w:cs="TH SarabunPSK"/>
           <w:b/>
           <w:bCs/>
-          <w:color w:val="auto"/>
+          <w:color w:val="C45911" w:themeColor="accent2" w:themeShade="BF"/>
           <w:sz w:val="36"/>
           <w:szCs w:val="36"/>
         </w:rPr>
@@ -5311,7 +5325,7 @@
           <w:rFonts w:ascii="TH SarabunPSK" w:hAnsi="TH SarabunPSK" w:cs="TH SarabunPSK"/>
           <w:b/>
           <w:bCs/>
-          <w:color w:val="auto"/>
+          <w:color w:val="C45911" w:themeColor="accent2" w:themeShade="BF"/>
           <w:sz w:val="36"/>
           <w:szCs w:val="36"/>
         </w:rPr>
@@ -7257,7 +7271,7 @@
           <w:rFonts w:ascii="TH SarabunPSK" w:hAnsi="TH SarabunPSK" w:cs="TH SarabunPSK"/>
           <w:b/>
           <w:bCs/>
-          <w:color w:val="auto"/>
+          <w:color w:val="C45911" w:themeColor="accent2" w:themeShade="BF"/>
           <w:sz w:val="36"/>
           <w:szCs w:val="36"/>
         </w:rPr>
@@ -7268,7 +7282,7 @@
           <w:rFonts w:ascii="TH SarabunPSK" w:hAnsi="TH SarabunPSK" w:cs="TH SarabunPSK"/>
           <w:b/>
           <w:bCs/>
-          <w:color w:val="auto"/>
+          <w:color w:val="C45911" w:themeColor="accent2" w:themeShade="BF"/>
           <w:sz w:val="36"/>
           <w:szCs w:val="36"/>
           <w:cs/>
@@ -7286,7 +7300,7 @@
           <w:rFonts w:ascii="TH SarabunPSK" w:hAnsi="TH SarabunPSK" w:cs="TH SarabunPSK"/>
           <w:b/>
           <w:bCs/>
-          <w:color w:val="auto"/>
+          <w:color w:val="C45911" w:themeColor="accent2" w:themeShade="BF"/>
           <w:sz w:val="36"/>
           <w:szCs w:val="36"/>
         </w:rPr>
@@ -7297,7 +7311,7 @@
           <w:rFonts w:ascii="TH SarabunPSK" w:hAnsi="TH SarabunPSK" w:cs="TH SarabunPSK"/>
           <w:b/>
           <w:bCs/>
-          <w:color w:val="auto"/>
+          <w:color w:val="C45911" w:themeColor="accent2" w:themeShade="BF"/>
           <w:sz w:val="36"/>
           <w:szCs w:val="36"/>
         </w:rPr>
@@ -7308,7 +7322,7 @@
           <w:rFonts w:ascii="TH SarabunPSK" w:hAnsi="TH SarabunPSK" w:cs="TH SarabunPSK"/>
           <w:b/>
           <w:bCs/>
-          <w:color w:val="auto"/>
+          <w:color w:val="C45911" w:themeColor="accent2" w:themeShade="BF"/>
           <w:sz w:val="36"/>
           <w:szCs w:val="36"/>
         </w:rPr>
@@ -7945,7 +7959,7 @@
         <mc:AlternateContent>
           <mc:Choice Requires="wps">
             <w:drawing>
-              <wp:anchor distT="0" distB="0" distL="114300" distR="114300" simplePos="0" relativeHeight="251684864" behindDoc="0" locked="0" layoutInCell="1" allowOverlap="1" wp14:anchorId="5E571E2F" wp14:editId="7D9EC4A9">
+              <wp:anchor distT="0" distB="0" distL="114300" distR="114300" simplePos="0" relativeHeight="251684864" behindDoc="0" locked="0" layoutInCell="1" allowOverlap="1" wp14:anchorId="5E571E2F" wp14:editId="5FCBC38C">
                 <wp:simplePos x="0" y="0"/>
                 <wp:positionH relativeFrom="margin">
                   <wp:posOffset>0</wp:posOffset>
@@ -8079,7 +8093,80 @@
           <w:szCs w:val="32"/>
         </w:rPr>
         <w:drawing>
-          <wp:anchor distT="0" distB="0" distL="114300" distR="114300" simplePos="0" relativeHeight="251677696" behindDoc="0" locked="0" layoutInCell="1" allowOverlap="1" wp14:anchorId="3A7CC94B" wp14:editId="4EEB8979">
+          <wp:anchor distT="0" distB="0" distL="114300" distR="114300" simplePos="0" relativeHeight="251786240" behindDoc="0" locked="0" layoutInCell="1" allowOverlap="1" wp14:anchorId="6DE3E526" wp14:editId="2989AC90">
+            <wp:simplePos x="0" y="0"/>
+            <wp:positionH relativeFrom="margin">
+              <wp:posOffset>4480609</wp:posOffset>
+            </wp:positionH>
+            <wp:positionV relativeFrom="paragraph">
+              <wp:posOffset>327025</wp:posOffset>
+            </wp:positionV>
+            <wp:extent cx="1493520" cy="3006823"/>
+            <wp:effectExtent l="0" t="0" r="0" b="3175"/>
+            <wp:wrapNone/>
+            <wp:docPr id="5" name="Picture 5"/>
+            <wp:cNvGraphicFramePr>
+              <a:graphicFrameLocks xmlns:a="http://schemas.openxmlformats.org/drawingml/2006/main" noChangeAspect="1"/>
+            </wp:cNvGraphicFramePr>
+            <a:graphic xmlns:a="http://schemas.openxmlformats.org/drawingml/2006/main">
+              <a:graphicData uri="http://schemas.openxmlformats.org/drawingml/2006/picture">
+                <pic:pic xmlns:pic="http://schemas.openxmlformats.org/drawingml/2006/picture">
+                  <pic:nvPicPr>
+                    <pic:cNvPr id="0" name="Picture 3"/>
+                    <pic:cNvPicPr>
+                      <a:picLocks noChangeAspect="1" noChangeArrowheads="1"/>
+                    </pic:cNvPicPr>
+                  </pic:nvPicPr>
+                  <pic:blipFill rotWithShape="1">
+                    <a:blip r:embed="rId17" cstate="print">
+                      <a:extLst>
+                        <a:ext uri="{28A0092B-C50C-407E-A947-70E740481C1C}">
+                          <a14:useLocalDpi xmlns:a14="http://schemas.microsoft.com/office/drawing/2010/main" val="0"/>
+                        </a:ext>
+                      </a:extLst>
+                    </a:blip>
+                    <a:srcRect l="59938" t="9134" r="10123" b="5583"/>
+                    <a:stretch/>
+                  </pic:blipFill>
+                  <pic:spPr bwMode="auto">
+                    <a:xfrm>
+                      <a:off x="0" y="0"/>
+                      <a:ext cx="1493520" cy="3006823"/>
+                    </a:xfrm>
+                    <a:prstGeom prst="rect">
+                      <a:avLst/>
+                    </a:prstGeom>
+                    <a:noFill/>
+                    <a:ln>
+                      <a:noFill/>
+                    </a:ln>
+                    <a:extLst>
+                      <a:ext uri="{53640926-AAD7-44D8-BBD7-CCE9431645EC}">
+                        <a14:shadowObscured xmlns:a14="http://schemas.microsoft.com/office/drawing/2010/main"/>
+                      </a:ext>
+                    </a:extLst>
+                  </pic:spPr>
+                </pic:pic>
+              </a:graphicData>
+            </a:graphic>
+            <wp14:sizeRelH relativeFrom="margin">
+              <wp14:pctWidth>0</wp14:pctWidth>
+            </wp14:sizeRelH>
+            <wp14:sizeRelV relativeFrom="margin">
+              <wp14:pctHeight>0</wp14:pctHeight>
+            </wp14:sizeRelV>
+          </wp:anchor>
+        </w:drawing>
+      </w:r>
+      <w:r>
+        <w:rPr>
+          <w:rFonts w:ascii="TH SarabunPSK" w:hAnsi="TH SarabunPSK" w:cs="TH SarabunPSK"/>
+          <w:noProof/>
+          <w:sz w:val="32"/>
+          <w:szCs w:val="32"/>
+        </w:rPr>
+        <w:drawing>
+          <wp:anchor distT="0" distB="0" distL="114300" distR="114300" simplePos="0" relativeHeight="251677696" behindDoc="0" locked="0" layoutInCell="1" allowOverlap="1" wp14:anchorId="3A7CC94B" wp14:editId="0877D6B6">
             <wp:simplePos x="0" y="0"/>
             <wp:positionH relativeFrom="margin">
               <wp:posOffset>0</wp:posOffset>
@@ -8152,7 +8239,7 @@
           <w:szCs w:val="32"/>
         </w:rPr>
         <w:drawing>
-          <wp:anchor distT="0" distB="0" distL="114300" distR="114300" simplePos="0" relativeHeight="251683840" behindDoc="0" locked="0" layoutInCell="1" allowOverlap="1" wp14:anchorId="136D5C13" wp14:editId="3D05BE19">
+          <wp:anchor distT="0" distB="0" distL="114300" distR="114300" simplePos="0" relativeHeight="251683840" behindDoc="0" locked="0" layoutInCell="1" allowOverlap="1" wp14:anchorId="136D5C13" wp14:editId="50223F73">
             <wp:simplePos x="0" y="0"/>
             <wp:positionH relativeFrom="margin">
               <wp:posOffset>2238375</wp:posOffset>
@@ -8177,7 +8264,7 @@
                     </pic:cNvPicPr>
                   </pic:nvPicPr>
                   <pic:blipFill rotWithShape="1">
-                    <a:blip r:embed="rId17" cstate="print">
+                    <a:blip r:embed="rId18" cstate="print">
                       <a:extLst>
                         <a:ext uri="{28A0092B-C50C-407E-A947-70E740481C1C}">
                           <a14:useLocalDpi xmlns:a14="http://schemas.microsoft.com/office/drawing/2010/main" val="0"/>
@@ -8217,79 +8304,6 @@
           </wp:anchor>
         </w:drawing>
       </w:r>
-      <w:r>
-        <w:rPr>
-          <w:rFonts w:ascii="TH SarabunPSK" w:hAnsi="TH SarabunPSK" w:cs="TH SarabunPSK"/>
-          <w:noProof/>
-          <w:sz w:val="32"/>
-          <w:szCs w:val="32"/>
-        </w:rPr>
-        <w:drawing>
-          <wp:anchor distT="0" distB="0" distL="114300" distR="114300" simplePos="0" relativeHeight="251676672" behindDoc="0" locked="0" layoutInCell="1" allowOverlap="1" wp14:anchorId="14ED8DD6" wp14:editId="205AA870">
-            <wp:simplePos x="0" y="0"/>
-            <wp:positionH relativeFrom="margin">
-              <wp:posOffset>4476750</wp:posOffset>
-            </wp:positionH>
-            <wp:positionV relativeFrom="paragraph">
-              <wp:posOffset>325120</wp:posOffset>
-            </wp:positionV>
-            <wp:extent cx="1459865" cy="2926080"/>
-            <wp:effectExtent l="0" t="0" r="6985" b="7620"/>
-            <wp:wrapNone/>
-            <wp:docPr id="6" name="Picture 6"/>
-            <wp:cNvGraphicFramePr>
-              <a:graphicFrameLocks xmlns:a="http://schemas.openxmlformats.org/drawingml/2006/main" noChangeAspect="1"/>
-            </wp:cNvGraphicFramePr>
-            <a:graphic xmlns:a="http://schemas.openxmlformats.org/drawingml/2006/main">
-              <a:graphicData uri="http://schemas.openxmlformats.org/drawingml/2006/picture">
-                <pic:pic xmlns:pic="http://schemas.openxmlformats.org/drawingml/2006/picture">
-                  <pic:nvPicPr>
-                    <pic:cNvPr id="0" name="Picture 4"/>
-                    <pic:cNvPicPr>
-                      <a:picLocks noChangeAspect="1" noChangeArrowheads="1"/>
-                    </pic:cNvPicPr>
-                  </pic:nvPicPr>
-                  <pic:blipFill rotWithShape="1">
-                    <a:blip r:embed="rId18" cstate="print">
-                      <a:extLst>
-                        <a:ext uri="{28A0092B-C50C-407E-A947-70E740481C1C}">
-                          <a14:useLocalDpi xmlns:a14="http://schemas.microsoft.com/office/drawing/2010/main" val="0"/>
-                        </a:ext>
-                      </a:extLst>
-                    </a:blip>
-                    <a:srcRect l="10921" t="6727" r="59143" b="8364"/>
-                    <a:stretch/>
-                  </pic:blipFill>
-                  <pic:spPr bwMode="auto">
-                    <a:xfrm>
-                      <a:off x="0" y="0"/>
-                      <a:ext cx="1459865" cy="2926080"/>
-                    </a:xfrm>
-                    <a:prstGeom prst="rect">
-                      <a:avLst/>
-                    </a:prstGeom>
-                    <a:noFill/>
-                    <a:ln>
-                      <a:noFill/>
-                    </a:ln>
-                    <a:extLst>
-                      <a:ext uri="{53640926-AAD7-44D8-BBD7-CCE9431645EC}">
-                        <a14:shadowObscured xmlns:a14="http://schemas.microsoft.com/office/drawing/2010/main"/>
-                      </a:ext>
-                    </a:extLst>
-                  </pic:spPr>
-                </pic:pic>
-              </a:graphicData>
-            </a:graphic>
-            <wp14:sizeRelH relativeFrom="margin">
-              <wp14:pctWidth>0</wp14:pctWidth>
-            </wp14:sizeRelH>
-            <wp14:sizeRelV relativeFrom="margin">
-              <wp14:pctHeight>0</wp14:pctHeight>
-            </wp14:sizeRelV>
-          </wp:anchor>
-        </w:drawing>
-      </w:r>
     </w:p>
     <w:p>
       <w:pPr>
@@ -8379,7 +8393,118 @@
         <mc:AlternateContent>
           <mc:Choice Requires="wps">
             <w:drawing>
-              <wp:anchor distT="0" distB="0" distL="114300" distR="114300" simplePos="0" relativeHeight="251691008" behindDoc="0" locked="0" layoutInCell="1" allowOverlap="1" wp14:anchorId="15EAC7D8" wp14:editId="50FCA4FB">
+              <wp:anchor distT="0" distB="0" distL="114300" distR="114300" simplePos="0" relativeHeight="251787264" behindDoc="0" locked="0" layoutInCell="1" allowOverlap="1" wp14:anchorId="19F31919" wp14:editId="562078DA">
+                <wp:simplePos x="0" y="0"/>
+                <wp:positionH relativeFrom="column">
+                  <wp:posOffset>4480560</wp:posOffset>
+                </wp:positionH>
+                <wp:positionV relativeFrom="paragraph">
+                  <wp:posOffset>366395</wp:posOffset>
+                </wp:positionV>
+                <wp:extent cx="1508760" cy="419100"/>
+                <wp:effectExtent l="0" t="0" r="0" b="0"/>
+                <wp:wrapNone/>
+                <wp:docPr id="23" name="Text Box 23"/>
+                <wp:cNvGraphicFramePr/>
+                <a:graphic xmlns:a="http://schemas.openxmlformats.org/drawingml/2006/main">
+                  <a:graphicData uri="http://schemas.microsoft.com/office/word/2010/wordprocessingShape">
+                    <wps:wsp>
+                      <wps:cNvSpPr txBox="1"/>
+                      <wps:spPr>
+                        <a:xfrm>
+                          <a:off x="0" y="0"/>
+                          <a:ext cx="1508760" cy="419100"/>
+                        </a:xfrm>
+                        <a:prstGeom prst="rect">
+                          <a:avLst/>
+                        </a:prstGeom>
+                        <a:noFill/>
+                        <a:ln w="6350">
+                          <a:noFill/>
+                        </a:ln>
+                      </wps:spPr>
+                      <wps:txbx>
+                        <w:txbxContent>
+                          <w:p>
+                            <w:pPr>
+                              <w:jc w:val="center"/>
+                              <w:rPr>
+                                <w:rFonts w:ascii="TH SarabunPSK" w:hAnsi="TH SarabunPSK" w:cs="TH SarabunPSK"/>
+                                <w:sz w:val="32"/>
+                                <w:szCs w:val="32"/>
+                                <w:cs/>
+                              </w:rPr>
+                            </w:pPr>
+                            <w:r>
+                              <w:rPr>
+                                <w:rFonts w:ascii="TH SarabunPSK" w:hAnsi="TH SarabunPSK" w:cs="TH SarabunPSK"/>
+                                <w:sz w:val="32"/>
+                                <w:szCs w:val="32"/>
+                                <w:cs/>
+                              </w:rPr>
+                              <w:t>หน้าประวัติการซื้อ</w:t>
+                            </w:r>
+                          </w:p>
+                        </w:txbxContent>
+                      </wps:txbx>
+                      <wps:bodyPr rot="0" spcFirstLastPara="0" vertOverflow="overflow" horzOverflow="overflow" vert="horz" wrap="square" lIns="91440" tIns="45720" rIns="91440" bIns="45720" numCol="1" spcCol="0" rtlCol="0" fromWordArt="0" anchor="ctr" anchorCtr="0" forceAA="0" compatLnSpc="1">
+                        <a:prstTxWarp prst="textNoShape">
+                          <a:avLst/>
+                        </a:prstTxWarp>
+                        <a:noAutofit/>
+                      </wps:bodyPr>
+                    </wps:wsp>
+                  </a:graphicData>
+                </a:graphic>
+                <wp14:sizeRelH relativeFrom="margin">
+                  <wp14:pctWidth>0</wp14:pctWidth>
+                </wp14:sizeRelH>
+              </wp:anchor>
+            </w:drawing>
+          </mc:Choice>
+          <mc:Fallback>
+            <w:pict>
+              <v:shape w14:anchorId="19F31919" id="Text Box 23" o:spid="_x0000_s1035" type="#_x0000_t202" style="position:absolute;margin-left:352.8pt;margin-top:28.85pt;width:118.8pt;height:33pt;z-index:251787264;visibility:visible;mso-wrap-style:square;mso-width-percent:0;mso-wrap-distance-left:9pt;mso-wrap-distance-top:0;mso-wrap-distance-right:9pt;mso-wrap-distance-bottom:0;mso-position-horizontal:absolute;mso-position-horizontal-relative:text;mso-position-vertical:absolute;mso-position-vertical-relative:text;mso-width-percent:0;mso-width-relative:margin;v-text-anchor:middle" o:gfxdata="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" filled="f" stroked="f" strokeweight=".5pt">
+                <v:textbox>
+                  <w:txbxContent>
+                    <w:p>
+                      <w:pPr>
+                        <w:jc w:val="center"/>
+                        <w:rPr>
+                          <w:rFonts w:ascii="TH SarabunPSK" w:hAnsi="TH SarabunPSK" w:cs="TH SarabunPSK"/>
+                          <w:sz w:val="32"/>
+                          <w:szCs w:val="32"/>
+                          <w:cs/>
+                        </w:rPr>
+                      </w:pPr>
+                      <w:r>
+                        <w:rPr>
+                          <w:rFonts w:ascii="TH SarabunPSK" w:hAnsi="TH SarabunPSK" w:cs="TH SarabunPSK"/>
+                          <w:sz w:val="32"/>
+                          <w:szCs w:val="32"/>
+                          <w:cs/>
+                        </w:rPr>
+                        <w:t>หน้าประวัติการซื้อ</w:t>
+                      </w:r>
+                    </w:p>
+                  </w:txbxContent>
+                </v:textbox>
+              </v:shape>
+            </w:pict>
+          </mc:Fallback>
+        </mc:AlternateContent>
+      </w:r>
+      <w:r>
+        <w:rPr>
+          <w:rFonts w:ascii="TH SarabunPSK" w:hAnsi="TH SarabunPSK" w:cs="TH SarabunPSK"/>
+          <w:noProof/>
+          <w:sz w:val="32"/>
+          <w:szCs w:val="32"/>
+        </w:rPr>
+        <mc:AlternateContent>
+          <mc:Choice Requires="wps">
+            <w:drawing>
+              <wp:anchor distT="0" distB="0" distL="114300" distR="114300" simplePos="0" relativeHeight="251691008" behindDoc="0" locked="0" layoutInCell="1" allowOverlap="1" wp14:anchorId="15EAC7D8" wp14:editId="12089CA1">
                 <wp:simplePos x="0" y="0"/>
                 <wp:positionH relativeFrom="margin">
                   <wp:posOffset>-60960</wp:posOffset>
@@ -8450,7 +8575,7 @@
           </mc:Choice>
           <mc:Fallback>
             <w:pict>
-              <v:shape w14:anchorId="15EAC7D8" id="Text Box 20" o:spid="_x0000_s1035" type="#_x0000_t202" style="position:absolute;margin-left:-4.8pt;margin-top:26.95pt;width:127.8pt;height:33pt;z-index:251691008;visibility:visible;mso-wrap-style:square;mso-width-percent:0;mso-wrap-distance-left:9pt;mso-wrap-distance-top:0;mso-wrap-distance-right:9pt;mso-wrap-distance-bottom:0;mso-position-horizontal:absolute;mso-position-horizontal-relative:margin;mso-position-vertical:absolute;mso-position-vertical-relative:text;mso-width-percent:0;mso-width-relative:margin;v-text-anchor:middle" o:gfxdata="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" filled="f" stroked="f" strokeweight=".5pt">
+              <v:shape w14:anchorId="15EAC7D8" id="Text Box 20" o:spid="_x0000_s1036" type="#_x0000_t202" style="position:absolute;margin-left:-4.8pt;margin-top:26.95pt;width:127.8pt;height:33pt;z-index:251691008;visibility:visible;mso-wrap-style:square;mso-width-percent:0;mso-wrap-distance-left:9pt;mso-wrap-distance-top:0;mso-wrap-distance-right:9pt;mso-wrap-distance-bottom:0;mso-position-horizontal:absolute;mso-position-horizontal-relative:margin;mso-position-vertical:absolute;mso-position-vertical-relative:text;mso-width-percent:0;mso-width-relative:margin;v-text-anchor:middle" o:gfxdata="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" filled="f" stroked="f" strokeweight=".5pt">
                 <v:textbox>
                   <w:txbxContent>
                     <w:p>
@@ -8491,118 +8616,7 @@
         <mc:AlternateContent>
           <mc:Choice Requires="wps">
             <w:drawing>
-              <wp:anchor distT="0" distB="0" distL="114300" distR="114300" simplePos="0" relativeHeight="251695104" behindDoc="0" locked="0" layoutInCell="1" allowOverlap="1" wp14:anchorId="5268062B" wp14:editId="0752184A">
-                <wp:simplePos x="0" y="0"/>
-                <wp:positionH relativeFrom="column">
-                  <wp:posOffset>4305300</wp:posOffset>
-                </wp:positionH>
-                <wp:positionV relativeFrom="paragraph">
-                  <wp:posOffset>342265</wp:posOffset>
-                </wp:positionV>
-                <wp:extent cx="1844040" cy="419100"/>
-                <wp:effectExtent l="0" t="0" r="0" b="0"/>
-                <wp:wrapNone/>
-                <wp:docPr id="22" name="Text Box 22"/>
-                <wp:cNvGraphicFramePr/>
-                <a:graphic xmlns:a="http://schemas.openxmlformats.org/drawingml/2006/main">
-                  <a:graphicData uri="http://schemas.microsoft.com/office/word/2010/wordprocessingShape">
-                    <wps:wsp>
-                      <wps:cNvSpPr txBox="1"/>
-                      <wps:spPr>
-                        <a:xfrm>
-                          <a:off x="0" y="0"/>
-                          <a:ext cx="1844040" cy="419100"/>
-                        </a:xfrm>
-                        <a:prstGeom prst="rect">
-                          <a:avLst/>
-                        </a:prstGeom>
-                        <a:noFill/>
-                        <a:ln w="6350">
-                          <a:noFill/>
-                        </a:ln>
-                      </wps:spPr>
-                      <wps:txbx>
-                        <w:txbxContent>
-                          <w:p>
-                            <w:pPr>
-                              <w:jc w:val="center"/>
-                              <w:rPr>
-                                <w:rFonts w:ascii="TH SarabunPSK" w:hAnsi="TH SarabunPSK" w:cs="TH SarabunPSK"/>
-                                <w:sz w:val="32"/>
-                                <w:szCs w:val="32"/>
-                                <w:cs/>
-                              </w:rPr>
-                            </w:pPr>
-                            <w:r>
-                              <w:rPr>
-                                <w:rFonts w:ascii="TH SarabunPSK" w:hAnsi="TH SarabunPSK" w:cs="TH SarabunPSK"/>
-                                <w:sz w:val="32"/>
-                                <w:szCs w:val="32"/>
-                                <w:cs/>
-                              </w:rPr>
-                              <w:t>หน้าอันดับคนดวงดี 15 อันดับ</w:t>
-                            </w:r>
-                          </w:p>
-                        </w:txbxContent>
-                      </wps:txbx>
-                      <wps:bodyPr rot="0" spcFirstLastPara="0" vertOverflow="overflow" horzOverflow="overflow" vert="horz" wrap="square" lIns="91440" tIns="45720" rIns="91440" bIns="45720" numCol="1" spcCol="0" rtlCol="0" fromWordArt="0" anchor="ctr" anchorCtr="0" forceAA="0" compatLnSpc="1">
-                        <a:prstTxWarp prst="textNoShape">
-                          <a:avLst/>
-                        </a:prstTxWarp>
-                        <a:noAutofit/>
-                      </wps:bodyPr>
-                    </wps:wsp>
-                  </a:graphicData>
-                </a:graphic>
-                <wp14:sizeRelH relativeFrom="margin">
-                  <wp14:pctWidth>0</wp14:pctWidth>
-                </wp14:sizeRelH>
-              </wp:anchor>
-            </w:drawing>
-          </mc:Choice>
-          <mc:Fallback>
-            <w:pict>
-              <v:shape w14:anchorId="5268062B" id="Text Box 22" o:spid="_x0000_s1036" type="#_x0000_t202" style="position:absolute;margin-left:339pt;margin-top:26.95pt;width:145.2pt;height:33pt;z-index:251695104;visibility:visible;mso-wrap-style:square;mso-width-percent:0;mso-wrap-distance-left:9pt;mso-wrap-distance-top:0;mso-wrap-distance-right:9pt;mso-wrap-distance-bottom:0;mso-position-horizontal:absolute;mso-position-horizontal-relative:text;mso-position-vertical:absolute;mso-position-vertical-relative:text;mso-width-percent:0;mso-width-relative:margin;v-text-anchor:middle" o:gfxdata="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" filled="f" stroked="f" strokeweight=".5pt">
-                <v:textbox>
-                  <w:txbxContent>
-                    <w:p>
-                      <w:pPr>
-                        <w:jc w:val="center"/>
-                        <w:rPr>
-                          <w:rFonts w:ascii="TH SarabunPSK" w:hAnsi="TH SarabunPSK" w:cs="TH SarabunPSK"/>
-                          <w:sz w:val="32"/>
-                          <w:szCs w:val="32"/>
-                          <w:cs/>
-                        </w:rPr>
-                      </w:pPr>
-                      <w:r>
-                        <w:rPr>
-                          <w:rFonts w:ascii="TH SarabunPSK" w:hAnsi="TH SarabunPSK" w:cs="TH SarabunPSK"/>
-                          <w:sz w:val="32"/>
-                          <w:szCs w:val="32"/>
-                          <w:cs/>
-                        </w:rPr>
-                        <w:t>หน้าอันดับคนดวงดี 15 อันดับ</w:t>
-                      </w:r>
-                    </w:p>
-                  </w:txbxContent>
-                </v:textbox>
-              </v:shape>
-            </w:pict>
-          </mc:Fallback>
-        </mc:AlternateContent>
-      </w:r>
-      <w:r>
-        <w:rPr>
-          <w:rFonts w:ascii="TH SarabunPSK" w:hAnsi="TH SarabunPSK" w:cs="TH SarabunPSK"/>
-          <w:noProof/>
-          <w:sz w:val="32"/>
-          <w:szCs w:val="32"/>
-        </w:rPr>
-        <mc:AlternateContent>
-          <mc:Choice Requires="wps">
-            <w:drawing>
-              <wp:anchor distT="0" distB="0" distL="114300" distR="114300" simplePos="0" relativeHeight="251693056" behindDoc="0" locked="0" layoutInCell="1" allowOverlap="1" wp14:anchorId="51FE51A8" wp14:editId="737A7FF5">
+              <wp:anchor distT="0" distB="0" distL="114300" distR="114300" simplePos="0" relativeHeight="251693056" behindDoc="0" locked="0" layoutInCell="1" allowOverlap="1" wp14:anchorId="51FE51A8" wp14:editId="26A4C241">
                 <wp:simplePos x="0" y="0"/>
                 <wp:positionH relativeFrom="margin">
                   <wp:align>center</wp:align>
@@ -8733,10 +8747,10 @@
         </w:rPr>
         <w:lastRenderedPageBreak/>
         <w:drawing>
-          <wp:anchor distT="0" distB="0" distL="114300" distR="114300" simplePos="0" relativeHeight="251682816" behindDoc="0" locked="0" layoutInCell="1" allowOverlap="1" wp14:anchorId="6862132B" wp14:editId="3D8BD93C">
+          <wp:anchor distT="0" distB="0" distL="114300" distR="114300" simplePos="0" relativeHeight="251682816" behindDoc="0" locked="0" layoutInCell="1" allowOverlap="1" wp14:anchorId="6862132B" wp14:editId="73499B41">
             <wp:simplePos x="0" y="0"/>
             <wp:positionH relativeFrom="margin">
-              <wp:align>right</wp:align>
+              <wp:posOffset>110490</wp:posOffset>
             </wp:positionH>
             <wp:positionV relativeFrom="paragraph">
               <wp:posOffset>8255</wp:posOffset>
@@ -8806,7 +8820,7 @@
           <w:szCs w:val="32"/>
         </w:rPr>
         <w:drawing>
-          <wp:anchor distT="0" distB="0" distL="114300" distR="114300" simplePos="0" relativeHeight="251675648" behindDoc="0" locked="0" layoutInCell="1" allowOverlap="1" wp14:anchorId="50D962F1" wp14:editId="391996C2">
+          <wp:anchor distT="0" distB="0" distL="114300" distR="114300" simplePos="0" relativeHeight="251675648" behindDoc="0" locked="0" layoutInCell="1" allowOverlap="1" wp14:anchorId="50D962F1" wp14:editId="3805D635">
             <wp:simplePos x="0" y="0"/>
             <wp:positionH relativeFrom="margin">
               <wp:align>center</wp:align>
@@ -8871,79 +8885,6 @@
           </wp:anchor>
         </w:drawing>
       </w:r>
-      <w:r>
-        <w:rPr>
-          <w:rFonts w:ascii="TH SarabunPSK" w:hAnsi="TH SarabunPSK" w:cs="TH SarabunPSK"/>
-          <w:noProof/>
-          <w:sz w:val="32"/>
-          <w:szCs w:val="32"/>
-        </w:rPr>
-        <w:drawing>
-          <wp:anchor distT="0" distB="0" distL="114300" distR="114300" simplePos="0" relativeHeight="251673600" behindDoc="0" locked="0" layoutInCell="1" allowOverlap="1" wp14:anchorId="75D397E8" wp14:editId="25B960A7">
-            <wp:simplePos x="0" y="0"/>
-            <wp:positionH relativeFrom="margin">
-              <wp:align>left</wp:align>
-            </wp:positionH>
-            <wp:positionV relativeFrom="paragraph">
-              <wp:posOffset>4983</wp:posOffset>
-            </wp:positionV>
-            <wp:extent cx="1453414" cy="2926080"/>
-            <wp:effectExtent l="0" t="0" r="0" b="7620"/>
-            <wp:wrapNone/>
-            <wp:docPr id="5" name="Picture 5"/>
-            <wp:cNvGraphicFramePr>
-              <a:graphicFrameLocks xmlns:a="http://schemas.openxmlformats.org/drawingml/2006/main" noChangeAspect="1"/>
-            </wp:cNvGraphicFramePr>
-            <a:graphic xmlns:a="http://schemas.openxmlformats.org/drawingml/2006/main">
-              <a:graphicData uri="http://schemas.openxmlformats.org/drawingml/2006/picture">
-                <pic:pic xmlns:pic="http://schemas.openxmlformats.org/drawingml/2006/picture">
-                  <pic:nvPicPr>
-                    <pic:cNvPr id="0" name="Picture 3"/>
-                    <pic:cNvPicPr>
-                      <a:picLocks noChangeAspect="1" noChangeArrowheads="1"/>
-                    </pic:cNvPicPr>
-                  </pic:nvPicPr>
-                  <pic:blipFill rotWithShape="1">
-                    <a:blip r:embed="rId20" cstate="print">
-                      <a:extLst>
-                        <a:ext uri="{28A0092B-C50C-407E-A947-70E740481C1C}">
-                          <a14:useLocalDpi xmlns:a14="http://schemas.microsoft.com/office/drawing/2010/main" val="0"/>
-                        </a:ext>
-                      </a:extLst>
-                    </a:blip>
-                    <a:srcRect l="59938" t="9134" r="10123" b="5583"/>
-                    <a:stretch/>
-                  </pic:blipFill>
-                  <pic:spPr bwMode="auto">
-                    <a:xfrm>
-                      <a:off x="0" y="0"/>
-                      <a:ext cx="1453414" cy="2926080"/>
-                    </a:xfrm>
-                    <a:prstGeom prst="rect">
-                      <a:avLst/>
-                    </a:prstGeom>
-                    <a:noFill/>
-                    <a:ln>
-                      <a:noFill/>
-                    </a:ln>
-                    <a:extLst>
-                      <a:ext uri="{53640926-AAD7-44D8-BBD7-CCE9431645EC}">
-                        <a14:shadowObscured xmlns:a14="http://schemas.microsoft.com/office/drawing/2010/main"/>
-                      </a:ext>
-                    </a:extLst>
-                  </pic:spPr>
-                </pic:pic>
-              </a:graphicData>
-            </a:graphic>
-            <wp14:sizeRelH relativeFrom="margin">
-              <wp14:pctWidth>0</wp14:pctWidth>
-            </wp14:sizeRelH>
-            <wp14:sizeRelV relativeFrom="margin">
-              <wp14:pctHeight>0</wp14:pctHeight>
-            </wp14:sizeRelV>
-          </wp:anchor>
-        </w:drawing>
-      </w:r>
     </w:p>
     <w:p>
       <w:pPr>
@@ -8963,119 +8904,7 @@
         <mc:AlternateContent>
           <mc:Choice Requires="wps">
             <w:drawing>
-              <wp:anchor distT="0" distB="0" distL="114300" distR="114300" simplePos="0" relativeHeight="251701248" behindDoc="0" locked="0" layoutInCell="1" allowOverlap="1" wp14:anchorId="23529D4D" wp14:editId="53BDA7C8">
-                <wp:simplePos x="0" y="0"/>
-                <wp:positionH relativeFrom="margin">
-                  <wp:align>right</wp:align>
-                </wp:positionH>
-                <wp:positionV relativeFrom="paragraph">
-                  <wp:posOffset>2613660</wp:posOffset>
-                </wp:positionV>
-                <wp:extent cx="1508760" cy="419100"/>
-                <wp:effectExtent l="0" t="0" r="0" b="0"/>
-                <wp:wrapNone/>
-                <wp:docPr id="25" name="Text Box 25"/>
-                <wp:cNvGraphicFramePr/>
-                <a:graphic xmlns:a="http://schemas.openxmlformats.org/drawingml/2006/main">
-                  <a:graphicData uri="http://schemas.microsoft.com/office/word/2010/wordprocessingShape">
-                    <wps:wsp>
-                      <wps:cNvSpPr txBox="1"/>
-                      <wps:spPr>
-                        <a:xfrm>
-                          <a:off x="0" y="0"/>
-                          <a:ext cx="1508760" cy="419100"/>
-                        </a:xfrm>
-                        <a:prstGeom prst="rect">
-                          <a:avLst/>
-                        </a:prstGeom>
-                        <a:noFill/>
-                        <a:ln w="6350">
-                          <a:noFill/>
-                        </a:ln>
-                      </wps:spPr>
-                      <wps:txbx>
-                        <w:txbxContent>
-                          <w:p>
-                            <w:pPr>
-                              <w:jc w:val="center"/>
-                              <w:rPr>
-                                <w:rFonts w:ascii="TH SarabunPSK" w:hAnsi="TH SarabunPSK" w:cs="TH SarabunPSK"/>
-                                <w:sz w:val="32"/>
-                                <w:szCs w:val="32"/>
-                                <w:cs/>
-                              </w:rPr>
-                            </w:pPr>
-                            <w:r>
-                              <w:rPr>
-                                <w:rFonts w:ascii="TH SarabunPSK" w:hAnsi="TH SarabunPSK" w:cs="TH SarabunPSK"/>
-                                <w:sz w:val="32"/>
-                                <w:szCs w:val="32"/>
-                                <w:cs/>
-                              </w:rPr>
-                              <w:t>หน้าตรวจหวย</w:t>
-                            </w:r>
-                          </w:p>
-                        </w:txbxContent>
-                      </wps:txbx>
-                      <wps:bodyPr rot="0" spcFirstLastPara="0" vertOverflow="overflow" horzOverflow="overflow" vert="horz" wrap="square" lIns="91440" tIns="45720" rIns="91440" bIns="45720" numCol="1" spcCol="0" rtlCol="0" fromWordArt="0" anchor="ctr" anchorCtr="0" forceAA="0" compatLnSpc="1">
-                        <a:prstTxWarp prst="textNoShape">
-                          <a:avLst/>
-                        </a:prstTxWarp>
-                        <a:noAutofit/>
-                      </wps:bodyPr>
-                    </wps:wsp>
-                  </a:graphicData>
-                </a:graphic>
-                <wp14:sizeRelH relativeFrom="margin">
-                  <wp14:pctWidth>0</wp14:pctWidth>
-                </wp14:sizeRelH>
-              </wp:anchor>
-            </w:drawing>
-          </mc:Choice>
-          <mc:Fallback>
-            <w:pict>
-              <v:shape w14:anchorId="23529D4D" id="Text Box 25" o:spid="_x0000_s1038" type="#_x0000_t202" style="position:absolute;margin-left:67.6pt;margin-top:205.8pt;width:118.8pt;height:33pt;z-index:251701248;visibility:visible;mso-wrap-style:square;mso-width-percent:0;mso-wrap-distance-left:9pt;mso-wrap-distance-top:0;mso-wrap-distance-right:9pt;mso-wrap-distance-bottom:0;mso-position-horizontal:right;mso-position-horizontal-relative:margin;mso-position-vertical:absolute;mso-position-vertical-relative:text;mso-width-percent:0;mso-width-relative:margin;v-text-anchor:middle" o:gfxdata="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" filled="f" stroked="f" strokeweight=".5pt">
-                <v:textbox>
-                  <w:txbxContent>
-                    <w:p>
-                      <w:pPr>
-                        <w:jc w:val="center"/>
-                        <w:rPr>
-                          <w:rFonts w:ascii="TH SarabunPSK" w:hAnsi="TH SarabunPSK" w:cs="TH SarabunPSK"/>
-                          <w:sz w:val="32"/>
-                          <w:szCs w:val="32"/>
-                          <w:cs/>
-                        </w:rPr>
-                      </w:pPr>
-                      <w:r>
-                        <w:rPr>
-                          <w:rFonts w:ascii="TH SarabunPSK" w:hAnsi="TH SarabunPSK" w:cs="TH SarabunPSK"/>
-                          <w:sz w:val="32"/>
-                          <w:szCs w:val="32"/>
-                          <w:cs/>
-                        </w:rPr>
-                        <w:t>หน้าตรวจหวย</w:t>
-                      </w:r>
-                    </w:p>
-                  </w:txbxContent>
-                </v:textbox>
-                <w10:wrap anchorx="margin"/>
-              </v:shape>
-            </w:pict>
-          </mc:Fallback>
-        </mc:AlternateContent>
-      </w:r>
-      <w:r>
-        <w:rPr>
-          <w:rFonts w:ascii="TH SarabunPSK" w:hAnsi="TH SarabunPSK" w:cs="TH SarabunPSK"/>
-          <w:noProof/>
-          <w:sz w:val="32"/>
-          <w:szCs w:val="32"/>
-        </w:rPr>
-        <mc:AlternateContent>
-          <mc:Choice Requires="wps">
-            <w:drawing>
-              <wp:anchor distT="0" distB="0" distL="114300" distR="114300" simplePos="0" relativeHeight="251699200" behindDoc="0" locked="0" layoutInCell="1" allowOverlap="1" wp14:anchorId="10C521F3" wp14:editId="2DDA7794">
+              <wp:anchor distT="0" distB="0" distL="114300" distR="114300" simplePos="0" relativeHeight="251699200" behindDoc="0" locked="0" layoutInCell="1" allowOverlap="1" wp14:anchorId="10C521F3" wp14:editId="52F7710A">
                 <wp:simplePos x="0" y="0"/>
                 <wp:positionH relativeFrom="margin">
                   <wp:align>center</wp:align>
@@ -9146,7 +8975,7 @@
           </mc:Choice>
           <mc:Fallback>
             <w:pict>
-              <v:shape w14:anchorId="10C521F3" id="Text Box 24" o:spid="_x0000_s1039" type="#_x0000_t202" style="position:absolute;margin-left:0;margin-top:205.8pt;width:118.8pt;height:33pt;z-index:251699200;visibility:visible;mso-wrap-style:square;mso-width-percent:0;mso-wrap-distance-left:9pt;mso-wrap-distance-top:0;mso-wrap-distance-right:9pt;mso-wrap-distance-bottom:0;mso-position-horizontal:center;mso-position-horizontal-relative:margin;mso-position-vertical:absolute;mso-position-vertical-relative:text;mso-width-percent:0;mso-width-relative:margin;v-text-anchor:middle" o:gfxdata="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" filled="f" stroked="f" strokeweight=".5pt">
+              <v:shape w14:anchorId="10C521F3" id="Text Box 24" o:spid="_x0000_s1038" type="#_x0000_t202" style="position:absolute;margin-left:0;margin-top:205.8pt;width:118.8pt;height:33pt;z-index:251699200;visibility:visible;mso-wrap-style:square;mso-width-percent:0;mso-wrap-distance-left:9pt;mso-wrap-distance-top:0;mso-wrap-distance-right:9pt;mso-wrap-distance-bottom:0;mso-position-horizontal:center;mso-position-horizontal-relative:margin;mso-position-vertical:absolute;mso-position-vertical-relative:text;mso-width-percent:0;mso-width-relative:margin;v-text-anchor:middle" o:gfxdata="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" filled="f" stroked="f" strokeweight=".5pt">
                 <v:textbox>
                   <w:txbxContent>
                     <w:p>
@@ -9177,6 +9006,60 @@
           </mc:Fallback>
         </mc:AlternateContent>
       </w:r>
+    </w:p>
+    <w:p>
+      <w:pPr>
+        <w:rPr>
+          <w:rFonts w:ascii="TH SarabunPSK" w:hAnsi="TH SarabunPSK" w:cs="TH SarabunPSK"/>
+          <w:sz w:val="32"/>
+          <w:szCs w:val="32"/>
+        </w:rPr>
+      </w:pPr>
+    </w:p>
+    <w:p>
+      <w:pPr>
+        <w:rPr>
+          <w:rFonts w:ascii="TH SarabunPSK" w:hAnsi="TH SarabunPSK" w:cs="TH SarabunPSK"/>
+          <w:sz w:val="32"/>
+          <w:szCs w:val="32"/>
+        </w:rPr>
+      </w:pPr>
+    </w:p>
+    <w:p>
+      <w:pPr>
+        <w:rPr>
+          <w:rFonts w:ascii="TH SarabunPSK" w:hAnsi="TH SarabunPSK" w:cs="TH SarabunPSK"/>
+          <w:sz w:val="32"/>
+          <w:szCs w:val="32"/>
+        </w:rPr>
+      </w:pPr>
+    </w:p>
+    <w:p>
+      <w:pPr>
+        <w:rPr>
+          <w:rFonts w:ascii="TH SarabunPSK" w:hAnsi="TH SarabunPSK" w:cs="TH SarabunPSK"/>
+          <w:sz w:val="32"/>
+          <w:szCs w:val="32"/>
+        </w:rPr>
+      </w:pPr>
+    </w:p>
+    <w:p>
+      <w:pPr>
+        <w:rPr>
+          <w:rFonts w:ascii="TH SarabunPSK" w:hAnsi="TH SarabunPSK" w:cs="TH SarabunPSK"/>
+          <w:sz w:val="32"/>
+          <w:szCs w:val="32"/>
+        </w:rPr>
+      </w:pPr>
+    </w:p>
+    <w:p>
+      <w:pPr>
+        <w:rPr>
+          <w:rFonts w:ascii="TH SarabunPSK" w:hAnsi="TH SarabunPSK" w:cs="TH SarabunPSK"/>
+          <w:sz w:val="32"/>
+          <w:szCs w:val="32"/>
+        </w:rPr>
+      </w:pPr>
       <w:r>
         <w:rPr>
           <w:rFonts w:ascii="TH SarabunPSK" w:hAnsi="TH SarabunPSK" w:cs="TH SarabunPSK"/>
@@ -9187,18 +9070,18 @@
         <mc:AlternateContent>
           <mc:Choice Requires="wps">
             <w:drawing>
-              <wp:anchor distT="0" distB="0" distL="114300" distR="114300" simplePos="0" relativeHeight="251697152" behindDoc="0" locked="0" layoutInCell="1" allowOverlap="1" wp14:anchorId="69C3C0EB" wp14:editId="312A2D07">
+              <wp:anchor distT="0" distB="0" distL="114300" distR="114300" simplePos="0" relativeHeight="251701248" behindDoc="0" locked="0" layoutInCell="1" allowOverlap="1" wp14:anchorId="23529D4D" wp14:editId="543517FB">
                 <wp:simplePos x="0" y="0"/>
-                <wp:positionH relativeFrom="column">
-                  <wp:posOffset>-30480</wp:posOffset>
+                <wp:positionH relativeFrom="margin">
+                  <wp:posOffset>68580</wp:posOffset>
                 </wp:positionH>
                 <wp:positionV relativeFrom="paragraph">
-                  <wp:posOffset>2636520</wp:posOffset>
+                  <wp:posOffset>280035</wp:posOffset>
                 </wp:positionV>
                 <wp:extent cx="1508760" cy="419100"/>
                 <wp:effectExtent l="0" t="0" r="0" b="0"/>
                 <wp:wrapNone/>
-                <wp:docPr id="23" name="Text Box 23"/>
+                <wp:docPr id="25" name="Text Box 25"/>
                 <wp:cNvGraphicFramePr/>
                 <a:graphic xmlns:a="http://schemas.openxmlformats.org/drawingml/2006/main">
                   <a:graphicData uri="http://schemas.microsoft.com/office/word/2010/wordprocessingShape">
@@ -9236,7 +9119,7 @@
                                 <w:szCs w:val="32"/>
                                 <w:cs/>
                               </w:rPr>
-                              <w:t>หน้าประวัติการซื้อ</w:t>
+                              <w:t>หน้าตรวจหวย</w:t>
                             </w:r>
                           </w:p>
                         </w:txbxContent>
@@ -9258,7 +9141,7 @@
           </mc:Choice>
           <mc:Fallback>
             <w:pict>
-              <v:shape w14:anchorId="69C3C0EB" id="Text Box 23" o:spid="_x0000_s1040" type="#_x0000_t202" style="position:absolute;margin-left:-2.4pt;margin-top:207.6pt;width:118.8pt;height:33pt;z-index:251697152;visibility:visible;mso-wrap-style:square;mso-width-percent:0;mso-wrap-distance-left:9pt;mso-wrap-distance-top:0;mso-wrap-distance-right:9pt;mso-wrap-distance-bottom:0;mso-position-horizontal:absolute;mso-position-horizontal-relative:text;mso-position-vertical:absolute;mso-position-vertical-relative:text;mso-width-percent:0;mso-width-relative:margin;v-text-anchor:middle" o:gfxdata="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" filled="f" stroked="f" strokeweight=".5pt">
+              <v:shape w14:anchorId="23529D4D" id="Text Box 25" o:spid="_x0000_s1039" type="#_x0000_t202" style="position:absolute;margin-left:5.4pt;margin-top:22.05pt;width:118.8pt;height:33pt;z-index:251701248;visibility:visible;mso-wrap-style:square;mso-width-percent:0;mso-wrap-distance-left:9pt;mso-wrap-distance-top:0;mso-wrap-distance-right:9pt;mso-wrap-distance-bottom:0;mso-position-horizontal:absolute;mso-position-horizontal-relative:margin;mso-position-vertical:absolute;mso-position-vertical-relative:text;mso-width-percent:0;mso-width-relative:margin;v-text-anchor:middle" o:gfxdata="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" filled="f" stroked="f" strokeweight=".5pt">
                 <v:textbox>
                   <w:txbxContent>
                     <w:p>
@@ -9278,70 +9161,17 @@
                           <w:szCs w:val="32"/>
                           <w:cs/>
                         </w:rPr>
-                        <w:t>หน้าประวัติการซื้อ</w:t>
+                        <w:t>หน้าตรวจหวย</w:t>
                       </w:r>
                     </w:p>
                   </w:txbxContent>
                 </v:textbox>
+                <w10:wrap anchorx="margin"/>
               </v:shape>
             </w:pict>
           </mc:Fallback>
         </mc:AlternateContent>
       </w:r>
-    </w:p>
-    <w:p>
-      <w:pPr>
-        <w:rPr>
-          <w:rFonts w:ascii="TH SarabunPSK" w:hAnsi="TH SarabunPSK" w:cs="TH SarabunPSK"/>
-          <w:sz w:val="32"/>
-          <w:szCs w:val="32"/>
-        </w:rPr>
-      </w:pPr>
-    </w:p>
-    <w:p>
-      <w:pPr>
-        <w:rPr>
-          <w:rFonts w:ascii="TH SarabunPSK" w:hAnsi="TH SarabunPSK" w:cs="TH SarabunPSK"/>
-          <w:sz w:val="32"/>
-          <w:szCs w:val="32"/>
-        </w:rPr>
-      </w:pPr>
-    </w:p>
-    <w:p>
-      <w:pPr>
-        <w:rPr>
-          <w:rFonts w:ascii="TH SarabunPSK" w:hAnsi="TH SarabunPSK" w:cs="TH SarabunPSK"/>
-          <w:sz w:val="32"/>
-          <w:szCs w:val="32"/>
-        </w:rPr>
-      </w:pPr>
-    </w:p>
-    <w:p>
-      <w:pPr>
-        <w:rPr>
-          <w:rFonts w:ascii="TH SarabunPSK" w:hAnsi="TH SarabunPSK" w:cs="TH SarabunPSK"/>
-          <w:sz w:val="32"/>
-          <w:szCs w:val="32"/>
-        </w:rPr>
-      </w:pPr>
-    </w:p>
-    <w:p>
-      <w:pPr>
-        <w:rPr>
-          <w:rFonts w:ascii="TH SarabunPSK" w:hAnsi="TH SarabunPSK" w:cs="TH SarabunPSK"/>
-          <w:sz w:val="32"/>
-          <w:szCs w:val="32"/>
-        </w:rPr>
-      </w:pPr>
-    </w:p>
-    <w:p>
-      <w:pPr>
-        <w:rPr>
-          <w:rFonts w:ascii="TH SarabunPSK" w:hAnsi="TH SarabunPSK" w:cs="TH SarabunPSK"/>
-          <w:sz w:val="32"/>
-          <w:szCs w:val="32"/>
-        </w:rPr>
-      </w:pPr>
     </w:p>
     <w:p>
       <w:pPr>
@@ -10216,8 +10046,8 @@
           </mc:Choice>
           <mc:Fallback>
             <w:pict>
-              <v:group w14:anchorId="18702E05" id="Group 109" o:spid="_x0000_s1041" style="position:absolute;margin-left:0;margin-top:6.6pt;width:434.4pt;height:256.2pt;z-index:251746304" coordsize="55168,32537" o:gfxdata="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">
-                <v:oval id="Oval 132" o:spid="_x0000_s1042" style="position:absolute;left:152;width:8687;height:4572;visibility:visible;mso-wrap-style:square;v-text-anchor:middle" o:gfxdata="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" fillcolor="white [3201]" strokecolor="#70ad47 [3209]" strokeweight="1pt">
+              <v:group w14:anchorId="18702E05" id="Group 109" o:spid="_x0000_s1040" style="position:absolute;margin-left:0;margin-top:6.6pt;width:434.4pt;height:256.2pt;z-index:251746304" coordsize="55168,32537" o:gfxdata="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">
+                <v:oval id="Oval 132" o:spid="_x0000_s1041" style="position:absolute;left:152;width:8687;height:4572;visibility:visible;mso-wrap-style:square;v-text-anchor:middle" o:gfxdata="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" fillcolor="white [3201]" strokecolor="#70ad47 [3209]" strokeweight="1pt">
                   <v:stroke joinstyle="miter"/>
                   <v:textbox>
                     <w:txbxContent>
@@ -10232,7 +10062,7 @@
                     </w:txbxContent>
                   </v:textbox>
                 </v:oval>
-                <v:oval id="Oval 131" o:spid="_x0000_s1043" style="position:absolute;left:685;top:28270;width:7544;height:4267;visibility:visible;mso-wrap-style:square;v-text-anchor:middle" o:gfxdata="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" fillcolor="white [3201]" strokecolor="#70ad47 [3209]" strokeweight="1pt">
+                <v:oval id="Oval 131" o:spid="_x0000_s1042" style="position:absolute;left:685;top:28270;width:7544;height:4267;visibility:visible;mso-wrap-style:square;v-text-anchor:middle" o:gfxdata="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" fillcolor="white [3201]" strokecolor="#70ad47 [3209]" strokeweight="1pt">
                   <v:stroke joinstyle="miter"/>
                   <v:textbox>
                     <w:txbxContent>
@@ -10247,7 +10077,7 @@
                     </w:txbxContent>
                   </v:textbox>
                 </v:oval>
-                <v:rect id="Rectangle 130" o:spid="_x0000_s1044" style="position:absolute;top:12877;width:9220;height:3887;visibility:visible;mso-wrap-style:square;v-text-anchor:middle" o:gfxdata="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" fillcolor="white [3201]" strokecolor="#70ad47 [3209]" strokeweight="1pt">
+                <v:rect id="Rectangle 130" o:spid="_x0000_s1043" style="position:absolute;top:12877;width:9220;height:3887;visibility:visible;mso-wrap-style:square;v-text-anchor:middle" o:gfxdata="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" fillcolor="white [3201]" strokecolor="#70ad47 [3209]" strokeweight="1pt">
                   <v:textbox>
                     <w:txbxContent>
                       <w:p>
@@ -10261,7 +10091,7 @@
                     </w:txbxContent>
                   </v:textbox>
                 </v:rect>
-                <v:rect id="Rectangle 129" o:spid="_x0000_s1045" style="position:absolute;left:25069;top:2362;width:9221;height:3886;visibility:visible;mso-wrap-style:square;v-text-anchor:middle" o:gfxdata="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" fillcolor="white [3201]" strokecolor="#70ad47 [3209]" strokeweight="1pt">
+                <v:rect id="Rectangle 129" o:spid="_x0000_s1044" style="position:absolute;left:25069;top:2362;width:9221;height:3886;visibility:visible;mso-wrap-style:square;v-text-anchor:middle" o:gfxdata="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" fillcolor="white [3201]" strokecolor="#70ad47 [3209]" strokeweight="1pt">
                   <v:textbox>
                     <w:txbxContent>
                       <w:p>
@@ -10278,7 +10108,7 @@
                     </w:txbxContent>
                   </v:textbox>
                 </v:rect>
-                <v:rect id="Rectangle 128" o:spid="_x0000_s1046" style="position:absolute;left:25069;top:7772;width:9221;height:3886;visibility:visible;mso-wrap-style:square;v-text-anchor:middle" o:gfxdata="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" fillcolor="white [3201]" strokecolor="#70ad47 [3209]" strokeweight="1pt">
+                <v:rect id="Rectangle 128" o:spid="_x0000_s1045" style="position:absolute;left:25069;top:7772;width:9221;height:3886;visibility:visible;mso-wrap-style:square;v-text-anchor:middle" o:gfxdata="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" fillcolor="white [3201]" strokecolor="#70ad47 [3209]" strokeweight="1pt">
                   <v:textbox>
                     <w:txbxContent>
                       <w:p>
@@ -10295,7 +10125,7 @@
                     </w:txbxContent>
                   </v:textbox>
                 </v:rect>
-                <v:rect id="Rectangle 127" o:spid="_x0000_s1047" style="position:absolute;left:25069;top:12801;width:9221;height:3886;visibility:visible;mso-wrap-style:square;v-text-anchor:middle" o:gfxdata="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" fillcolor="white [3201]" strokecolor="#70ad47 [3209]" strokeweight="1pt">
+                <v:rect id="Rectangle 127" o:spid="_x0000_s1046" style="position:absolute;left:25069;top:12801;width:9221;height:3886;visibility:visible;mso-wrap-style:square;v-text-anchor:middle" o:gfxdata="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" fillcolor="white [3201]" strokecolor="#70ad47 [3209]" strokeweight="1pt">
                   <v:textbox>
                     <w:txbxContent>
                       <w:p>
@@ -10312,7 +10142,7 @@
                     </w:txbxContent>
                   </v:textbox>
                 </v:rect>
-                <v:rect id="Rectangle 126" o:spid="_x0000_s1048" style="position:absolute;left:25069;top:17754;width:9221;height:3886;visibility:visible;mso-wrap-style:square;v-text-anchor:middle" o:gfxdata="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" fillcolor="white [3201]" strokecolor="#70ad47 [3209]" strokeweight="1pt">
+                <v:rect id="Rectangle 126" o:spid="_x0000_s1047" style="position:absolute;left:25069;top:17754;width:9221;height:3886;visibility:visible;mso-wrap-style:square;v-text-anchor:middle" o:gfxdata="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" fillcolor="white [3201]" strokecolor="#70ad47 [3209]" strokeweight="1pt">
                   <v:textbox>
                     <w:txbxContent>
                       <w:p>
@@ -10329,7 +10159,7 @@
                     </w:txbxContent>
                   </v:textbox>
                 </v:rect>
-                <v:rect id="Rectangle 125" o:spid="_x0000_s1049" style="position:absolute;left:25069;top:22783;width:9221;height:3887;visibility:visible;mso-wrap-style:square;v-text-anchor:middle" o:gfxdata="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" fillcolor="white [3201]" strokecolor="#70ad47 [3209]" strokeweight="1pt">
+                <v:rect id="Rectangle 125" o:spid="_x0000_s1048" style="position:absolute;left:25069;top:22783;width:9221;height:3887;visibility:visible;mso-wrap-style:square;v-text-anchor:middle" o:gfxdata="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" fillcolor="white [3201]" strokecolor="#70ad47 [3209]" strokeweight="1pt">
                   <v:textbox>
                     <w:txbxContent>
                       <w:p>
@@ -10346,7 +10176,7 @@
                     </w:txbxContent>
                   </v:textbox>
                 </v:rect>
-                <v:rect id="Rectangle 117" o:spid="_x0000_s1050" style="position:absolute;left:45796;top:17678;width:9220;height:3886;visibility:visible;mso-wrap-style:square;v-text-anchor:middle" o:gfxdata="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" fillcolor="white [3201]" strokecolor="#70ad47 [3209]" strokeweight="1pt">
+                <v:rect id="Rectangle 117" o:spid="_x0000_s1049" style="position:absolute;left:45796;top:17678;width:9220;height:3886;visibility:visible;mso-wrap-style:square;v-text-anchor:middle" o:gfxdata="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" fillcolor="white [3201]" strokecolor="#70ad47 [3209]" strokeweight="1pt">
                   <v:textbox>
                     <w:txbxContent>
                       <w:p>
@@ -10363,7 +10193,7 @@
                     </w:txbxContent>
                   </v:textbox>
                 </v:rect>
-                <v:rect id="Rectangle 111" o:spid="_x0000_s1051" style="position:absolute;left:45948;top:23241;width:9220;height:3886;visibility:visible;mso-wrap-style:square;v-text-anchor:middle" o:gfxdata="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" fillcolor="white [3201]" strokecolor="#70ad47 [3209]" strokeweight="1pt">
+                <v:rect id="Rectangle 111" o:spid="_x0000_s1050" style="position:absolute;left:45948;top:23241;width:9220;height:3886;visibility:visible;mso-wrap-style:square;v-text-anchor:middle" o:gfxdata="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" fillcolor="white [3201]" strokecolor="#70ad47 [3209]" strokeweight="1pt">
                   <v:textbox>
                     <w:txbxContent>
                       <w:p>
@@ -10381,34 +10211,34 @@
                   <v:path arrowok="t" fillok="f" o:connecttype="none"/>
                   <o:lock v:ext="edit" shapetype="t"/>
                 </v:shapetype>
-                <v:shape id="Straight Arrow Connector 133" o:spid="_x0000_s1052" type="#_x0000_t32" style="position:absolute;left:4267;top:4648;width:0;height:8243;visibility:visible;mso-wrap-style:square" o:connectortype="straight" o:gfxdata="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" strokecolor="black [3200]" strokeweight=".5pt">
+                <v:shape id="Straight Arrow Connector 133" o:spid="_x0000_s1051" type="#_x0000_t32" style="position:absolute;left:4267;top:4648;width:0;height:8243;visibility:visible;mso-wrap-style:square" o:connectortype="straight" o:gfxdata="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" strokecolor="black [3200]" strokeweight=".5pt">
                   <v:stroke endarrow="block" joinstyle="miter"/>
                 </v:shape>
-                <v:shape id="Straight Arrow Connector 134" o:spid="_x0000_s1053" type="#_x0000_t32" style="position:absolute;left:34290;top:19583;width:11487;height:0;visibility:visible;mso-wrap-style:square" o:connectortype="straight" o:gfxdata="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" strokecolor="black [3200]" strokeweight=".5pt">
+                <v:shape id="Straight Arrow Connector 134" o:spid="_x0000_s1052" type="#_x0000_t32" style="position:absolute;left:34290;top:19583;width:11487;height:0;visibility:visible;mso-wrap-style:square" o:connectortype="straight" o:gfxdata="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" strokecolor="black [3200]" strokeweight=".5pt">
                   <v:stroke endarrow="block" joinstyle="miter"/>
                 </v:shape>
-                <v:shape id="Straight Arrow Connector 135" o:spid="_x0000_s1054" type="#_x0000_t32" style="position:absolute;left:34290;top:19583;width:11633;height:5264;visibility:visible;mso-wrap-style:square" o:connectortype="straight" o:gfxdata="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" strokecolor="black [3200]" strokeweight=".5pt">
+                <v:shape id="Straight Arrow Connector 135" o:spid="_x0000_s1053" type="#_x0000_t32" style="position:absolute;left:34290;top:19583;width:11633;height:5264;visibility:visible;mso-wrap-style:square" o:connectortype="straight" o:gfxdata="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" strokecolor="black [3200]" strokeweight=".5pt">
                   <v:stroke endarrow="block" joinstyle="miter"/>
                 </v:shape>
-                <v:shape id="Straight Arrow Connector 136" o:spid="_x0000_s1055" type="#_x0000_t32" style="position:absolute;left:34290;top:24841;width:11633;height:0;visibility:visible;mso-wrap-style:square" o:connectortype="straight" o:gfxdata="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" strokecolor="black [3200]" strokeweight=".5pt">
+                <v:shape id="Straight Arrow Connector 136" o:spid="_x0000_s1054" type="#_x0000_t32" style="position:absolute;left:34290;top:24841;width:11633;height:0;visibility:visible;mso-wrap-style:square" o:connectortype="straight" o:gfxdata="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" strokecolor="black [3200]" strokeweight=".5pt">
                   <v:stroke endarrow="block" joinstyle="miter"/>
                 </v:shape>
-                <v:shape id="Straight Arrow Connector 137" o:spid="_x0000_s1056" type="#_x0000_t32" style="position:absolute;left:4267;top:16764;width:0;height:11492;visibility:visible;mso-wrap-style:square" o:connectortype="straight" o:gfxdata="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" strokecolor="black [3200]" strokeweight=".5pt">
+                <v:shape id="Straight Arrow Connector 137" o:spid="_x0000_s1055" type="#_x0000_t32" style="position:absolute;left:4267;top:16764;width:0;height:11492;visibility:visible;mso-wrap-style:square" o:connectortype="straight" o:gfxdata="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" strokecolor="black [3200]" strokeweight=".5pt">
                   <v:stroke endarrow="block" joinstyle="miter"/>
                 </v:shape>
-                <v:shape id="Straight Arrow Connector 138" o:spid="_x0000_s1057" type="#_x0000_t32" style="position:absolute;left:9220;top:14630;width:15856;height:0;visibility:visible;mso-wrap-style:square" o:connectortype="straight" o:gfxdata="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" strokecolor="black [3200]" strokeweight=".5pt">
+                <v:shape id="Straight Arrow Connector 138" o:spid="_x0000_s1056" type="#_x0000_t32" style="position:absolute;left:9220;top:14630;width:15856;height:0;visibility:visible;mso-wrap-style:square" o:connectortype="straight" o:gfxdata="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" strokecolor="black [3200]" strokeweight=".5pt">
                   <v:stroke endarrow="block" joinstyle="miter"/>
                 </v:shape>
-                <v:shape id="Straight Arrow Connector 139" o:spid="_x0000_s1058" type="#_x0000_t32" style="position:absolute;left:9220;top:9906;width:15849;height:4779;flip:y;visibility:visible;mso-wrap-style:square" o:connectortype="straight" o:gfxdata="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" strokecolor="black [3200]" strokeweight=".5pt">
+                <v:shape id="Straight Arrow Connector 139" o:spid="_x0000_s1057" type="#_x0000_t32" style="position:absolute;left:9220;top:9906;width:15849;height:4779;flip:y;visibility:visible;mso-wrap-style:square" o:connectortype="straight" o:gfxdata="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" strokecolor="black [3200]" strokeweight=".5pt">
                   <v:stroke endarrow="block" joinstyle="miter"/>
                 </v:shape>
-                <v:shape id="Straight Arrow Connector 140" o:spid="_x0000_s1059" type="#_x0000_t32" style="position:absolute;left:9220;top:4114;width:15863;height:10491;flip:y;visibility:visible;mso-wrap-style:square" o:connectortype="straight" o:gfxdata="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" strokecolor="black [3200]" strokeweight=".5pt">
+                <v:shape id="Straight Arrow Connector 140" o:spid="_x0000_s1058" type="#_x0000_t32" style="position:absolute;left:9220;top:4114;width:15863;height:10491;flip:y;visibility:visible;mso-wrap-style:square" o:connectortype="straight" o:gfxdata="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" strokecolor="black [3200]" strokeweight=".5pt">
                   <v:stroke endarrow="block" joinstyle="miter"/>
                 </v:shape>
-                <v:shape id="Straight Arrow Connector 141" o:spid="_x0000_s1060" type="#_x0000_t32" style="position:absolute;left:9220;top:14630;width:15863;height:4918;visibility:visible;mso-wrap-style:square" o:connectortype="straight" o:gfxdata="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" strokecolor="black [3200]" strokeweight=".5pt">
+                <v:shape id="Straight Arrow Connector 141" o:spid="_x0000_s1059" type="#_x0000_t32" style="position:absolute;left:9220;top:14630;width:15863;height:4918;visibility:visible;mso-wrap-style:square" o:connectortype="straight" o:gfxdata="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" strokecolor="black [3200]" strokeweight=".5pt">
                   <v:stroke endarrow="block" joinstyle="miter"/>
                 </v:shape>
-                <v:shape id="Straight Arrow Connector 142" o:spid="_x0000_s1061" type="#_x0000_t32" style="position:absolute;left:9220;top:14630;width:15863;height:10182;visibility:visible;mso-wrap-style:square" o:connectortype="straight" o:gfxdata="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" strokecolor="black [3200]" strokeweight=".5pt">
+                <v:shape id="Straight Arrow Connector 142" o:spid="_x0000_s1060" type="#_x0000_t32" style="position:absolute;left:9220;top:14630;width:15863;height:10182;visibility:visible;mso-wrap-style:square" o:connectortype="straight" o:gfxdata="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" strokecolor="black [3200]" strokeweight=".5pt">
                   <v:stroke endarrow="block" joinstyle="miter"/>
                 </v:shape>
               </v:group>
@@ -10497,7 +10327,7 @@
           <w:rFonts w:ascii="TH SarabunPSK" w:hAnsi="TH SarabunPSK" w:cs="TH SarabunPSK"/>
           <w:b/>
           <w:bCs/>
-          <w:color w:val="auto"/>
+          <w:color w:val="C45911" w:themeColor="accent2" w:themeShade="BF"/>
           <w:sz w:val="36"/>
           <w:szCs w:val="36"/>
         </w:rPr>
@@ -10508,7 +10338,7 @@
           <w:rFonts w:ascii="TH SarabunPSK" w:hAnsi="TH SarabunPSK" w:cs="TH SarabunPSK"/>
           <w:b/>
           <w:bCs/>
-          <w:color w:val="auto"/>
+          <w:color w:val="C45911" w:themeColor="accent2" w:themeShade="BF"/>
           <w:sz w:val="36"/>
           <w:szCs w:val="36"/>
           <w:cs/>
@@ -10526,7 +10356,7 @@
           <w:rFonts w:ascii="TH SarabunPSK" w:hAnsi="TH SarabunPSK" w:cs="TH SarabunPSK"/>
           <w:b/>
           <w:bCs/>
-          <w:color w:val="auto"/>
+          <w:color w:val="C45911" w:themeColor="accent2" w:themeShade="BF"/>
           <w:sz w:val="36"/>
           <w:szCs w:val="36"/>
         </w:rPr>
@@ -10537,7 +10367,7 @@
           <w:rFonts w:ascii="TH SarabunPSK" w:hAnsi="TH SarabunPSK" w:cs="TH SarabunPSK"/>
           <w:b/>
           <w:bCs/>
-          <w:color w:val="auto"/>
+          <w:color w:val="C45911" w:themeColor="accent2" w:themeShade="BF"/>
           <w:sz w:val="36"/>
           <w:szCs w:val="36"/>
         </w:rPr>
@@ -10593,7 +10423,7 @@
                     </pic:cNvPicPr>
                   </pic:nvPicPr>
                   <pic:blipFill>
-                    <a:blip r:embed="rId21">
+                    <a:blip r:embed="rId20">
                       <a:extLst>
                         <a:ext uri="{28A0092B-C50C-407E-A947-70E740481C1C}">
                           <a14:useLocalDpi xmlns:a14="http://schemas.microsoft.com/office/drawing/2010/main" val="0"/>
@@ -10884,7 +10714,7 @@
                     </pic:cNvPicPr>
                   </pic:nvPicPr>
                   <pic:blipFill>
-                    <a:blip r:embed="rId22">
+                    <a:blip r:embed="rId21">
                       <a:extLst>
                         <a:ext uri="{28A0092B-C50C-407E-A947-70E740481C1C}">
                           <a14:useLocalDpi xmlns:a14="http://schemas.microsoft.com/office/drawing/2010/main" val="0"/>
@@ -11054,7 +10884,7 @@
                     </pic:cNvPicPr>
                   </pic:nvPicPr>
                   <pic:blipFill>
-                    <a:blip r:embed="rId23">
+                    <a:blip r:embed="rId22">
                       <a:extLst>
                         <a:ext uri="{28A0092B-C50C-407E-A947-70E740481C1C}">
                           <a14:useLocalDpi xmlns:a14="http://schemas.microsoft.com/office/drawing/2010/main" val="0"/>
@@ -11230,7 +11060,7 @@
                     </pic:cNvPicPr>
                   </pic:nvPicPr>
                   <pic:blipFill>
-                    <a:blip r:embed="rId24">
+                    <a:blip r:embed="rId23">
                       <a:extLst>
                         <a:ext uri="{28A0092B-C50C-407E-A947-70E740481C1C}">
                           <a14:useLocalDpi xmlns:a14="http://schemas.microsoft.com/office/drawing/2010/main" val="0"/>
@@ -11439,7 +11269,7 @@
                     </pic:cNvPicPr>
                   </pic:nvPicPr>
                   <pic:blipFill>
-                    <a:blip r:embed="rId25">
+                    <a:blip r:embed="rId24">
                       <a:extLst>
                         <a:ext uri="{28A0092B-C50C-407E-A947-70E740481C1C}">
                           <a14:useLocalDpi xmlns:a14="http://schemas.microsoft.com/office/drawing/2010/main" val="0"/>
@@ -11548,7 +11378,6 @@
           <w:szCs w:val="32"/>
         </w:rPr>
       </w:pPr>
-      <w:proofErr w:type="spellStart"/>
       <w:r>
         <w:rPr>
           <w:rFonts w:ascii="TH SarabunPSK" w:hAnsi="TH SarabunPSK" w:cs="TH SarabunPSK"/>
@@ -11558,7 +11387,6 @@
         <w:lastRenderedPageBreak/>
         <w:t>ViewHistory</w:t>
       </w:r>
-      <w:proofErr w:type="spellEnd"/>
     </w:p>
     <w:p>
       <w:pPr>
@@ -11590,7 +11418,7 @@
                     </pic:cNvPicPr>
                   </pic:nvPicPr>
                   <pic:blipFill>
-                    <a:blip r:embed="rId26">
+                    <a:blip r:embed="rId25">
                       <a:extLst>
                         <a:ext uri="{28A0092B-C50C-407E-A947-70E740481C1C}">
                           <a14:useLocalDpi xmlns:a14="http://schemas.microsoft.com/office/drawing/2010/main" val="0"/>
@@ -11735,7 +11563,6 @@
           <w:szCs w:val="32"/>
         </w:rPr>
       </w:pPr>
-      <w:proofErr w:type="spellStart"/>
       <w:r>
         <w:rPr>
           <w:rFonts w:ascii="TH SarabunPSK" w:hAnsi="TH SarabunPSK" w:cs="TH SarabunPSK"/>
@@ -11745,7 +11572,6 @@
         <w:lastRenderedPageBreak/>
         <w:t>ManageWallet</w:t>
       </w:r>
-      <w:proofErr w:type="spellEnd"/>
     </w:p>
     <w:p>
       <w:pPr>
@@ -11789,7 +11615,7 @@
                     </pic:cNvPicPr>
                   </pic:nvPicPr>
                   <pic:blipFill>
-                    <a:blip r:embed="rId27">
+                    <a:blip r:embed="rId26">
                       <a:extLst>
                         <a:ext uri="{28A0092B-C50C-407E-A947-70E740481C1C}">
                           <a14:useLocalDpi xmlns:a14="http://schemas.microsoft.com/office/drawing/2010/main" val="0"/>
@@ -11851,7 +11677,7 @@
                     </pic:cNvPicPr>
                   </pic:nvPicPr>
                   <pic:blipFill>
-                    <a:blip r:embed="rId28">
+                    <a:blip r:embed="rId27">
                       <a:extLst>
                         <a:ext uri="{28A0092B-C50C-407E-A947-70E740481C1C}">
                           <a14:useLocalDpi xmlns:a14="http://schemas.microsoft.com/office/drawing/2010/main" val="0"/>
@@ -11954,7 +11780,7 @@
                     </pic:cNvPicPr>
                   </pic:nvPicPr>
                   <pic:blipFill>
-                    <a:blip r:embed="rId29">
+                    <a:blip r:embed="rId28">
                       <a:extLst>
                         <a:ext uri="{28A0092B-C50C-407E-A947-70E740481C1C}">
                           <a14:useLocalDpi xmlns:a14="http://schemas.microsoft.com/office/drawing/2010/main" val="0"/>
@@ -12038,7 +11864,7 @@
                     </pic:cNvPicPr>
                   </pic:nvPicPr>
                   <pic:blipFill>
-                    <a:blip r:embed="rId30">
+                    <a:blip r:embed="rId29">
                       <a:extLst>
                         <a:ext uri="{28A0092B-C50C-407E-A947-70E740481C1C}">
                           <a14:useLocalDpi xmlns:a14="http://schemas.microsoft.com/office/drawing/2010/main" val="0"/>
@@ -12147,7 +11973,7 @@
                     </pic:cNvPicPr>
                   </pic:nvPicPr>
                   <pic:blipFill>
-                    <a:blip r:embed="rId31">
+                    <a:blip r:embed="rId30">
                       <a:extLst>
                         <a:ext uri="{28A0092B-C50C-407E-A947-70E740481C1C}">
                           <a14:useLocalDpi xmlns:a14="http://schemas.microsoft.com/office/drawing/2010/main" val="0"/>
@@ -12232,7 +12058,7 @@
                     </pic:cNvPicPr>
                   </pic:nvPicPr>
                   <pic:blipFill>
-                    <a:blip r:embed="rId32">
+                    <a:blip r:embed="rId31">
                       <a:extLst>
                         <a:ext uri="{28A0092B-C50C-407E-A947-70E740481C1C}">
                           <a14:useLocalDpi xmlns:a14="http://schemas.microsoft.com/office/drawing/2010/main" val="0"/>
@@ -12327,7 +12153,7 @@
                     </pic:cNvPicPr>
                   </pic:nvPicPr>
                   <pic:blipFill>
-                    <a:blip r:embed="rId33">
+                    <a:blip r:embed="rId32">
                       <a:extLst>
                         <a:ext uri="{28A0092B-C50C-407E-A947-70E740481C1C}">
                           <a14:useLocalDpi xmlns:a14="http://schemas.microsoft.com/office/drawing/2010/main" val="0"/>
@@ -12528,7 +12354,7 @@
                     </pic:cNvPicPr>
                   </pic:nvPicPr>
                   <pic:blipFill>
-                    <a:blip r:embed="rId34">
+                    <a:blip r:embed="rId33">
                       <a:extLst>
                         <a:ext uri="{28A0092B-C50C-407E-A947-70E740481C1C}">
                           <a14:useLocalDpi xmlns:a14="http://schemas.microsoft.com/office/drawing/2010/main" val="0"/>
@@ -12678,7 +12504,7 @@
                     </pic:cNvPicPr>
                   </pic:nvPicPr>
                   <pic:blipFill>
-                    <a:blip r:embed="rId35">
+                    <a:blip r:embed="rId34">
                       <a:extLst>
                         <a:ext uri="{28A0092B-C50C-407E-A947-70E740481C1C}">
                           <a14:useLocalDpi xmlns:a14="http://schemas.microsoft.com/office/drawing/2010/main" val="0"/>
@@ -12764,7 +12590,7 @@
                     </pic:cNvPicPr>
                   </pic:nvPicPr>
                   <pic:blipFill>
-                    <a:blip r:embed="rId36">
+                    <a:blip r:embed="rId35">
                       <a:extLst>
                         <a:ext uri="{28A0092B-C50C-407E-A947-70E740481C1C}">
                           <a14:useLocalDpi xmlns:a14="http://schemas.microsoft.com/office/drawing/2010/main" val="0"/>
@@ -12866,7 +12692,7 @@
           <w:rFonts w:ascii="TH SarabunPSK" w:hAnsi="TH SarabunPSK" w:cs="TH SarabunPSK"/>
           <w:b/>
           <w:bCs/>
-          <w:color w:val="auto"/>
+          <w:color w:val="C45911" w:themeColor="accent2" w:themeShade="BF"/>
           <w:sz w:val="36"/>
           <w:szCs w:val="36"/>
         </w:rPr>
@@ -12877,7 +12703,7 @@
           <w:rFonts w:ascii="TH SarabunPSK" w:hAnsi="TH SarabunPSK" w:cs="TH SarabunPSK"/>
           <w:b/>
           <w:bCs/>
-          <w:color w:val="auto"/>
+          <w:color w:val="C45911" w:themeColor="accent2" w:themeShade="BF"/>
           <w:sz w:val="36"/>
           <w:szCs w:val="36"/>
           <w:cs/>
@@ -12895,7 +12721,7 @@
           <w:rFonts w:ascii="TH SarabunPSK" w:hAnsi="TH SarabunPSK" w:cs="TH SarabunPSK"/>
           <w:b/>
           <w:bCs/>
-          <w:color w:val="auto"/>
+          <w:color w:val="C45911" w:themeColor="accent2" w:themeShade="BF"/>
           <w:sz w:val="36"/>
           <w:szCs w:val="36"/>
         </w:rPr>
@@ -12906,7 +12732,7 @@
           <w:rFonts w:ascii="TH SarabunPSK" w:hAnsi="TH SarabunPSK" w:cs="TH SarabunPSK"/>
           <w:b/>
           <w:bCs/>
-          <w:color w:val="auto"/>
+          <w:color w:val="C45911" w:themeColor="accent2" w:themeShade="BF"/>
           <w:sz w:val="36"/>
           <w:szCs w:val="36"/>
         </w:rPr>
@@ -12986,7 +12812,7 @@
         </w:rPr>
         <w:t xml:space="preserve"> </w:t>
       </w:r>
-      <w:hyperlink r:id="rId37" w:history="1">
+      <w:hyperlink r:id="rId36" w:history="1">
         <w:r>
           <w:rPr>
             <w:rStyle w:val="Hyperlink"/>
@@ -13097,7 +12923,7 @@
                     <pic:cNvPicPr/>
                   </pic:nvPicPr>
                   <pic:blipFill>
-                    <a:blip r:embed="rId38" cstate="print">
+                    <a:blip r:embed="rId37" cstate="print">
                       <a:extLst>
                         <a:ext uri="{28A0092B-C50C-407E-A947-70E740481C1C}">
                           <a14:useLocalDpi xmlns:a14="http://schemas.microsoft.com/office/drawing/2010/main" val="0"/>
@@ -13223,7 +13049,7 @@
           </mc:Choice>
           <mc:Fallback>
             <w:pict>
-              <v:shape w14:anchorId="29F0D953" id="Text Box 153" o:spid="_x0000_s1062" type="#_x0000_t202" style="position:absolute;margin-left:186.6pt;margin-top:16.85pt;width:72.6pt;height:25.8pt;z-index:251759616;visibility:visible;mso-wrap-style:square;mso-width-percent:0;mso-height-percent:0;mso-wrap-distance-left:9pt;mso-wrap-distance-top:0;mso-wrap-distance-right:9pt;mso-wrap-distance-bottom:0;mso-position-horizontal:absolute;mso-position-horizontal-relative:text;mso-position-vertical:absolute;mso-position-vertical-relative:text;mso-width-percent:0;mso-height-percent:0;mso-width-relative:margin;mso-height-relative:margin;v-text-anchor:top" o:gfxdata="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" fillcolor="white [3201]" strokecolor="#c00000" strokeweight="1pt">
+              <v:shape w14:anchorId="29F0D953" id="Text Box 153" o:spid="_x0000_s1061" type="#_x0000_t202" style="position:absolute;margin-left:186.6pt;margin-top:16.85pt;width:72.6pt;height:25.8pt;z-index:251759616;visibility:visible;mso-wrap-style:square;mso-width-percent:0;mso-height-percent:0;mso-wrap-distance-left:9pt;mso-wrap-distance-top:0;mso-wrap-distance-right:9pt;mso-wrap-distance-bottom:0;mso-position-horizontal:absolute;mso-position-horizontal-relative:text;mso-position-vertical:absolute;mso-position-vertical-relative:text;mso-width-percent:0;mso-height-percent:0;mso-width-relative:margin;mso-height-relative:margin;v-text-anchor:top" o:gfxdata="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" fillcolor="white [3201]" strokecolor="#c00000" strokeweight="1pt">
                 <v:textbox>
                   <w:txbxContent>
                     <w:p>
@@ -13396,7 +13222,7 @@
           </mc:Choice>
           <mc:Fallback>
             <w:pict>
-              <v:shape w14:anchorId="7D8B5543" id="Text Box 154" o:spid="_x0000_s1063" type="#_x0000_t202" style="position:absolute;margin-left:196.2pt;margin-top:10.75pt;width:68.4pt;height:84.6pt;z-index:251761664;visibility:visible;mso-wrap-style:square;mso-width-percent:0;mso-height-percent:0;mso-wrap-distance-left:9pt;mso-wrap-distance-top:0;mso-wrap-distance-right:9pt;mso-wrap-distance-bottom:0;mso-position-horizontal:absolute;mso-position-horizontal-relative:text;mso-position-vertical:absolute;mso-position-vertical-relative:text;mso-width-percent:0;mso-height-percent:0;mso-width-relative:margin;mso-height-relative:margin;v-text-anchor:top" o:gfxdata="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" fillcolor="white [3201]" strokecolor="#c00000" strokeweight="1pt">
+              <v:shape w14:anchorId="7D8B5543" id="Text Box 154" o:spid="_x0000_s1062" type="#_x0000_t202" style="position:absolute;margin-left:196.2pt;margin-top:10.75pt;width:68.4pt;height:84.6pt;z-index:251761664;visibility:visible;mso-wrap-style:square;mso-width-percent:0;mso-height-percent:0;mso-wrap-distance-left:9pt;mso-wrap-distance-top:0;mso-wrap-distance-right:9pt;mso-wrap-distance-bottom:0;mso-position-horizontal:absolute;mso-position-horizontal-relative:text;mso-position-vertical:absolute;mso-position-vertical-relative:text;mso-width-percent:0;mso-height-percent:0;mso-width-relative:margin;mso-height-relative:margin;v-text-anchor:top" o:gfxdata="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" fillcolor="white [3201]" strokecolor="#c00000" strokeweight="1pt">
                 <v:textbox>
                   <w:txbxContent>
                     <w:p>
@@ -13463,6 +13289,7 @@
       <w:r>
         <w:rPr>
           <w:rFonts w:ascii="TH SarabunPSK" w:hAnsi="TH SarabunPSK" w:cs="TH SarabunPSK"/>
+          <w:noProof/>
         </w:rPr>
         <w:drawing>
           <wp:anchor distT="0" distB="0" distL="114300" distR="114300" simplePos="0" relativeHeight="251749376" behindDoc="0" locked="0" layoutInCell="1" allowOverlap="1" wp14:anchorId="0906DDAD" wp14:editId="454A1486">
@@ -13488,7 +13315,7 @@
                     <pic:cNvPicPr/>
                   </pic:nvPicPr>
                   <pic:blipFill>
-                    <a:blip r:embed="rId39" cstate="print">
+                    <a:blip r:embed="rId38" cstate="print">
                       <a:extLst>
                         <a:ext uri="{28A0092B-C50C-407E-A947-70E740481C1C}">
                           <a14:useLocalDpi xmlns:a14="http://schemas.microsoft.com/office/drawing/2010/main" val="0"/>
@@ -13662,7 +13489,7 @@
           </mc:Choice>
           <mc:Fallback>
             <w:pict>
-              <v:shape w14:anchorId="19E13C42" id="Text Box 152" o:spid="_x0000_s1064" type="#_x0000_t202" style="position:absolute;margin-left:201pt;margin-top:3.05pt;width:94.8pt;height:27pt;z-index:251757568;visibility:visible;mso-wrap-style:square;mso-width-percent:0;mso-height-percent:0;mso-wrap-distance-left:9pt;mso-wrap-distance-top:0;mso-wrap-distance-right:9pt;mso-wrap-distance-bottom:0;mso-position-horizontal:absolute;mso-position-horizontal-relative:text;mso-position-vertical:absolute;mso-position-vertical-relative:text;mso-width-percent:0;mso-height-percent:0;mso-width-relative:margin;mso-height-relative:margin;v-text-anchor:top" o:gfxdata="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" fillcolor="white [3201]" strokecolor="#c00000" strokeweight="1pt">
+              <v:shape w14:anchorId="19E13C42" id="Text Box 152" o:spid="_x0000_s1063" type="#_x0000_t202" style="position:absolute;margin-left:201pt;margin-top:3.05pt;width:94.8pt;height:27pt;z-index:251757568;visibility:visible;mso-wrap-style:square;mso-width-percent:0;mso-height-percent:0;mso-wrap-distance-left:9pt;mso-wrap-distance-top:0;mso-wrap-distance-right:9pt;mso-wrap-distance-bottom:0;mso-position-horizontal:absolute;mso-position-horizontal-relative:text;mso-position-vertical:absolute;mso-position-vertical-relative:text;mso-width-percent:0;mso-height-percent:0;mso-width-relative:margin;mso-height-relative:margin;v-text-anchor:top" o:gfxdata="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" fillcolor="white [3201]" strokecolor="#c00000" strokeweight="1pt">
                 <v:textbox>
                   <w:txbxContent>
                     <w:p>
@@ -13783,7 +13610,7 @@
           </mc:Choice>
           <mc:Fallback>
             <w:pict>
-              <v:shape w14:anchorId="1A79242A" id="Text Box 150" o:spid="_x0000_s1065" type="#_x0000_t202" style="position:absolute;margin-left:310.5pt;margin-top:30.55pt;width:149.5pt;height:50.5pt;z-index:251753472;visibility:visible;mso-wrap-style:square;mso-wrap-distance-left:9pt;mso-wrap-distance-top:0;mso-wrap-distance-right:9pt;mso-wrap-distance-bottom:0;mso-position-horizontal:absolute;mso-position-horizontal-relative:text;mso-position-vertical:absolute;mso-position-vertical-relative:text;v-text-anchor:top" o:gfxdata="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" fillcolor="white [3201]" strokecolor="#c00000" strokeweight="1pt">
+              <v:shape w14:anchorId="1A79242A" id="Text Box 150" o:spid="_x0000_s1064" type="#_x0000_t202" style="position:absolute;margin-left:310.5pt;margin-top:30.55pt;width:149.5pt;height:50.5pt;z-index:251753472;visibility:visible;mso-wrap-style:square;mso-wrap-distance-left:9pt;mso-wrap-distance-top:0;mso-wrap-distance-right:9pt;mso-wrap-distance-bottom:0;mso-position-horizontal:absolute;mso-position-horizontal-relative:text;mso-position-vertical:absolute;mso-position-vertical-relative:text;v-text-anchor:top" o:gfxdata="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" fillcolor="white [3201]" strokecolor="#c00000" strokeweight="1pt">
                 <v:textbox>
                   <w:txbxContent>
                     <w:p>
@@ -13861,7 +13688,7 @@
                     <pic:cNvPicPr/>
                   </pic:nvPicPr>
                   <pic:blipFill rotWithShape="1">
-                    <a:blip r:embed="rId40" cstate="print">
+                    <a:blip r:embed="rId39" cstate="print">
                       <a:extLst>
                         <a:ext uri="{28A0092B-C50C-407E-A947-70E740481C1C}">
                           <a14:useLocalDpi xmlns:a14="http://schemas.microsoft.com/office/drawing/2010/main" val="0"/>
@@ -14021,7 +13848,7 @@
           </mc:Choice>
           <mc:Fallback>
             <w:pict>
-              <v:shape w14:anchorId="7D46545E" id="Text Box 151" o:spid="_x0000_s1066" type="#_x0000_t202" style="position:absolute;margin-left:285pt;margin-top:27.5pt;width:109.8pt;height:50.5pt;z-index:251755520;visibility:visible;mso-wrap-style:square;mso-width-percent:0;mso-wrap-distance-left:9pt;mso-wrap-distance-top:0;mso-wrap-distance-right:9pt;mso-wrap-distance-bottom:0;mso-position-horizontal:absolute;mso-position-horizontal-relative:text;mso-position-vertical:absolute;mso-position-vertical-relative:text;mso-width-percent:0;mso-width-relative:margin;v-text-anchor:top" o:gfxdata="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" fillcolor="white [3201]" strokecolor="#c00000" strokeweight="1pt">
+              <v:shape w14:anchorId="7D46545E" id="Text Box 151" o:spid="_x0000_s1065" type="#_x0000_t202" style="position:absolute;margin-left:285pt;margin-top:27.5pt;width:109.8pt;height:50.5pt;z-index:251755520;visibility:visible;mso-wrap-style:square;mso-width-percent:0;mso-wrap-distance-left:9pt;mso-wrap-distance-top:0;mso-wrap-distance-right:9pt;mso-wrap-distance-bottom:0;mso-position-horizontal:absolute;mso-position-horizontal-relative:text;mso-position-vertical:absolute;mso-position-vertical-relative:text;mso-width-percent:0;mso-width-relative:margin;v-text-anchor:top" o:gfxdata="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" fillcolor="white [3201]" strokecolor="#c00000" strokeweight="1pt">
                 <v:textbox>
                   <w:txbxContent>
                     <w:p>
@@ -14189,7 +14016,7 @@
           </mc:Choice>
           <mc:Fallback>
             <w:pict>
-              <v:shape w14:anchorId="7E9401E7" id="Text Box 155" o:spid="_x0000_s1067" type="#_x0000_t202" style="position:absolute;margin-left:321pt;margin-top:30.4pt;width:87pt;height:26.4pt;z-index:251763712;visibility:visible;mso-wrap-style:square;mso-width-percent:0;mso-height-percent:0;mso-wrap-distance-left:9pt;mso-wrap-distance-top:0;mso-wrap-distance-right:9pt;mso-wrap-distance-bottom:0;mso-position-horizontal:absolute;mso-position-horizontal-relative:text;mso-position-vertical:absolute;mso-position-vertical-relative:text;mso-width-percent:0;mso-height-percent:0;mso-width-relative:margin;mso-height-relative:margin;v-text-anchor:top" o:gfxdata="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" fillcolor="white [3201]" strokecolor="#c00000" strokeweight="1pt">
+              <v:shape w14:anchorId="7E9401E7" id="Text Box 155" o:spid="_x0000_s1066" type="#_x0000_t202" style="position:absolute;margin-left:321pt;margin-top:30.4pt;width:87pt;height:26.4pt;z-index:251763712;visibility:visible;mso-wrap-style:square;mso-width-percent:0;mso-height-percent:0;mso-wrap-distance-left:9pt;mso-wrap-distance-top:0;mso-wrap-distance-right:9pt;mso-wrap-distance-bottom:0;mso-position-horizontal:absolute;mso-position-horizontal-relative:text;mso-position-vertical:absolute;mso-position-vertical-relative:text;mso-width-percent:0;mso-height-percent:0;mso-width-relative:margin;mso-height-relative:margin;v-text-anchor:top" o:gfxdata="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" fillcolor="white [3201]" strokecolor="#c00000" strokeweight="1pt">
                 <v:textbox>
                   <w:txbxContent>
                     <w:p>
@@ -14244,7 +14071,7 @@
                     <pic:cNvPicPr/>
                   </pic:nvPicPr>
                   <pic:blipFill>
-                    <a:blip r:embed="rId41" cstate="print">
+                    <a:blip r:embed="rId40" cstate="print">
                       <a:extLst>
                         <a:ext uri="{28A0092B-C50C-407E-A947-70E740481C1C}">
                           <a14:useLocalDpi xmlns:a14="http://schemas.microsoft.com/office/drawing/2010/main" val="0"/>
@@ -14344,7 +14171,7 @@
                             <w:pPr>
                               <w:jc w:val="center"/>
                               <w:rPr>
-                                <w:rFonts w:ascii="TH SarabunPSK" w:hAnsi="TH SarabunPSK" w:cs="TH SarabunPSK" w:hint="cs"/>
+                                <w:rFonts w:ascii="TH SarabunPSK" w:hAnsi="TH SarabunPSK" w:cs="TH SarabunPSK"/>
                                 <w:cs/>
                               </w:rPr>
                             </w:pPr>
@@ -14385,14 +14212,14 @@
           </mc:Choice>
           <mc:Fallback>
             <w:pict>
-              <v:shape w14:anchorId="211E21E5" id="Text Box 157" o:spid="_x0000_s1068" type="#_x0000_t202" style="position:absolute;margin-left:24.6pt;margin-top:1.55pt;width:118.8pt;height:26.4pt;z-index:251767808;visibility:visible;mso-wrap-style:square;mso-width-percent:0;mso-height-percent:0;mso-wrap-distance-left:9pt;mso-wrap-distance-top:0;mso-wrap-distance-right:9pt;mso-wrap-distance-bottom:0;mso-position-horizontal:absolute;mso-position-horizontal-relative:text;mso-position-vertical:absolute;mso-position-vertical-relative:text;mso-width-percent:0;mso-height-percent:0;mso-width-relative:margin;mso-height-relative:margin;v-text-anchor:top" o:gfxdata="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" fillcolor="white [3201]" strokecolor="#0070c0" strokeweight="1pt">
+              <v:shape w14:anchorId="211E21E5" id="Text Box 157" o:spid="_x0000_s1067" type="#_x0000_t202" style="position:absolute;margin-left:24.6pt;margin-top:1.55pt;width:118.8pt;height:26.4pt;z-index:251767808;visibility:visible;mso-wrap-style:square;mso-width-percent:0;mso-height-percent:0;mso-wrap-distance-left:9pt;mso-wrap-distance-top:0;mso-wrap-distance-right:9pt;mso-wrap-distance-bottom:0;mso-position-horizontal:absolute;mso-position-horizontal-relative:text;mso-position-vertical:absolute;mso-position-vertical-relative:text;mso-width-percent:0;mso-height-percent:0;mso-width-relative:margin;mso-height-relative:margin;v-text-anchor:top" o:gfxdata="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" fillcolor="white [3201]" strokecolor="#0070c0" strokeweight="1pt">
                 <v:textbox>
                   <w:txbxContent>
                     <w:p>
                       <w:pPr>
                         <w:jc w:val="center"/>
                         <w:rPr>
-                          <w:rFonts w:ascii="TH SarabunPSK" w:hAnsi="TH SarabunPSK" w:cs="TH SarabunPSK" w:hint="cs"/>
+                          <w:rFonts w:ascii="TH SarabunPSK" w:hAnsi="TH SarabunPSK" w:cs="TH SarabunPSK"/>
                           <w:cs/>
                         </w:rPr>
                       </w:pPr>
@@ -14512,7 +14339,7 @@
           </mc:Choice>
           <mc:Fallback>
             <w:pict>
-              <v:shape w14:anchorId="74132AC0" id="Text Box 156" o:spid="_x0000_s1069" type="#_x0000_t202" style="position:absolute;margin-left:322.15pt;margin-top:26.75pt;width:106.35pt;height:26.4pt;z-index:251765760;visibility:visible;mso-wrap-style:square;mso-width-percent:0;mso-height-percent:0;mso-wrap-distance-left:9pt;mso-wrap-distance-top:0;mso-wrap-distance-right:9pt;mso-wrap-distance-bottom:0;mso-position-horizontal:absolute;mso-position-horizontal-relative:text;mso-position-vertical:absolute;mso-position-vertical-relative:text;mso-width-percent:0;mso-height-percent:0;mso-width-relative:margin;mso-height-relative:margin;v-text-anchor:top" o:gfxdata="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" fillcolor="white [3201]" strokecolor="#538135 [2409]" strokeweight="1pt">
+              <v:shape w14:anchorId="74132AC0" id="Text Box 156" o:spid="_x0000_s1068" type="#_x0000_t202" style="position:absolute;margin-left:322.15pt;margin-top:26.75pt;width:106.35pt;height:26.4pt;z-index:251765760;visibility:visible;mso-wrap-style:square;mso-width-percent:0;mso-height-percent:0;mso-wrap-distance-left:9pt;mso-wrap-distance-top:0;mso-wrap-distance-right:9pt;mso-wrap-distance-bottom:0;mso-position-horizontal:absolute;mso-position-horizontal-relative:text;mso-position-vertical:absolute;mso-position-vertical-relative:text;mso-width-percent:0;mso-height-percent:0;mso-width-relative:margin;mso-height-relative:margin;v-text-anchor:top" o:gfxdata="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" fillcolor="white [3201]" strokecolor="#538135 [2409]" strokeweight="1pt">
                 <v:textbox>
                   <w:txbxContent>
                     <w:p>
@@ -14614,7 +14441,7 @@
                             <w:pPr>
                               <w:jc w:val="center"/>
                               <w:rPr>
-                                <w:rFonts w:ascii="TH SarabunPSK" w:hAnsi="TH SarabunPSK" w:cs="TH SarabunPSK" w:hint="cs"/>
+                                <w:rFonts w:ascii="TH SarabunPSK" w:hAnsi="TH SarabunPSK" w:cs="TH SarabunPSK"/>
                                 <w:cs/>
                               </w:rPr>
                             </w:pPr>
@@ -14668,14 +14495,14 @@
           </mc:Choice>
           <mc:Fallback>
             <w:pict>
-              <v:shape w14:anchorId="51A70672" id="Text Box 158" o:spid="_x0000_s1070" type="#_x0000_t202" style="position:absolute;margin-left:330.6pt;margin-top:7.55pt;width:130.8pt;height:26.4pt;z-index:251769856;visibility:visible;mso-wrap-style:square;mso-width-percent:0;mso-height-percent:0;mso-wrap-distance-left:9pt;mso-wrap-distance-top:0;mso-wrap-distance-right:9pt;mso-wrap-distance-bottom:0;mso-position-horizontal:absolute;mso-position-horizontal-relative:text;mso-position-vertical:absolute;mso-position-vertical-relative:text;mso-width-percent:0;mso-height-percent:0;mso-width-relative:margin;mso-height-relative:margin;v-text-anchor:top" o:gfxdata="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" fillcolor="white [3201]" strokecolor="#7030a0" strokeweight="1pt">
+              <v:shape w14:anchorId="51A70672" id="Text Box 158" o:spid="_x0000_s1069" type="#_x0000_t202" style="position:absolute;margin-left:330.6pt;margin-top:7.55pt;width:130.8pt;height:26.4pt;z-index:251769856;visibility:visible;mso-wrap-style:square;mso-width-percent:0;mso-height-percent:0;mso-wrap-distance-left:9pt;mso-wrap-distance-top:0;mso-wrap-distance-right:9pt;mso-wrap-distance-bottom:0;mso-position-horizontal:absolute;mso-position-horizontal-relative:text;mso-position-vertical:absolute;mso-position-vertical-relative:text;mso-width-percent:0;mso-height-percent:0;mso-width-relative:margin;mso-height-relative:margin;v-text-anchor:top" o:gfxdata="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" fillcolor="white [3201]" strokecolor="#7030a0" strokeweight="1pt">
                 <v:textbox>
                   <w:txbxContent>
                     <w:p>
                       <w:pPr>
                         <w:jc w:val="center"/>
                         <w:rPr>
-                          <w:rFonts w:ascii="TH SarabunPSK" w:hAnsi="TH SarabunPSK" w:cs="TH SarabunPSK" w:hint="cs"/>
+                          <w:rFonts w:ascii="TH SarabunPSK" w:hAnsi="TH SarabunPSK" w:cs="TH SarabunPSK"/>
                           <w:cs/>
                         </w:rPr>
                       </w:pPr>
@@ -14827,7 +14654,7 @@
           </mc:Choice>
           <mc:Fallback>
             <w:pict>
-              <v:shape w14:anchorId="071AD7AA" id="Text Box 159" o:spid="_x0000_s1071" type="#_x0000_t202" style="position:absolute;margin-left:208.8pt;margin-top:6.25pt;width:174.6pt;height:26.4pt;z-index:251771904;visibility:visible;mso-wrap-style:square;mso-width-percent:0;mso-height-percent:0;mso-wrap-distance-left:9pt;mso-wrap-distance-top:0;mso-wrap-distance-right:9pt;mso-wrap-distance-bottom:0;mso-position-horizontal:absolute;mso-position-horizontal-relative:text;mso-position-vertical:absolute;mso-position-vertical-relative:text;mso-width-percent:0;mso-height-percent:0;mso-width-relative:margin;mso-height-relative:margin;v-text-anchor:top" o:gfxdata="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" fillcolor="white [3201]" strokecolor="#1f4d78 [1608]" strokeweight="1pt">
+              <v:shape w14:anchorId="071AD7AA" id="Text Box 159" o:spid="_x0000_s1070" type="#_x0000_t202" style="position:absolute;margin-left:208.8pt;margin-top:6.25pt;width:174.6pt;height:26.4pt;z-index:251771904;visibility:visible;mso-wrap-style:square;mso-width-percent:0;mso-height-percent:0;mso-wrap-distance-left:9pt;mso-wrap-distance-top:0;mso-wrap-distance-right:9pt;mso-wrap-distance-bottom:0;mso-position-horizontal:absolute;mso-position-horizontal-relative:text;mso-position-vertical:absolute;mso-position-vertical-relative:text;mso-width-percent:0;mso-height-percent:0;mso-width-relative:margin;mso-height-relative:margin;v-text-anchor:top" o:gfxdata="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" fillcolor="white [3201]" strokecolor="#1f4d78 [1608]" strokeweight="1pt">
                 <v:textbox>
                   <w:txbxContent>
                     <w:p>
@@ -14940,7 +14767,7 @@
                             <w:pPr>
                               <w:jc w:val="center"/>
                               <w:rPr>
-                                <w:rFonts w:ascii="TH SarabunPSK" w:hAnsi="TH SarabunPSK" w:cs="TH SarabunPSK" w:hint="cs"/>
+                                <w:rFonts w:ascii="TH SarabunPSK" w:hAnsi="TH SarabunPSK" w:cs="TH SarabunPSK"/>
                                 <w:cs/>
                               </w:rPr>
                             </w:pPr>
@@ -14974,14 +14801,14 @@
           </mc:Choice>
           <mc:Fallback>
             <w:pict>
-              <v:shape w14:anchorId="11721558" id="Text Box 162" o:spid="_x0000_s1072" type="#_x0000_t202" style="position:absolute;margin-left:307.95pt;margin-top:21.95pt;width:108pt;height:44.65pt;z-index:251778048;visibility:visible;mso-wrap-style:square;mso-width-percent:0;mso-height-percent:0;mso-wrap-distance-left:9pt;mso-wrap-distance-top:0;mso-wrap-distance-right:9pt;mso-wrap-distance-bottom:0;mso-position-horizontal:absolute;mso-position-horizontal-relative:text;mso-position-vertical:absolute;mso-position-vertical-relative:text;mso-width-percent:0;mso-height-percent:0;mso-width-relative:margin;mso-height-relative:margin;v-text-anchor:top" o:gfxdata="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" fillcolor="white [3201]" strokecolor="#c00000" strokeweight="1pt">
+              <v:shape w14:anchorId="11721558" id="Text Box 162" o:spid="_x0000_s1071" type="#_x0000_t202" style="position:absolute;margin-left:307.95pt;margin-top:21.95pt;width:108pt;height:44.65pt;z-index:251778048;visibility:visible;mso-wrap-style:square;mso-width-percent:0;mso-height-percent:0;mso-wrap-distance-left:9pt;mso-wrap-distance-top:0;mso-wrap-distance-right:9pt;mso-wrap-distance-bottom:0;mso-position-horizontal:absolute;mso-position-horizontal-relative:text;mso-position-vertical:absolute;mso-position-vertical-relative:text;mso-width-percent:0;mso-height-percent:0;mso-width-relative:margin;mso-height-relative:margin;v-text-anchor:top" o:gfxdata="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" fillcolor="white [3201]" strokecolor="#c00000" strokeweight="1pt">
                 <v:textbox>
                   <w:txbxContent>
                     <w:p>
                       <w:pPr>
                         <w:jc w:val="center"/>
                         <w:rPr>
-                          <w:rFonts w:ascii="TH SarabunPSK" w:hAnsi="TH SarabunPSK" w:cs="TH SarabunPSK" w:hint="cs"/>
+                          <w:rFonts w:ascii="TH SarabunPSK" w:hAnsi="TH SarabunPSK" w:cs="TH SarabunPSK"/>
                           <w:cs/>
                         </w:rPr>
                       </w:pPr>
@@ -15086,7 +14913,7 @@
           </mc:Choice>
           <mc:Fallback>
             <w:pict>
-              <v:shape w14:anchorId="76604C19" id="Text Box 160" o:spid="_x0000_s1073" type="#_x0000_t202" style="position:absolute;margin-left:13.95pt;margin-top:22.2pt;width:125.3pt;height:26.4pt;z-index:251773952;visibility:visible;mso-wrap-style:square;mso-width-percent:0;mso-height-percent:0;mso-wrap-distance-left:9pt;mso-wrap-distance-top:0;mso-wrap-distance-right:9pt;mso-wrap-distance-bottom:0;mso-position-horizontal:absolute;mso-position-horizontal-relative:text;mso-position-vertical:absolute;mso-position-vertical-relative:text;mso-width-percent:0;mso-height-percent:0;mso-width-relative:margin;mso-height-relative:margin;v-text-anchor:top" o:gfxdata="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" fillcolor="white [3201]" strokecolor="#538135 [2409]" strokeweight="1pt">
+              <v:shape w14:anchorId="76604C19" id="Text Box 160" o:spid="_x0000_s1072" type="#_x0000_t202" style="position:absolute;margin-left:13.95pt;margin-top:22.2pt;width:125.3pt;height:26.4pt;z-index:251773952;visibility:visible;mso-wrap-style:square;mso-width-percent:0;mso-height-percent:0;mso-wrap-distance-left:9pt;mso-wrap-distance-top:0;mso-wrap-distance-right:9pt;mso-wrap-distance-bottom:0;mso-position-horizontal:absolute;mso-position-horizontal-relative:text;mso-position-vertical:absolute;mso-position-vertical-relative:text;mso-width-percent:0;mso-height-percent:0;mso-width-relative:margin;mso-height-relative:margin;v-text-anchor:top" o:gfxdata="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" fillcolor="white [3201]" strokecolor="#538135 [2409]" strokeweight="1pt">
                 <v:textbox>
                   <w:txbxContent>
                     <w:p>
@@ -15141,7 +14968,7 @@
                     <pic:cNvPicPr/>
                   </pic:nvPicPr>
                   <pic:blipFill>
-                    <a:blip r:embed="rId42" cstate="print">
+                    <a:blip r:embed="rId41" cstate="print">
                       <a:extLst>
                         <a:ext uri="{28A0092B-C50C-407E-A947-70E740481C1C}">
                           <a14:useLocalDpi xmlns:a14="http://schemas.microsoft.com/office/drawing/2010/main" val="0"/>
@@ -15270,7 +15097,7 @@
                             <w:pPr>
                               <w:jc w:val="center"/>
                               <w:rPr>
-                                <w:rFonts w:ascii="TH SarabunPSK" w:hAnsi="TH SarabunPSK" w:cs="TH SarabunPSK" w:hint="cs"/>
+                                <w:rFonts w:ascii="TH SarabunPSK" w:hAnsi="TH SarabunPSK" w:cs="TH SarabunPSK"/>
                                 <w:cs/>
                               </w:rPr>
                             </w:pPr>
@@ -15324,14 +15151,14 @@
           </mc:Choice>
           <mc:Fallback>
             <w:pict>
-              <v:shape w14:anchorId="138FAA6B" id="Text Box 161" o:spid="_x0000_s1074" type="#_x0000_t202" style="position:absolute;margin-left:61.45pt;margin-top:3pt;width:80pt;height:44pt;z-index:251776000;visibility:visible;mso-wrap-style:square;mso-width-percent:0;mso-height-percent:0;mso-wrap-distance-left:9pt;mso-wrap-distance-top:0;mso-wrap-distance-right:9pt;mso-wrap-distance-bottom:0;mso-position-horizontal:absolute;mso-position-horizontal-relative:text;mso-position-vertical:absolute;mso-position-vertical-relative:text;mso-width-percent:0;mso-height-percent:0;mso-width-relative:margin;mso-height-relative:margin;v-text-anchor:top" o:gfxdata="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" fillcolor="white [3201]" strokecolor="#2e74b5 [2408]" strokeweight="1pt">
+              <v:shape w14:anchorId="138FAA6B" id="Text Box 161" o:spid="_x0000_s1073" type="#_x0000_t202" style="position:absolute;margin-left:61.45pt;margin-top:3pt;width:80pt;height:44pt;z-index:251776000;visibility:visible;mso-wrap-style:square;mso-width-percent:0;mso-height-percent:0;mso-wrap-distance-left:9pt;mso-wrap-distance-top:0;mso-wrap-distance-right:9pt;mso-wrap-distance-bottom:0;mso-position-horizontal:absolute;mso-position-horizontal-relative:text;mso-position-vertical:absolute;mso-position-vertical-relative:text;mso-width-percent:0;mso-height-percent:0;mso-width-relative:margin;mso-height-relative:margin;v-text-anchor:top" o:gfxdata="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" fillcolor="white [3201]" strokecolor="#2e74b5 [2408]" strokeweight="1pt">
                 <v:textbox>
                   <w:txbxContent>
                     <w:p>
                       <w:pPr>
                         <w:jc w:val="center"/>
                         <w:rPr>
-                          <w:rFonts w:ascii="TH SarabunPSK" w:hAnsi="TH SarabunPSK" w:cs="TH SarabunPSK" w:hint="cs"/>
+                          <w:rFonts w:ascii="TH SarabunPSK" w:hAnsi="TH SarabunPSK" w:cs="TH SarabunPSK"/>
                           <w:cs/>
                         </w:rPr>
                       </w:pPr>
@@ -15444,7 +15271,7 @@
                     <pic:cNvPicPr/>
                   </pic:nvPicPr>
                   <pic:blipFill>
-                    <a:blip r:embed="rId43" cstate="print">
+                    <a:blip r:embed="rId42" cstate="print">
                       <a:extLst>
                         <a:ext uri="{28A0092B-C50C-407E-A947-70E740481C1C}">
                           <a14:useLocalDpi xmlns:a14="http://schemas.microsoft.com/office/drawing/2010/main" val="0"/>
@@ -15569,7 +15396,7 @@
           </mc:Choice>
           <mc:Fallback>
             <w:pict>
-              <v:shape w14:anchorId="7869DF0B" id="Text Box 163" o:spid="_x0000_s1075" type="#_x0000_t202" style="position:absolute;margin-left:320.1pt;margin-top:.2pt;width:87pt;height:26.4pt;z-index:251780096;visibility:visible;mso-wrap-style:square;mso-width-percent:0;mso-height-percent:0;mso-wrap-distance-left:9pt;mso-wrap-distance-top:0;mso-wrap-distance-right:9pt;mso-wrap-distance-bottom:0;mso-position-horizontal:absolute;mso-position-horizontal-relative:text;mso-position-vertical:absolute;mso-position-vertical-relative:text;mso-width-percent:0;mso-height-percent:0;mso-width-relative:margin;mso-height-relative:margin;v-text-anchor:top" o:gfxdata="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" fillcolor="white [3201]" strokecolor="#ed7d31 [3205]" strokeweight="1pt">
+              <v:shape w14:anchorId="7869DF0B" id="Text Box 163" o:spid="_x0000_s1074" type="#_x0000_t202" style="position:absolute;margin-left:320.1pt;margin-top:.2pt;width:87pt;height:26.4pt;z-index:251780096;visibility:visible;mso-wrap-style:square;mso-width-percent:0;mso-height-percent:0;mso-wrap-distance-left:9pt;mso-wrap-distance-top:0;mso-wrap-distance-right:9pt;mso-wrap-distance-bottom:0;mso-position-horizontal:absolute;mso-position-horizontal-relative:text;mso-position-vertical:absolute;mso-position-vertical-relative:text;mso-width-percent:0;mso-height-percent:0;mso-width-relative:margin;mso-height-relative:margin;v-text-anchor:top" o:gfxdata="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" fillcolor="white [3201]" strokecolor="#ed7d31 [3205]" strokeweight="1pt">
                 <v:textbox>
                   <w:txbxContent>
                     <w:p>
@@ -15707,7 +15534,7 @@
           </mc:Choice>
           <mc:Fallback>
             <w:pict>
-              <v:shape w14:anchorId="061FCA44" id="Text Box 166" o:spid="_x0000_s1076" type="#_x0000_t202" style="position:absolute;margin-left:324.65pt;margin-top:3.95pt;width:106.35pt;height:26.4pt;z-index:251784192;visibility:visible;mso-wrap-style:square;mso-width-percent:0;mso-height-percent:0;mso-wrap-distance-left:9pt;mso-wrap-distance-top:0;mso-wrap-distance-right:9pt;mso-wrap-distance-bottom:0;mso-position-horizontal:absolute;mso-position-horizontal-relative:text;mso-position-vertical:absolute;mso-position-vertical-relative:text;mso-width-percent:0;mso-height-percent:0;mso-width-relative:margin;mso-height-relative:margin;v-text-anchor:top" o:gfxdata="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" fillcolor="white [3201]" strokecolor="#538135 [2409]" strokeweight="1pt">
+              <v:shape w14:anchorId="061FCA44" id="Text Box 166" o:spid="_x0000_s1075" type="#_x0000_t202" style="position:absolute;margin-left:324.65pt;margin-top:3.95pt;width:106.35pt;height:26.4pt;z-index:251784192;visibility:visible;mso-wrap-style:square;mso-width-percent:0;mso-height-percent:0;mso-wrap-distance-left:9pt;mso-wrap-distance-top:0;mso-wrap-distance-right:9pt;mso-wrap-distance-bottom:0;mso-position-horizontal:absolute;mso-position-horizontal-relative:text;mso-position-vertical:absolute;mso-position-vertical-relative:text;mso-width-percent:0;mso-height-percent:0;mso-width-relative:margin;mso-height-relative:margin;v-text-anchor:top" o:gfxdata="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" fillcolor="white [3201]" strokecolor="#538135 [2409]" strokeweight="1pt">
                 <v:textbox>
                   <w:txbxContent>
                     <w:p>
@@ -15825,7 +15652,7 @@
           </mc:Choice>
           <mc:Fallback>
             <w:pict>
-              <v:shape w14:anchorId="62C8346B" id="Text Box 164" o:spid="_x0000_s1077" type="#_x0000_t202" style="position:absolute;margin-left:13.1pt;margin-top:11.6pt;width:109.3pt;height:46.65pt;z-index:251782144;visibility:visible;mso-wrap-style:square;mso-width-percent:0;mso-height-percent:0;mso-wrap-distance-left:9pt;mso-wrap-distance-top:0;mso-wrap-distance-right:9pt;mso-wrap-distance-bottom:0;mso-position-horizontal:absolute;mso-position-horizontal-relative:text;mso-position-vertical:absolute;mso-position-vertical-relative:text;mso-width-percent:0;mso-height-percent:0;mso-width-relative:margin;mso-height-relative:margin;v-text-anchor:top" o:gfxdata="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" fillcolor="white [3201]" strokecolor="#4472c4 [3204]" strokeweight="1pt">
+              <v:shape w14:anchorId="62C8346B" id="Text Box 164" o:spid="_x0000_s1076" type="#_x0000_t202" style="position:absolute;margin-left:13.1pt;margin-top:11.6pt;width:109.3pt;height:46.65pt;z-index:251782144;visibility:visible;mso-wrap-style:square;mso-width-percent:0;mso-height-percent:0;mso-wrap-distance-left:9pt;mso-wrap-distance-top:0;mso-wrap-distance-right:9pt;mso-wrap-distance-bottom:0;mso-position-horizontal:absolute;mso-position-horizontal-relative:text;mso-position-vertical:absolute;mso-position-vertical-relative:text;mso-width-percent:0;mso-height-percent:0;mso-width-relative:margin;mso-height-relative:margin;v-text-anchor:top" o:gfxdata="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" fillcolor="white [3201]" strokecolor="#4472c4 [3204]" strokeweight="1pt">
                 <v:textbox>
                   <w:txbxContent>
                     <w:p>
@@ -15931,7 +15758,7 @@
           <w:rFonts w:ascii="TH SarabunPSK" w:hAnsi="TH SarabunPSK" w:cs="TH SarabunPSK"/>
           <w:b/>
           <w:bCs/>
-          <w:color w:val="auto"/>
+          <w:color w:val="C45911" w:themeColor="accent2" w:themeShade="BF"/>
           <w:sz w:val="36"/>
           <w:szCs w:val="36"/>
         </w:rPr>
@@ -15942,7 +15769,7 @@
           <w:rFonts w:ascii="TH SarabunPSK" w:hAnsi="TH SarabunPSK" w:cs="TH SarabunPSK"/>
           <w:b/>
           <w:bCs/>
-          <w:color w:val="auto"/>
+          <w:color w:val="C45911" w:themeColor="accent2" w:themeShade="BF"/>
           <w:sz w:val="36"/>
           <w:szCs w:val="36"/>
           <w:cs/>
@@ -15961,7 +15788,7 @@
           <w:rFonts w:ascii="TH SarabunPSK" w:hAnsi="TH SarabunPSK" w:cs="TH SarabunPSK"/>
           <w:b/>
           <w:bCs/>
-          <w:color w:val="auto"/>
+          <w:color w:val="C45911" w:themeColor="accent2" w:themeShade="BF"/>
           <w:sz w:val="36"/>
           <w:szCs w:val="36"/>
         </w:rPr>
@@ -15972,7 +15799,7 @@
           <w:rFonts w:ascii="TH SarabunPSK" w:hAnsi="TH SarabunPSK" w:cs="TH SarabunPSK"/>
           <w:b/>
           <w:bCs/>
-          <w:color w:val="auto"/>
+          <w:color w:val="C45911" w:themeColor="accent2" w:themeShade="BF"/>
           <w:sz w:val="36"/>
           <w:szCs w:val="36"/>
         </w:rPr>
@@ -15983,7 +15810,7 @@
           <w:rFonts w:ascii="TH SarabunPSK" w:hAnsi="TH SarabunPSK" w:cs="TH SarabunPSK"/>
           <w:b/>
           <w:bCs/>
-          <w:color w:val="auto"/>
+          <w:color w:val="C45911" w:themeColor="accent2" w:themeShade="BF"/>
           <w:sz w:val="36"/>
           <w:szCs w:val="36"/>
         </w:rPr>
@@ -15994,7 +15821,7 @@
           <w:rFonts w:ascii="TH SarabunPSK" w:hAnsi="TH SarabunPSK" w:cs="TH SarabunPSK"/>
           <w:b/>
           <w:bCs/>
-          <w:color w:val="auto"/>
+          <w:color w:val="C45911" w:themeColor="accent2" w:themeShade="BF"/>
           <w:sz w:val="36"/>
           <w:szCs w:val="36"/>
         </w:rPr>
@@ -16023,7 +15850,7 @@
               <w:bottom w:val="single" w:sz="4" w:space="0" w:color="auto"/>
               <w:right w:val="single" w:sz="4" w:space="0" w:color="auto"/>
             </w:tcBorders>
-            <w:shd w:val="clear" w:color="auto" w:fill="E7E6E6" w:themeFill="background2"/>
+            <w:shd w:val="clear" w:color="auto" w:fill="FFD966" w:themeFill="accent4" w:themeFillTint="99"/>
             <w:hideMark/>
           </w:tcPr>
           <w:p>
@@ -16122,7 +15949,7 @@
               <w:bottom w:val="single" w:sz="4" w:space="0" w:color="auto"/>
               <w:right w:val="single" w:sz="4" w:space="0" w:color="auto"/>
             </w:tcBorders>
-            <w:shd w:val="clear" w:color="auto" w:fill="E7E6E6" w:themeFill="background2"/>
+            <w:shd w:val="clear" w:color="auto" w:fill="FFD966" w:themeFill="accent4" w:themeFillTint="99"/>
             <w:hideMark/>
           </w:tcPr>
           <w:p>
@@ -16183,7 +16010,7 @@
               <w:bottom w:val="single" w:sz="4" w:space="0" w:color="auto"/>
               <w:right w:val="single" w:sz="4" w:space="0" w:color="auto"/>
             </w:tcBorders>
-            <w:shd w:val="clear" w:color="auto" w:fill="E7E6E6" w:themeFill="background2"/>
+            <w:shd w:val="clear" w:color="auto" w:fill="FFD966" w:themeFill="accent4" w:themeFillTint="99"/>
             <w:hideMark/>
           </w:tcPr>
           <w:p>
@@ -16322,7 +16149,7 @@
               <w:bottom w:val="single" w:sz="4" w:space="0" w:color="auto"/>
               <w:right w:val="single" w:sz="4" w:space="0" w:color="auto"/>
             </w:tcBorders>
-            <w:shd w:val="clear" w:color="auto" w:fill="E7E6E6" w:themeFill="background2"/>
+            <w:shd w:val="clear" w:color="auto" w:fill="FFD966" w:themeFill="accent4" w:themeFillTint="99"/>
             <w:hideMark/>
           </w:tcPr>
           <w:p>
@@ -16413,7 +16240,7 @@
               <w:bottom w:val="single" w:sz="4" w:space="0" w:color="auto"/>
               <w:right w:val="single" w:sz="4" w:space="0" w:color="auto"/>
             </w:tcBorders>
-            <w:shd w:val="clear" w:color="auto" w:fill="E7E6E6" w:themeFill="background2"/>
+            <w:shd w:val="clear" w:color="auto" w:fill="FFD966" w:themeFill="accent4" w:themeFillTint="99"/>
             <w:hideMark/>
           </w:tcPr>
           <w:p>
@@ -16479,6 +16306,7 @@
               <w:bottom w:val="single" w:sz="4" w:space="0" w:color="auto"/>
               <w:right w:val="single" w:sz="4" w:space="0" w:color="auto"/>
             </w:tcBorders>
+            <w:shd w:val="clear" w:color="auto" w:fill="FFD966" w:themeFill="accent4" w:themeFillTint="99"/>
             <w:vAlign w:val="center"/>
             <w:hideMark/>
           </w:tcPr>
@@ -16545,6 +16373,7 @@
               <w:bottom w:val="single" w:sz="4" w:space="0" w:color="auto"/>
               <w:right w:val="single" w:sz="4" w:space="0" w:color="auto"/>
             </w:tcBorders>
+            <w:shd w:val="clear" w:color="auto" w:fill="FFD966" w:themeFill="accent4" w:themeFillTint="99"/>
             <w:vAlign w:val="center"/>
             <w:hideMark/>
           </w:tcPr>
@@ -16612,6 +16441,7 @@
               <w:bottom w:val="single" w:sz="4" w:space="0" w:color="auto"/>
               <w:right w:val="single" w:sz="4" w:space="0" w:color="auto"/>
             </w:tcBorders>
+            <w:shd w:val="clear" w:color="auto" w:fill="FFD966" w:themeFill="accent4" w:themeFillTint="99"/>
             <w:vAlign w:val="center"/>
             <w:hideMark/>
           </w:tcPr>
@@ -16679,6 +16509,7 @@
               <w:bottom w:val="single" w:sz="4" w:space="0" w:color="auto"/>
               <w:right w:val="single" w:sz="4" w:space="0" w:color="auto"/>
             </w:tcBorders>
+            <w:shd w:val="clear" w:color="auto" w:fill="FFD966" w:themeFill="accent4" w:themeFillTint="99"/>
             <w:vAlign w:val="center"/>
             <w:hideMark/>
           </w:tcPr>
@@ -16844,7 +16675,6 @@
       <w:pPr>
         <w:spacing w:after="0"/>
         <w:rPr>
-          <w:rFonts w:hint="cs"/>
           <w:sz w:val="24"/>
           <w:szCs w:val="32"/>
           <w:u w:val="single"/>
@@ -16885,7 +16715,7 @@
               <w:bottom w:val="single" w:sz="4" w:space="0" w:color="auto"/>
               <w:right w:val="single" w:sz="4" w:space="0" w:color="auto"/>
             </w:tcBorders>
-            <w:shd w:val="clear" w:color="auto" w:fill="E7E6E6" w:themeFill="background2"/>
+            <w:shd w:val="clear" w:color="auto" w:fill="F4B083" w:themeFill="accent2" w:themeFillTint="99"/>
             <w:hideMark/>
           </w:tcPr>
           <w:p>
@@ -16920,6 +16750,7 @@
               <w:bottom w:val="single" w:sz="4" w:space="0" w:color="auto"/>
               <w:right w:val="single" w:sz="4" w:space="0" w:color="auto"/>
             </w:tcBorders>
+            <w:shd w:val="clear" w:color="auto" w:fill="FBE4D5" w:themeFill="accent2" w:themeFillTint="33"/>
             <w:hideMark/>
           </w:tcPr>
           <w:p>
@@ -16957,7 +16788,7 @@
               <w:bottom w:val="single" w:sz="4" w:space="0" w:color="auto"/>
               <w:right w:val="single" w:sz="4" w:space="0" w:color="auto"/>
             </w:tcBorders>
-            <w:shd w:val="clear" w:color="auto" w:fill="E7E6E6" w:themeFill="background2"/>
+            <w:shd w:val="clear" w:color="auto" w:fill="F4B083" w:themeFill="accent2" w:themeFillTint="99"/>
             <w:hideMark/>
           </w:tcPr>
           <w:p>
@@ -16992,7 +16823,7 @@
               <w:bottom w:val="single" w:sz="4" w:space="0" w:color="auto"/>
               <w:right w:val="single" w:sz="4" w:space="0" w:color="auto"/>
             </w:tcBorders>
-            <w:shd w:val="clear" w:color="auto" w:fill="E7E6E6" w:themeFill="background2"/>
+            <w:shd w:val="clear" w:color="auto" w:fill="F4B083" w:themeFill="accent2" w:themeFillTint="99"/>
             <w:hideMark/>
           </w:tcPr>
           <w:p>
@@ -17026,7 +16857,7 @@
               <w:bottom w:val="single" w:sz="4" w:space="0" w:color="auto"/>
               <w:right w:val="single" w:sz="4" w:space="0" w:color="auto"/>
             </w:tcBorders>
-            <w:shd w:val="clear" w:color="auto" w:fill="E7E6E6" w:themeFill="background2"/>
+            <w:shd w:val="clear" w:color="auto" w:fill="F4B083" w:themeFill="accent2" w:themeFillTint="99"/>
             <w:hideMark/>
           </w:tcPr>
           <w:p>
@@ -17060,7 +16891,7 @@
               <w:bottom w:val="single" w:sz="4" w:space="0" w:color="auto"/>
               <w:right w:val="single" w:sz="4" w:space="0" w:color="auto"/>
             </w:tcBorders>
-            <w:shd w:val="clear" w:color="auto" w:fill="E7E6E6" w:themeFill="background2"/>
+            <w:shd w:val="clear" w:color="auto" w:fill="F4B083" w:themeFill="accent2" w:themeFillTint="99"/>
             <w:hideMark/>
           </w:tcPr>
           <w:p>
@@ -17094,7 +16925,7 @@
               <w:bottom w:val="single" w:sz="4" w:space="0" w:color="auto"/>
               <w:right w:val="single" w:sz="4" w:space="0" w:color="auto"/>
             </w:tcBorders>
-            <w:shd w:val="clear" w:color="auto" w:fill="E7E6E6" w:themeFill="background2"/>
+            <w:shd w:val="clear" w:color="auto" w:fill="F4B083" w:themeFill="accent2" w:themeFillTint="99"/>
             <w:hideMark/>
           </w:tcPr>
           <w:p>
@@ -17489,7 +17320,7 @@
     <w:p>
       <w:pPr>
         <w:rPr>
-          <w:rFonts w:ascii="TH SarabunPSK" w:hAnsi="TH SarabunPSK" w:cs="TH SarabunPSK" w:hint="cs"/>
+          <w:rFonts w:ascii="TH SarabunPSK" w:hAnsi="TH SarabunPSK" w:cs="TH SarabunPSK"/>
           <w:noProof/>
           <w:sz w:val="32"/>
           <w:szCs w:val="32"/>
@@ -17520,7 +17351,7 @@
               <w:bottom w:val="single" w:sz="4" w:space="0" w:color="auto"/>
               <w:right w:val="single" w:sz="4" w:space="0" w:color="auto"/>
             </w:tcBorders>
-            <w:shd w:val="clear" w:color="auto" w:fill="E7E6E6" w:themeFill="background2"/>
+            <w:shd w:val="clear" w:color="auto" w:fill="F4B083" w:themeFill="accent2" w:themeFillTint="99"/>
             <w:hideMark/>
           </w:tcPr>
           <w:p>
@@ -17557,6 +17388,7 @@
               <w:bottom w:val="single" w:sz="4" w:space="0" w:color="auto"/>
               <w:right w:val="single" w:sz="4" w:space="0" w:color="auto"/>
             </w:tcBorders>
+            <w:shd w:val="clear" w:color="auto" w:fill="FBE4D5" w:themeFill="accent2" w:themeFillTint="33"/>
             <w:hideMark/>
           </w:tcPr>
           <w:p>
@@ -17635,7 +17467,7 @@
               <w:bottom w:val="single" w:sz="4" w:space="0" w:color="auto"/>
               <w:right w:val="single" w:sz="4" w:space="0" w:color="auto"/>
             </w:tcBorders>
-            <w:shd w:val="clear" w:color="auto" w:fill="E7E6E6" w:themeFill="background2"/>
+            <w:shd w:val="clear" w:color="auto" w:fill="F4B083" w:themeFill="accent2" w:themeFillTint="99"/>
             <w:hideMark/>
           </w:tcPr>
           <w:p>
@@ -17671,7 +17503,7 @@
               <w:bottom w:val="single" w:sz="4" w:space="0" w:color="auto"/>
               <w:right w:val="single" w:sz="4" w:space="0" w:color="auto"/>
             </w:tcBorders>
-            <w:shd w:val="clear" w:color="auto" w:fill="E7E6E6" w:themeFill="background2"/>
+            <w:shd w:val="clear" w:color="auto" w:fill="F4B083" w:themeFill="accent2" w:themeFillTint="99"/>
             <w:hideMark/>
           </w:tcPr>
           <w:p>
@@ -17706,7 +17538,7 @@
               <w:bottom w:val="single" w:sz="4" w:space="0" w:color="auto"/>
               <w:right w:val="single" w:sz="4" w:space="0" w:color="auto"/>
             </w:tcBorders>
-            <w:shd w:val="clear" w:color="auto" w:fill="E7E6E6" w:themeFill="background2"/>
+            <w:shd w:val="clear" w:color="auto" w:fill="F4B083" w:themeFill="accent2" w:themeFillTint="99"/>
             <w:hideMark/>
           </w:tcPr>
           <w:p>
@@ -17741,7 +17573,7 @@
               <w:bottom w:val="single" w:sz="4" w:space="0" w:color="auto"/>
               <w:right w:val="single" w:sz="4" w:space="0" w:color="auto"/>
             </w:tcBorders>
-            <w:shd w:val="clear" w:color="auto" w:fill="E7E6E6" w:themeFill="background2"/>
+            <w:shd w:val="clear" w:color="auto" w:fill="F4B083" w:themeFill="accent2" w:themeFillTint="99"/>
             <w:hideMark/>
           </w:tcPr>
           <w:p>
@@ -17776,7 +17608,7 @@
               <w:bottom w:val="single" w:sz="4" w:space="0" w:color="auto"/>
               <w:right w:val="single" w:sz="4" w:space="0" w:color="auto"/>
             </w:tcBorders>
-            <w:shd w:val="clear" w:color="auto" w:fill="E7E6E6" w:themeFill="background2"/>
+            <w:shd w:val="clear" w:color="auto" w:fill="F4B083" w:themeFill="accent2" w:themeFillTint="99"/>
             <w:hideMark/>
           </w:tcPr>
           <w:p>
@@ -18087,7 +17919,7 @@
               <w:bottom w:val="single" w:sz="4" w:space="0" w:color="auto"/>
               <w:right w:val="single" w:sz="4" w:space="0" w:color="auto"/>
             </w:tcBorders>
-            <w:shd w:val="clear" w:color="auto" w:fill="E7E6E6" w:themeFill="background2"/>
+            <w:shd w:val="clear" w:color="auto" w:fill="F4B083" w:themeFill="accent2" w:themeFillTint="99"/>
             <w:hideMark/>
           </w:tcPr>
           <w:p>
@@ -18123,6 +17955,7 @@
               <w:bottom w:val="single" w:sz="4" w:space="0" w:color="auto"/>
               <w:right w:val="single" w:sz="4" w:space="0" w:color="auto"/>
             </w:tcBorders>
+            <w:shd w:val="clear" w:color="auto" w:fill="FBE4D5" w:themeFill="accent2" w:themeFillTint="33"/>
             <w:hideMark/>
           </w:tcPr>
           <w:p>
@@ -18159,7 +17992,7 @@
               <w:bottom w:val="single" w:sz="4" w:space="0" w:color="auto"/>
               <w:right w:val="single" w:sz="4" w:space="0" w:color="auto"/>
             </w:tcBorders>
-            <w:shd w:val="clear" w:color="auto" w:fill="E7E6E6" w:themeFill="background2"/>
+            <w:shd w:val="clear" w:color="auto" w:fill="F4B083" w:themeFill="accent2" w:themeFillTint="99"/>
             <w:hideMark/>
           </w:tcPr>
           <w:p>
@@ -18195,7 +18028,7 @@
               <w:bottom w:val="single" w:sz="4" w:space="0" w:color="auto"/>
               <w:right w:val="single" w:sz="4" w:space="0" w:color="auto"/>
             </w:tcBorders>
-            <w:shd w:val="clear" w:color="auto" w:fill="E7E6E6" w:themeFill="background2"/>
+            <w:shd w:val="clear" w:color="auto" w:fill="F4B083" w:themeFill="accent2" w:themeFillTint="99"/>
             <w:hideMark/>
           </w:tcPr>
           <w:p>
@@ -18230,7 +18063,7 @@
               <w:bottom w:val="single" w:sz="4" w:space="0" w:color="auto"/>
               <w:right w:val="single" w:sz="4" w:space="0" w:color="auto"/>
             </w:tcBorders>
-            <w:shd w:val="clear" w:color="auto" w:fill="E7E6E6" w:themeFill="background2"/>
+            <w:shd w:val="clear" w:color="auto" w:fill="F4B083" w:themeFill="accent2" w:themeFillTint="99"/>
             <w:hideMark/>
           </w:tcPr>
           <w:p>
@@ -18265,7 +18098,7 @@
               <w:bottom w:val="single" w:sz="4" w:space="0" w:color="auto"/>
               <w:right w:val="single" w:sz="4" w:space="0" w:color="auto"/>
             </w:tcBorders>
-            <w:shd w:val="clear" w:color="auto" w:fill="E7E6E6" w:themeFill="background2"/>
+            <w:shd w:val="clear" w:color="auto" w:fill="F4B083" w:themeFill="accent2" w:themeFillTint="99"/>
             <w:hideMark/>
           </w:tcPr>
           <w:p>
@@ -18300,7 +18133,7 @@
               <w:bottom w:val="single" w:sz="4" w:space="0" w:color="auto"/>
               <w:right w:val="single" w:sz="4" w:space="0" w:color="auto"/>
             </w:tcBorders>
-            <w:shd w:val="clear" w:color="auto" w:fill="E7E6E6" w:themeFill="background2"/>
+            <w:shd w:val="clear" w:color="auto" w:fill="F4B083" w:themeFill="accent2" w:themeFillTint="99"/>
             <w:hideMark/>
           </w:tcPr>
           <w:p>
@@ -18550,7 +18383,7 @@
               <w:bottom w:val="single" w:sz="4" w:space="0" w:color="auto"/>
               <w:right w:val="single" w:sz="4" w:space="0" w:color="auto"/>
             </w:tcBorders>
-            <w:shd w:val="clear" w:color="auto" w:fill="E7E6E6" w:themeFill="background2"/>
+            <w:shd w:val="clear" w:color="auto" w:fill="F4B083" w:themeFill="accent2" w:themeFillTint="99"/>
             <w:hideMark/>
           </w:tcPr>
           <w:p>
@@ -18586,6 +18419,7 @@
               <w:bottom w:val="single" w:sz="4" w:space="0" w:color="auto"/>
               <w:right w:val="single" w:sz="4" w:space="0" w:color="auto"/>
             </w:tcBorders>
+            <w:shd w:val="clear" w:color="auto" w:fill="FBE4D5" w:themeFill="accent2" w:themeFillTint="33"/>
             <w:hideMark/>
           </w:tcPr>
           <w:p>
@@ -18643,7 +18477,7 @@
               <w:bottom w:val="single" w:sz="4" w:space="0" w:color="auto"/>
               <w:right w:val="single" w:sz="4" w:space="0" w:color="auto"/>
             </w:tcBorders>
-            <w:shd w:val="clear" w:color="auto" w:fill="E7E6E6" w:themeFill="background2"/>
+            <w:shd w:val="clear" w:color="auto" w:fill="F4B083" w:themeFill="accent2" w:themeFillTint="99"/>
             <w:hideMark/>
           </w:tcPr>
           <w:p>
@@ -18679,7 +18513,7 @@
               <w:bottom w:val="single" w:sz="4" w:space="0" w:color="auto"/>
               <w:right w:val="single" w:sz="4" w:space="0" w:color="auto"/>
             </w:tcBorders>
-            <w:shd w:val="clear" w:color="auto" w:fill="E7E6E6" w:themeFill="background2"/>
+            <w:shd w:val="clear" w:color="auto" w:fill="F4B083" w:themeFill="accent2" w:themeFillTint="99"/>
             <w:hideMark/>
           </w:tcPr>
           <w:p>
@@ -18714,7 +18548,7 @@
               <w:bottom w:val="single" w:sz="4" w:space="0" w:color="auto"/>
               <w:right w:val="single" w:sz="4" w:space="0" w:color="auto"/>
             </w:tcBorders>
-            <w:shd w:val="clear" w:color="auto" w:fill="E7E6E6" w:themeFill="background2"/>
+            <w:shd w:val="clear" w:color="auto" w:fill="F4B083" w:themeFill="accent2" w:themeFillTint="99"/>
             <w:hideMark/>
           </w:tcPr>
           <w:p>
@@ -18749,7 +18583,7 @@
               <w:bottom w:val="single" w:sz="4" w:space="0" w:color="auto"/>
               <w:right w:val="single" w:sz="4" w:space="0" w:color="auto"/>
             </w:tcBorders>
-            <w:shd w:val="clear" w:color="auto" w:fill="E7E6E6" w:themeFill="background2"/>
+            <w:shd w:val="clear" w:color="auto" w:fill="F4B083" w:themeFill="accent2" w:themeFillTint="99"/>
             <w:hideMark/>
           </w:tcPr>
           <w:p>
@@ -18784,7 +18618,7 @@
               <w:bottom w:val="single" w:sz="4" w:space="0" w:color="auto"/>
               <w:right w:val="single" w:sz="4" w:space="0" w:color="auto"/>
             </w:tcBorders>
-            <w:shd w:val="clear" w:color="auto" w:fill="E7E6E6" w:themeFill="background2"/>
+            <w:shd w:val="clear" w:color="auto" w:fill="F4B083" w:themeFill="accent2" w:themeFillTint="99"/>
             <w:hideMark/>
           </w:tcPr>
           <w:p>
@@ -19089,7 +18923,7 @@
               <w:bottom w:val="single" w:sz="4" w:space="0" w:color="auto"/>
               <w:right w:val="single" w:sz="4" w:space="0" w:color="auto"/>
             </w:tcBorders>
-            <w:shd w:val="clear" w:color="auto" w:fill="E7E6E6" w:themeFill="background2"/>
+            <w:shd w:val="clear" w:color="auto" w:fill="F4B083" w:themeFill="accent2" w:themeFillTint="99"/>
             <w:hideMark/>
           </w:tcPr>
           <w:p>
@@ -19125,6 +18959,7 @@
               <w:bottom w:val="single" w:sz="4" w:space="0" w:color="auto"/>
               <w:right w:val="single" w:sz="4" w:space="0" w:color="auto"/>
             </w:tcBorders>
+            <w:shd w:val="clear" w:color="auto" w:fill="FBE4D5" w:themeFill="accent2" w:themeFillTint="33"/>
             <w:hideMark/>
           </w:tcPr>
           <w:p>
@@ -19161,7 +18996,7 @@
               <w:bottom w:val="single" w:sz="4" w:space="0" w:color="auto"/>
               <w:right w:val="single" w:sz="4" w:space="0" w:color="auto"/>
             </w:tcBorders>
-            <w:shd w:val="clear" w:color="auto" w:fill="E7E6E6" w:themeFill="background2"/>
+            <w:shd w:val="clear" w:color="auto" w:fill="F4B083" w:themeFill="accent2" w:themeFillTint="99"/>
             <w:hideMark/>
           </w:tcPr>
           <w:p>
@@ -19197,7 +19032,7 @@
               <w:bottom w:val="single" w:sz="4" w:space="0" w:color="auto"/>
               <w:right w:val="single" w:sz="4" w:space="0" w:color="auto"/>
             </w:tcBorders>
-            <w:shd w:val="clear" w:color="auto" w:fill="E7E6E6" w:themeFill="background2"/>
+            <w:shd w:val="clear" w:color="auto" w:fill="F4B083" w:themeFill="accent2" w:themeFillTint="99"/>
             <w:hideMark/>
           </w:tcPr>
           <w:p>
@@ -19232,7 +19067,7 @@
               <w:bottom w:val="single" w:sz="4" w:space="0" w:color="auto"/>
               <w:right w:val="single" w:sz="4" w:space="0" w:color="auto"/>
             </w:tcBorders>
-            <w:shd w:val="clear" w:color="auto" w:fill="E7E6E6" w:themeFill="background2"/>
+            <w:shd w:val="clear" w:color="auto" w:fill="F4B083" w:themeFill="accent2" w:themeFillTint="99"/>
             <w:hideMark/>
           </w:tcPr>
           <w:p>
@@ -19267,7 +19102,7 @@
               <w:bottom w:val="single" w:sz="4" w:space="0" w:color="auto"/>
               <w:right w:val="single" w:sz="4" w:space="0" w:color="auto"/>
             </w:tcBorders>
-            <w:shd w:val="clear" w:color="auto" w:fill="E7E6E6" w:themeFill="background2"/>
+            <w:shd w:val="clear" w:color="auto" w:fill="F4B083" w:themeFill="accent2" w:themeFillTint="99"/>
             <w:hideMark/>
           </w:tcPr>
           <w:p>
@@ -19302,7 +19137,7 @@
               <w:bottom w:val="single" w:sz="4" w:space="0" w:color="auto"/>
               <w:right w:val="single" w:sz="4" w:space="0" w:color="auto"/>
             </w:tcBorders>
-            <w:shd w:val="clear" w:color="auto" w:fill="E7E6E6" w:themeFill="background2"/>
+            <w:shd w:val="clear" w:color="auto" w:fill="F4B083" w:themeFill="accent2" w:themeFillTint="99"/>
             <w:hideMark/>
           </w:tcPr>
           <w:p>
@@ -19608,7 +19443,7 @@
     <w:p>
       <w:pPr>
         <w:rPr>
-          <w:rFonts w:ascii="TH SarabunPSK" w:hAnsi="TH SarabunPSK" w:cs="TH SarabunPSK" w:hint="cs"/>
+          <w:rFonts w:ascii="TH SarabunPSK" w:hAnsi="TH SarabunPSK" w:cs="TH SarabunPSK"/>
         </w:rPr>
       </w:pPr>
     </w:p>
@@ -19636,7 +19471,7 @@
               <w:bottom w:val="single" w:sz="4" w:space="0" w:color="auto"/>
               <w:right w:val="single" w:sz="4" w:space="0" w:color="auto"/>
             </w:tcBorders>
-            <w:shd w:val="clear" w:color="auto" w:fill="E7E6E6" w:themeFill="background2"/>
+            <w:shd w:val="clear" w:color="auto" w:fill="F4B083" w:themeFill="accent2" w:themeFillTint="99"/>
             <w:hideMark/>
           </w:tcPr>
           <w:p>
@@ -19673,6 +19508,7 @@
               <w:bottom w:val="single" w:sz="4" w:space="0" w:color="auto"/>
               <w:right w:val="single" w:sz="4" w:space="0" w:color="auto"/>
             </w:tcBorders>
+            <w:shd w:val="clear" w:color="auto" w:fill="FBE4D5" w:themeFill="accent2" w:themeFillTint="33"/>
             <w:hideMark/>
           </w:tcPr>
           <w:p>
@@ -19719,7 +19555,7 @@
               <w:bottom w:val="single" w:sz="4" w:space="0" w:color="auto"/>
               <w:right w:val="single" w:sz="4" w:space="0" w:color="auto"/>
             </w:tcBorders>
-            <w:shd w:val="clear" w:color="auto" w:fill="E7E6E6" w:themeFill="background2"/>
+            <w:shd w:val="clear" w:color="auto" w:fill="F4B083" w:themeFill="accent2" w:themeFillTint="99"/>
             <w:hideMark/>
           </w:tcPr>
           <w:p>
@@ -19755,7 +19591,7 @@
               <w:bottom w:val="single" w:sz="4" w:space="0" w:color="auto"/>
               <w:right w:val="single" w:sz="4" w:space="0" w:color="auto"/>
             </w:tcBorders>
-            <w:shd w:val="clear" w:color="auto" w:fill="E7E6E6" w:themeFill="background2"/>
+            <w:shd w:val="clear" w:color="auto" w:fill="F4B083" w:themeFill="accent2" w:themeFillTint="99"/>
             <w:hideMark/>
           </w:tcPr>
           <w:p>
@@ -19790,7 +19626,7 @@
               <w:bottom w:val="single" w:sz="4" w:space="0" w:color="auto"/>
               <w:right w:val="single" w:sz="4" w:space="0" w:color="auto"/>
             </w:tcBorders>
-            <w:shd w:val="clear" w:color="auto" w:fill="E7E6E6" w:themeFill="background2"/>
+            <w:shd w:val="clear" w:color="auto" w:fill="F4B083" w:themeFill="accent2" w:themeFillTint="99"/>
             <w:hideMark/>
           </w:tcPr>
           <w:p>
@@ -19825,7 +19661,7 @@
               <w:bottom w:val="single" w:sz="4" w:space="0" w:color="auto"/>
               <w:right w:val="single" w:sz="4" w:space="0" w:color="auto"/>
             </w:tcBorders>
-            <w:shd w:val="clear" w:color="auto" w:fill="E7E6E6" w:themeFill="background2"/>
+            <w:shd w:val="clear" w:color="auto" w:fill="F4B083" w:themeFill="accent2" w:themeFillTint="99"/>
             <w:hideMark/>
           </w:tcPr>
           <w:p>
@@ -19860,7 +19696,7 @@
               <w:bottom w:val="single" w:sz="4" w:space="0" w:color="auto"/>
               <w:right w:val="single" w:sz="4" w:space="0" w:color="auto"/>
             </w:tcBorders>
-            <w:shd w:val="clear" w:color="auto" w:fill="E7E6E6" w:themeFill="background2"/>
+            <w:shd w:val="clear" w:color="auto" w:fill="F4B083" w:themeFill="accent2" w:themeFillTint="99"/>
             <w:hideMark/>
           </w:tcPr>
           <w:p>
@@ -20061,7 +19897,6 @@
             <w:r>
               <w:rPr>
                 <w:rFonts w:ascii="TH SarabunPSK" w:hAnsi="TH SarabunPSK" w:cs="TH SarabunPSK"/>
-                <w:color w:val="FF0000"/>
                 <w:sz w:val="32"/>
                 <w:szCs w:val="32"/>
                 <w:cs/>
@@ -20071,25 +19906,14 @@
             <w:r>
               <w:rPr>
                 <w:rFonts w:ascii="TH SarabunPSK" w:hAnsi="TH SarabunPSK" w:cs="TH SarabunPSK"/>
-                <w:color w:val="FF0000"/>
-                <w:sz w:val="32"/>
-                <w:szCs w:val="32"/>
-              </w:rPr>
-              <w:t>QR code</w:t>
-            </w:r>
-            <w:r>
-              <w:rPr>
-                <w:rFonts w:ascii="TH SarabunPSK" w:hAnsi="TH SarabunPSK" w:cs="TH SarabunPSK"/>
-                <w:color w:val="FF0000"/>
-                <w:sz w:val="32"/>
-                <w:szCs w:val="32"/>
-              </w:rPr>
-              <w:t xml:space="preserve"> </w:t>
-            </w:r>
-            <w:r>
-              <w:rPr>
-                <w:rFonts w:ascii="TH SarabunPSK" w:hAnsi="TH SarabunPSK" w:cs="TH SarabunPSK"/>
-                <w:color w:val="FF0000"/>
+                <w:sz w:val="32"/>
+                <w:szCs w:val="32"/>
+              </w:rPr>
+              <w:t xml:space="preserve">QR code </w:t>
+            </w:r>
+            <w:r>
+              <w:rPr>
+                <w:rFonts w:ascii="TH SarabunPSK" w:hAnsi="TH SarabunPSK" w:cs="TH SarabunPSK"/>
                 <w:sz w:val="32"/>
                 <w:szCs w:val="32"/>
                 <w:cs/>
@@ -20114,15 +19938,13 @@
               <w:jc w:val="center"/>
               <w:rPr>
                 <w:rFonts w:ascii="TH SarabunPSK" w:hAnsi="TH SarabunPSK" w:cs="TH SarabunPSK"/>
-                <w:color w:val="FF0000"/>
-                <w:sz w:val="32"/>
-                <w:szCs w:val="32"/>
-              </w:rPr>
-            </w:pPr>
-            <w:r>
-              <w:rPr>
-                <w:rFonts w:ascii="TH SarabunPSK" w:hAnsi="TH SarabunPSK" w:cs="TH SarabunPSK"/>
-                <w:color w:val="FF0000"/>
+                <w:sz w:val="32"/>
+                <w:szCs w:val="32"/>
+              </w:rPr>
+            </w:pPr>
+            <w:r>
+              <w:rPr>
+                <w:rFonts w:ascii="TH SarabunPSK" w:hAnsi="TH SarabunPSK" w:cs="TH SarabunPSK"/>
                 <w:sz w:val="32"/>
                 <w:szCs w:val="32"/>
               </w:rPr>
@@ -20484,7 +20306,7 @@
       <w:pPr>
         <w:spacing w:after="0"/>
         <w:rPr>
-          <w:rFonts w:ascii="TH SarabunPSK" w:hAnsi="TH SarabunPSK" w:cs="TH SarabunPSK" w:hint="cs"/>
+          <w:rFonts w:ascii="TH SarabunPSK" w:hAnsi="TH SarabunPSK" w:cs="TH SarabunPSK"/>
           <w:sz w:val="24"/>
           <w:szCs w:val="32"/>
           <w:u w:val="single"/>
@@ -20526,7 +20348,7 @@
               <w:bottom w:val="single" w:sz="4" w:space="0" w:color="auto"/>
               <w:right w:val="single" w:sz="4" w:space="0" w:color="auto"/>
             </w:tcBorders>
-            <w:shd w:val="clear" w:color="auto" w:fill="E7E6E6" w:themeFill="background2"/>
+            <w:shd w:val="clear" w:color="auto" w:fill="A8D08D" w:themeFill="accent6" w:themeFillTint="99"/>
             <w:hideMark/>
           </w:tcPr>
           <w:p>
@@ -20562,6 +20384,7 @@
               <w:bottom w:val="single" w:sz="4" w:space="0" w:color="auto"/>
               <w:right w:val="single" w:sz="4" w:space="0" w:color="auto"/>
             </w:tcBorders>
+            <w:shd w:val="clear" w:color="auto" w:fill="E2EFD9" w:themeFill="accent6" w:themeFillTint="33"/>
             <w:hideMark/>
           </w:tcPr>
           <w:p>
@@ -20598,7 +20421,7 @@
               <w:bottom w:val="single" w:sz="4" w:space="0" w:color="auto"/>
               <w:right w:val="single" w:sz="4" w:space="0" w:color="auto"/>
             </w:tcBorders>
-            <w:shd w:val="clear" w:color="auto" w:fill="E7E6E6" w:themeFill="background2"/>
+            <w:shd w:val="clear" w:color="auto" w:fill="A8D08D" w:themeFill="accent6" w:themeFillTint="99"/>
             <w:hideMark/>
           </w:tcPr>
           <w:p>
@@ -20634,7 +20457,7 @@
               <w:bottom w:val="single" w:sz="4" w:space="0" w:color="auto"/>
               <w:right w:val="single" w:sz="4" w:space="0" w:color="auto"/>
             </w:tcBorders>
-            <w:shd w:val="clear" w:color="auto" w:fill="E7E6E6" w:themeFill="background2"/>
+            <w:shd w:val="clear" w:color="auto" w:fill="A8D08D" w:themeFill="accent6" w:themeFillTint="99"/>
             <w:hideMark/>
           </w:tcPr>
           <w:p>
@@ -20669,7 +20492,7 @@
               <w:bottom w:val="single" w:sz="4" w:space="0" w:color="auto"/>
               <w:right w:val="single" w:sz="4" w:space="0" w:color="auto"/>
             </w:tcBorders>
-            <w:shd w:val="clear" w:color="auto" w:fill="E7E6E6" w:themeFill="background2"/>
+            <w:shd w:val="clear" w:color="auto" w:fill="A8D08D" w:themeFill="accent6" w:themeFillTint="99"/>
             <w:hideMark/>
           </w:tcPr>
           <w:p>
@@ -20704,7 +20527,7 @@
               <w:bottom w:val="single" w:sz="4" w:space="0" w:color="auto"/>
               <w:right w:val="single" w:sz="4" w:space="0" w:color="auto"/>
             </w:tcBorders>
-            <w:shd w:val="clear" w:color="auto" w:fill="E7E6E6" w:themeFill="background2"/>
+            <w:shd w:val="clear" w:color="auto" w:fill="A8D08D" w:themeFill="accent6" w:themeFillTint="99"/>
             <w:hideMark/>
           </w:tcPr>
           <w:p>
@@ -20739,7 +20562,7 @@
               <w:bottom w:val="single" w:sz="4" w:space="0" w:color="auto"/>
               <w:right w:val="single" w:sz="4" w:space="0" w:color="auto"/>
             </w:tcBorders>
-            <w:shd w:val="clear" w:color="auto" w:fill="E7E6E6" w:themeFill="background2"/>
+            <w:shd w:val="clear" w:color="auto" w:fill="A8D08D" w:themeFill="accent6" w:themeFillTint="99"/>
             <w:hideMark/>
           </w:tcPr>
           <w:p>
@@ -21061,7 +20884,7 @@
               <w:bottom w:val="single" w:sz="4" w:space="0" w:color="auto"/>
               <w:right w:val="single" w:sz="4" w:space="0" w:color="auto"/>
             </w:tcBorders>
-            <w:shd w:val="clear" w:color="auto" w:fill="E7E6E6" w:themeFill="background2"/>
+            <w:shd w:val="clear" w:color="auto" w:fill="A8D08D" w:themeFill="accent6" w:themeFillTint="99"/>
             <w:hideMark/>
           </w:tcPr>
           <w:p>
@@ -21097,6 +20920,7 @@
               <w:bottom w:val="single" w:sz="4" w:space="0" w:color="auto"/>
               <w:right w:val="single" w:sz="4" w:space="0" w:color="auto"/>
             </w:tcBorders>
+            <w:shd w:val="clear" w:color="auto" w:fill="E2EFD9" w:themeFill="accent6" w:themeFillTint="33"/>
             <w:hideMark/>
           </w:tcPr>
           <w:p>
@@ -21133,7 +20957,7 @@
               <w:bottom w:val="single" w:sz="4" w:space="0" w:color="auto"/>
               <w:right w:val="single" w:sz="4" w:space="0" w:color="auto"/>
             </w:tcBorders>
-            <w:shd w:val="clear" w:color="auto" w:fill="E7E6E6" w:themeFill="background2"/>
+            <w:shd w:val="clear" w:color="auto" w:fill="A8D08D" w:themeFill="accent6" w:themeFillTint="99"/>
             <w:hideMark/>
           </w:tcPr>
           <w:p>
@@ -21169,7 +20993,7 @@
               <w:bottom w:val="single" w:sz="4" w:space="0" w:color="auto"/>
               <w:right w:val="single" w:sz="4" w:space="0" w:color="auto"/>
             </w:tcBorders>
-            <w:shd w:val="clear" w:color="auto" w:fill="E7E6E6" w:themeFill="background2"/>
+            <w:shd w:val="clear" w:color="auto" w:fill="A8D08D" w:themeFill="accent6" w:themeFillTint="99"/>
             <w:hideMark/>
           </w:tcPr>
           <w:p>
@@ -21204,7 +21028,7 @@
               <w:bottom w:val="single" w:sz="4" w:space="0" w:color="auto"/>
               <w:right w:val="single" w:sz="4" w:space="0" w:color="auto"/>
             </w:tcBorders>
-            <w:shd w:val="clear" w:color="auto" w:fill="E7E6E6" w:themeFill="background2"/>
+            <w:shd w:val="clear" w:color="auto" w:fill="A8D08D" w:themeFill="accent6" w:themeFillTint="99"/>
             <w:hideMark/>
           </w:tcPr>
           <w:p>
@@ -21239,7 +21063,7 @@
               <w:bottom w:val="single" w:sz="4" w:space="0" w:color="auto"/>
               <w:right w:val="single" w:sz="4" w:space="0" w:color="auto"/>
             </w:tcBorders>
-            <w:shd w:val="clear" w:color="auto" w:fill="E7E6E6" w:themeFill="background2"/>
+            <w:shd w:val="clear" w:color="auto" w:fill="A8D08D" w:themeFill="accent6" w:themeFillTint="99"/>
             <w:hideMark/>
           </w:tcPr>
           <w:p>
@@ -21274,7 +21098,7 @@
               <w:bottom w:val="single" w:sz="4" w:space="0" w:color="auto"/>
               <w:right w:val="single" w:sz="4" w:space="0" w:color="auto"/>
             </w:tcBorders>
-            <w:shd w:val="clear" w:color="auto" w:fill="E7E6E6" w:themeFill="background2"/>
+            <w:shd w:val="clear" w:color="auto" w:fill="A8D08D" w:themeFill="accent6" w:themeFillTint="99"/>
             <w:hideMark/>
           </w:tcPr>
           <w:p>
@@ -21446,7 +21270,7 @@
           <w:p>
             <w:pPr>
               <w:rPr>
-                <w:rFonts w:ascii="TH SarabunPSK" w:hAnsi="TH SarabunPSK" w:cs="TH SarabunPSK" w:hint="cs"/>
+                <w:rFonts w:ascii="TH SarabunPSK" w:hAnsi="TH SarabunPSK" w:cs="TH SarabunPSK"/>
                 <w:sz w:val="32"/>
                 <w:szCs w:val="32"/>
               </w:rPr>
@@ -21611,7 +21435,7 @@
               <w:bottom w:val="single" w:sz="4" w:space="0" w:color="auto"/>
               <w:right w:val="single" w:sz="4" w:space="0" w:color="auto"/>
             </w:tcBorders>
-            <w:shd w:val="clear" w:color="auto" w:fill="E7E6E6" w:themeFill="background2"/>
+            <w:shd w:val="clear" w:color="auto" w:fill="A8D08D" w:themeFill="accent6" w:themeFillTint="99"/>
             <w:hideMark/>
           </w:tcPr>
           <w:p>
@@ -21648,6 +21472,7 @@
               <w:bottom w:val="single" w:sz="4" w:space="0" w:color="auto"/>
               <w:right w:val="single" w:sz="4" w:space="0" w:color="auto"/>
             </w:tcBorders>
+            <w:shd w:val="clear" w:color="auto" w:fill="E2EFD9" w:themeFill="accent6" w:themeFillTint="33"/>
             <w:hideMark/>
           </w:tcPr>
           <w:p>
@@ -21727,7 +21552,7 @@
               <w:bottom w:val="single" w:sz="4" w:space="0" w:color="auto"/>
               <w:right w:val="single" w:sz="4" w:space="0" w:color="auto"/>
             </w:tcBorders>
-            <w:shd w:val="clear" w:color="auto" w:fill="E7E6E6" w:themeFill="background2"/>
+            <w:shd w:val="clear" w:color="auto" w:fill="A8D08D" w:themeFill="accent6" w:themeFillTint="99"/>
             <w:hideMark/>
           </w:tcPr>
           <w:p>
@@ -21763,7 +21588,7 @@
               <w:bottom w:val="single" w:sz="4" w:space="0" w:color="auto"/>
               <w:right w:val="single" w:sz="4" w:space="0" w:color="auto"/>
             </w:tcBorders>
-            <w:shd w:val="clear" w:color="auto" w:fill="E7E6E6" w:themeFill="background2"/>
+            <w:shd w:val="clear" w:color="auto" w:fill="A8D08D" w:themeFill="accent6" w:themeFillTint="99"/>
             <w:hideMark/>
           </w:tcPr>
           <w:p>
@@ -21798,7 +21623,7 @@
               <w:bottom w:val="single" w:sz="4" w:space="0" w:color="auto"/>
               <w:right w:val="single" w:sz="4" w:space="0" w:color="auto"/>
             </w:tcBorders>
-            <w:shd w:val="clear" w:color="auto" w:fill="E7E6E6" w:themeFill="background2"/>
+            <w:shd w:val="clear" w:color="auto" w:fill="A8D08D" w:themeFill="accent6" w:themeFillTint="99"/>
             <w:hideMark/>
           </w:tcPr>
           <w:p>
@@ -21833,7 +21658,7 @@
               <w:bottom w:val="single" w:sz="4" w:space="0" w:color="auto"/>
               <w:right w:val="single" w:sz="4" w:space="0" w:color="auto"/>
             </w:tcBorders>
-            <w:shd w:val="clear" w:color="auto" w:fill="E7E6E6" w:themeFill="background2"/>
+            <w:shd w:val="clear" w:color="auto" w:fill="A8D08D" w:themeFill="accent6" w:themeFillTint="99"/>
             <w:hideMark/>
           </w:tcPr>
           <w:p>
@@ -21868,7 +21693,7 @@
               <w:bottom w:val="single" w:sz="4" w:space="0" w:color="auto"/>
               <w:right w:val="single" w:sz="4" w:space="0" w:color="auto"/>
             </w:tcBorders>
-            <w:shd w:val="clear" w:color="auto" w:fill="E7E6E6" w:themeFill="background2"/>
+            <w:shd w:val="clear" w:color="auto" w:fill="A8D08D" w:themeFill="accent6" w:themeFillTint="99"/>
             <w:hideMark/>
           </w:tcPr>
           <w:p>
@@ -22301,7 +22126,7 @@
               <w:bottom w:val="single" w:sz="4" w:space="0" w:color="auto"/>
               <w:right w:val="single" w:sz="4" w:space="0" w:color="auto"/>
             </w:tcBorders>
-            <w:shd w:val="clear" w:color="auto" w:fill="E7E6E6" w:themeFill="background2"/>
+            <w:shd w:val="clear" w:color="auto" w:fill="A8D08D" w:themeFill="accent6" w:themeFillTint="99"/>
             <w:hideMark/>
           </w:tcPr>
           <w:p>
@@ -22337,6 +22162,7 @@
               <w:bottom w:val="single" w:sz="4" w:space="0" w:color="auto"/>
               <w:right w:val="single" w:sz="4" w:space="0" w:color="auto"/>
             </w:tcBorders>
+            <w:shd w:val="clear" w:color="auto" w:fill="E2EFD9" w:themeFill="accent6" w:themeFillTint="33"/>
             <w:hideMark/>
           </w:tcPr>
           <w:p>
@@ -22373,7 +22199,7 @@
               <w:bottom w:val="single" w:sz="4" w:space="0" w:color="auto"/>
               <w:right w:val="single" w:sz="4" w:space="0" w:color="auto"/>
             </w:tcBorders>
-            <w:shd w:val="clear" w:color="auto" w:fill="E7E6E6" w:themeFill="background2"/>
+            <w:shd w:val="clear" w:color="auto" w:fill="A8D08D" w:themeFill="accent6" w:themeFillTint="99"/>
             <w:hideMark/>
           </w:tcPr>
           <w:p>
@@ -22409,7 +22235,7 @@
               <w:bottom w:val="single" w:sz="4" w:space="0" w:color="auto"/>
               <w:right w:val="single" w:sz="4" w:space="0" w:color="auto"/>
             </w:tcBorders>
-            <w:shd w:val="clear" w:color="auto" w:fill="E7E6E6" w:themeFill="background2"/>
+            <w:shd w:val="clear" w:color="auto" w:fill="A8D08D" w:themeFill="accent6" w:themeFillTint="99"/>
             <w:hideMark/>
           </w:tcPr>
           <w:p>
@@ -22444,7 +22270,7 @@
               <w:bottom w:val="single" w:sz="4" w:space="0" w:color="auto"/>
               <w:right w:val="single" w:sz="4" w:space="0" w:color="auto"/>
             </w:tcBorders>
-            <w:shd w:val="clear" w:color="auto" w:fill="E7E6E6" w:themeFill="background2"/>
+            <w:shd w:val="clear" w:color="auto" w:fill="A8D08D" w:themeFill="accent6" w:themeFillTint="99"/>
             <w:hideMark/>
           </w:tcPr>
           <w:p>
@@ -22479,7 +22305,7 @@
               <w:bottom w:val="single" w:sz="4" w:space="0" w:color="auto"/>
               <w:right w:val="single" w:sz="4" w:space="0" w:color="auto"/>
             </w:tcBorders>
-            <w:shd w:val="clear" w:color="auto" w:fill="E7E6E6" w:themeFill="background2"/>
+            <w:shd w:val="clear" w:color="auto" w:fill="A8D08D" w:themeFill="accent6" w:themeFillTint="99"/>
             <w:hideMark/>
           </w:tcPr>
           <w:p>
@@ -22514,7 +22340,7 @@
               <w:bottom w:val="single" w:sz="4" w:space="0" w:color="auto"/>
               <w:right w:val="single" w:sz="4" w:space="0" w:color="auto"/>
             </w:tcBorders>
-            <w:shd w:val="clear" w:color="auto" w:fill="E7E6E6" w:themeFill="background2"/>
+            <w:shd w:val="clear" w:color="auto" w:fill="A8D08D" w:themeFill="accent6" w:themeFillTint="99"/>
             <w:hideMark/>
           </w:tcPr>
           <w:p>
@@ -22780,7 +22606,7 @@
               <w:bottom w:val="single" w:sz="4" w:space="0" w:color="auto"/>
               <w:right w:val="single" w:sz="4" w:space="0" w:color="auto"/>
             </w:tcBorders>
-            <w:shd w:val="clear" w:color="auto" w:fill="E7E6E6" w:themeFill="background2"/>
+            <w:shd w:val="clear" w:color="auto" w:fill="A8D08D" w:themeFill="accent6" w:themeFillTint="99"/>
             <w:hideMark/>
           </w:tcPr>
           <w:p>
@@ -22816,6 +22642,7 @@
               <w:bottom w:val="single" w:sz="4" w:space="0" w:color="auto"/>
               <w:right w:val="single" w:sz="4" w:space="0" w:color="auto"/>
             </w:tcBorders>
+            <w:shd w:val="clear" w:color="auto" w:fill="E2EFD9" w:themeFill="accent6" w:themeFillTint="33"/>
             <w:hideMark/>
           </w:tcPr>
           <w:p>
@@ -22852,7 +22679,7 @@
               <w:bottom w:val="single" w:sz="4" w:space="0" w:color="auto"/>
               <w:right w:val="single" w:sz="4" w:space="0" w:color="auto"/>
             </w:tcBorders>
-            <w:shd w:val="clear" w:color="auto" w:fill="E7E6E6" w:themeFill="background2"/>
+            <w:shd w:val="clear" w:color="auto" w:fill="A8D08D" w:themeFill="accent6" w:themeFillTint="99"/>
             <w:hideMark/>
           </w:tcPr>
           <w:p>
@@ -22888,7 +22715,7 @@
               <w:bottom w:val="single" w:sz="4" w:space="0" w:color="auto"/>
               <w:right w:val="single" w:sz="4" w:space="0" w:color="auto"/>
             </w:tcBorders>
-            <w:shd w:val="clear" w:color="auto" w:fill="E7E6E6" w:themeFill="background2"/>
+            <w:shd w:val="clear" w:color="auto" w:fill="A8D08D" w:themeFill="accent6" w:themeFillTint="99"/>
             <w:hideMark/>
           </w:tcPr>
           <w:p>
@@ -22923,7 +22750,7 @@
               <w:bottom w:val="single" w:sz="4" w:space="0" w:color="auto"/>
               <w:right w:val="single" w:sz="4" w:space="0" w:color="auto"/>
             </w:tcBorders>
-            <w:shd w:val="clear" w:color="auto" w:fill="E7E6E6" w:themeFill="background2"/>
+            <w:shd w:val="clear" w:color="auto" w:fill="A8D08D" w:themeFill="accent6" w:themeFillTint="99"/>
             <w:hideMark/>
           </w:tcPr>
           <w:p>
@@ -22958,7 +22785,7 @@
               <w:bottom w:val="single" w:sz="4" w:space="0" w:color="auto"/>
               <w:right w:val="single" w:sz="4" w:space="0" w:color="auto"/>
             </w:tcBorders>
-            <w:shd w:val="clear" w:color="auto" w:fill="E7E6E6" w:themeFill="background2"/>
+            <w:shd w:val="clear" w:color="auto" w:fill="A8D08D" w:themeFill="accent6" w:themeFillTint="99"/>
             <w:hideMark/>
           </w:tcPr>
           <w:p>
@@ -22993,7 +22820,7 @@
               <w:bottom w:val="single" w:sz="4" w:space="0" w:color="auto"/>
               <w:right w:val="single" w:sz="4" w:space="0" w:color="auto"/>
             </w:tcBorders>
-            <w:shd w:val="clear" w:color="auto" w:fill="E7E6E6" w:themeFill="background2"/>
+            <w:shd w:val="clear" w:color="auto" w:fill="A8D08D" w:themeFill="accent6" w:themeFillTint="99"/>
             <w:hideMark/>
           </w:tcPr>
           <w:p>
@@ -23259,7 +23086,7 @@
               <w:bottom w:val="single" w:sz="4" w:space="0" w:color="auto"/>
               <w:right w:val="single" w:sz="4" w:space="0" w:color="auto"/>
             </w:tcBorders>
-            <w:shd w:val="clear" w:color="auto" w:fill="E7E6E6" w:themeFill="background2"/>
+            <w:shd w:val="clear" w:color="auto" w:fill="A8D08D" w:themeFill="accent6" w:themeFillTint="99"/>
             <w:hideMark/>
           </w:tcPr>
           <w:p>
@@ -23295,6 +23122,7 @@
               <w:bottom w:val="single" w:sz="4" w:space="0" w:color="auto"/>
               <w:right w:val="single" w:sz="4" w:space="0" w:color="auto"/>
             </w:tcBorders>
+            <w:shd w:val="clear" w:color="auto" w:fill="E2EFD9" w:themeFill="accent6" w:themeFillTint="33"/>
             <w:hideMark/>
           </w:tcPr>
           <w:p>
@@ -23331,7 +23159,7 @@
               <w:bottom w:val="single" w:sz="4" w:space="0" w:color="auto"/>
               <w:right w:val="single" w:sz="4" w:space="0" w:color="auto"/>
             </w:tcBorders>
-            <w:shd w:val="clear" w:color="auto" w:fill="E7E6E6" w:themeFill="background2"/>
+            <w:shd w:val="clear" w:color="auto" w:fill="A8D08D" w:themeFill="accent6" w:themeFillTint="99"/>
             <w:hideMark/>
           </w:tcPr>
           <w:p>
@@ -23367,7 +23195,7 @@
               <w:bottom w:val="single" w:sz="4" w:space="0" w:color="auto"/>
               <w:right w:val="single" w:sz="4" w:space="0" w:color="auto"/>
             </w:tcBorders>
-            <w:shd w:val="clear" w:color="auto" w:fill="E7E6E6" w:themeFill="background2"/>
+            <w:shd w:val="clear" w:color="auto" w:fill="A8D08D" w:themeFill="accent6" w:themeFillTint="99"/>
             <w:hideMark/>
           </w:tcPr>
           <w:p>
@@ -23402,7 +23230,7 @@
               <w:bottom w:val="single" w:sz="4" w:space="0" w:color="auto"/>
               <w:right w:val="single" w:sz="4" w:space="0" w:color="auto"/>
             </w:tcBorders>
-            <w:shd w:val="clear" w:color="auto" w:fill="E7E6E6" w:themeFill="background2"/>
+            <w:shd w:val="clear" w:color="auto" w:fill="A8D08D" w:themeFill="accent6" w:themeFillTint="99"/>
             <w:hideMark/>
           </w:tcPr>
           <w:p>
@@ -23437,7 +23265,7 @@
               <w:bottom w:val="single" w:sz="4" w:space="0" w:color="auto"/>
               <w:right w:val="single" w:sz="4" w:space="0" w:color="auto"/>
             </w:tcBorders>
-            <w:shd w:val="clear" w:color="auto" w:fill="E7E6E6" w:themeFill="background2"/>
+            <w:shd w:val="clear" w:color="auto" w:fill="A8D08D" w:themeFill="accent6" w:themeFillTint="99"/>
             <w:hideMark/>
           </w:tcPr>
           <w:p>
@@ -23472,7 +23300,7 @@
               <w:bottom w:val="single" w:sz="4" w:space="0" w:color="auto"/>
               <w:right w:val="single" w:sz="4" w:space="0" w:color="auto"/>
             </w:tcBorders>
-            <w:shd w:val="clear" w:color="auto" w:fill="E7E6E6" w:themeFill="background2"/>
+            <w:shd w:val="clear" w:color="auto" w:fill="A8D08D" w:themeFill="accent6" w:themeFillTint="99"/>
             <w:hideMark/>
           </w:tcPr>
           <w:p>
@@ -23738,7 +23566,7 @@
               <w:bottom w:val="single" w:sz="4" w:space="0" w:color="auto"/>
               <w:right w:val="single" w:sz="4" w:space="0" w:color="auto"/>
             </w:tcBorders>
-            <w:shd w:val="clear" w:color="auto" w:fill="E7E6E6" w:themeFill="background2"/>
+            <w:shd w:val="clear" w:color="auto" w:fill="A8D08D" w:themeFill="accent6" w:themeFillTint="99"/>
             <w:hideMark/>
           </w:tcPr>
           <w:p>
@@ -23775,6 +23603,7 @@
               <w:bottom w:val="single" w:sz="4" w:space="0" w:color="auto"/>
               <w:right w:val="single" w:sz="4" w:space="0" w:color="auto"/>
             </w:tcBorders>
+            <w:shd w:val="clear" w:color="auto" w:fill="E2EFD9" w:themeFill="accent6" w:themeFillTint="33"/>
             <w:hideMark/>
           </w:tcPr>
           <w:p>
@@ -23874,7 +23703,7 @@
               <w:bottom w:val="single" w:sz="4" w:space="0" w:color="auto"/>
               <w:right w:val="single" w:sz="4" w:space="0" w:color="auto"/>
             </w:tcBorders>
-            <w:shd w:val="clear" w:color="auto" w:fill="E7E6E6" w:themeFill="background2"/>
+            <w:shd w:val="clear" w:color="auto" w:fill="A8D08D" w:themeFill="accent6" w:themeFillTint="99"/>
             <w:hideMark/>
           </w:tcPr>
           <w:p>
@@ -23910,7 +23739,7 @@
               <w:bottom w:val="single" w:sz="4" w:space="0" w:color="auto"/>
               <w:right w:val="single" w:sz="4" w:space="0" w:color="auto"/>
             </w:tcBorders>
-            <w:shd w:val="clear" w:color="auto" w:fill="E7E6E6" w:themeFill="background2"/>
+            <w:shd w:val="clear" w:color="auto" w:fill="A8D08D" w:themeFill="accent6" w:themeFillTint="99"/>
             <w:hideMark/>
           </w:tcPr>
           <w:p>
@@ -23945,7 +23774,7 @@
               <w:bottom w:val="single" w:sz="4" w:space="0" w:color="auto"/>
               <w:right w:val="single" w:sz="4" w:space="0" w:color="auto"/>
             </w:tcBorders>
-            <w:shd w:val="clear" w:color="auto" w:fill="E7E6E6" w:themeFill="background2"/>
+            <w:shd w:val="clear" w:color="auto" w:fill="A8D08D" w:themeFill="accent6" w:themeFillTint="99"/>
             <w:hideMark/>
           </w:tcPr>
           <w:p>
@@ -23980,7 +23809,7 @@
               <w:bottom w:val="single" w:sz="4" w:space="0" w:color="auto"/>
               <w:right w:val="single" w:sz="4" w:space="0" w:color="auto"/>
             </w:tcBorders>
-            <w:shd w:val="clear" w:color="auto" w:fill="E7E6E6" w:themeFill="background2"/>
+            <w:shd w:val="clear" w:color="auto" w:fill="A8D08D" w:themeFill="accent6" w:themeFillTint="99"/>
             <w:hideMark/>
           </w:tcPr>
           <w:p>
@@ -24015,7 +23844,7 @@
               <w:bottom w:val="single" w:sz="4" w:space="0" w:color="auto"/>
               <w:right w:val="single" w:sz="4" w:space="0" w:color="auto"/>
             </w:tcBorders>
-            <w:shd w:val="clear" w:color="auto" w:fill="E7E6E6" w:themeFill="background2"/>
+            <w:shd w:val="clear" w:color="auto" w:fill="A8D08D" w:themeFill="accent6" w:themeFillTint="99"/>
             <w:hideMark/>
           </w:tcPr>
           <w:p>
@@ -24649,7 +24478,7 @@
               <w:bottom w:val="single" w:sz="4" w:space="0" w:color="auto"/>
               <w:right w:val="single" w:sz="4" w:space="0" w:color="auto"/>
             </w:tcBorders>
-            <w:shd w:val="clear" w:color="auto" w:fill="E7E6E6" w:themeFill="background2"/>
+            <w:shd w:val="clear" w:color="auto" w:fill="A8D08D" w:themeFill="accent6" w:themeFillTint="99"/>
             <w:hideMark/>
           </w:tcPr>
           <w:p>
@@ -24685,6 +24514,7 @@
               <w:bottom w:val="single" w:sz="4" w:space="0" w:color="auto"/>
               <w:right w:val="single" w:sz="4" w:space="0" w:color="auto"/>
             </w:tcBorders>
+            <w:shd w:val="clear" w:color="auto" w:fill="E2EFD9" w:themeFill="accent6" w:themeFillTint="33"/>
             <w:hideMark/>
           </w:tcPr>
           <w:p>
@@ -24765,7 +24595,7 @@
               <w:bottom w:val="single" w:sz="4" w:space="0" w:color="auto"/>
               <w:right w:val="single" w:sz="4" w:space="0" w:color="auto"/>
             </w:tcBorders>
-            <w:shd w:val="clear" w:color="auto" w:fill="E7E6E6" w:themeFill="background2"/>
+            <w:shd w:val="clear" w:color="auto" w:fill="A8D08D" w:themeFill="accent6" w:themeFillTint="99"/>
             <w:hideMark/>
           </w:tcPr>
           <w:p>
@@ -24801,7 +24631,7 @@
               <w:bottom w:val="single" w:sz="4" w:space="0" w:color="auto"/>
               <w:right w:val="single" w:sz="4" w:space="0" w:color="auto"/>
             </w:tcBorders>
-            <w:shd w:val="clear" w:color="auto" w:fill="E7E6E6" w:themeFill="background2"/>
+            <w:shd w:val="clear" w:color="auto" w:fill="A8D08D" w:themeFill="accent6" w:themeFillTint="99"/>
             <w:hideMark/>
           </w:tcPr>
           <w:p>
@@ -24836,7 +24666,7 @@
               <w:bottom w:val="single" w:sz="4" w:space="0" w:color="auto"/>
               <w:right w:val="single" w:sz="4" w:space="0" w:color="auto"/>
             </w:tcBorders>
-            <w:shd w:val="clear" w:color="auto" w:fill="E7E6E6" w:themeFill="background2"/>
+            <w:shd w:val="clear" w:color="auto" w:fill="A8D08D" w:themeFill="accent6" w:themeFillTint="99"/>
             <w:hideMark/>
           </w:tcPr>
           <w:p>
@@ -24871,7 +24701,7 @@
               <w:bottom w:val="single" w:sz="4" w:space="0" w:color="auto"/>
               <w:right w:val="single" w:sz="4" w:space="0" w:color="auto"/>
             </w:tcBorders>
-            <w:shd w:val="clear" w:color="auto" w:fill="E7E6E6" w:themeFill="background2"/>
+            <w:shd w:val="clear" w:color="auto" w:fill="A8D08D" w:themeFill="accent6" w:themeFillTint="99"/>
             <w:hideMark/>
           </w:tcPr>
           <w:p>
@@ -24906,7 +24736,7 @@
               <w:bottom w:val="single" w:sz="4" w:space="0" w:color="auto"/>
               <w:right w:val="single" w:sz="4" w:space="0" w:color="auto"/>
             </w:tcBorders>
-            <w:shd w:val="clear" w:color="auto" w:fill="E7E6E6" w:themeFill="background2"/>
+            <w:shd w:val="clear" w:color="auto" w:fill="A8D08D" w:themeFill="accent6" w:themeFillTint="99"/>
             <w:hideMark/>
           </w:tcPr>
           <w:p>
@@ -25116,7 +24946,7 @@
       <w:pPr>
         <w:spacing w:after="0"/>
         <w:rPr>
-          <w:rFonts w:ascii="TH SarabunPSK" w:hAnsi="TH SarabunPSK" w:cs="TH SarabunPSK" w:hint="cs"/>
+          <w:rFonts w:ascii="TH SarabunPSK" w:hAnsi="TH SarabunPSK" w:cs="TH SarabunPSK"/>
           <w:sz w:val="24"/>
           <w:szCs w:val="32"/>
           <w:u w:val="single"/>
@@ -25157,7 +24987,7 @@
               <w:bottom w:val="single" w:sz="4" w:space="0" w:color="auto"/>
               <w:right w:val="single" w:sz="4" w:space="0" w:color="auto"/>
             </w:tcBorders>
-            <w:shd w:val="clear" w:color="auto" w:fill="E7E6E6" w:themeFill="background2"/>
+            <w:shd w:val="clear" w:color="auto" w:fill="9CC2E5" w:themeFill="accent5" w:themeFillTint="99"/>
             <w:hideMark/>
           </w:tcPr>
           <w:p>
@@ -25193,6 +25023,7 @@
               <w:bottom w:val="single" w:sz="4" w:space="0" w:color="auto"/>
               <w:right w:val="single" w:sz="4" w:space="0" w:color="auto"/>
             </w:tcBorders>
+            <w:shd w:val="clear" w:color="auto" w:fill="DEEAF6" w:themeFill="accent5" w:themeFillTint="33"/>
             <w:hideMark/>
           </w:tcPr>
           <w:p>
@@ -25229,7 +25060,7 @@
               <w:bottom w:val="single" w:sz="4" w:space="0" w:color="auto"/>
               <w:right w:val="single" w:sz="4" w:space="0" w:color="auto"/>
             </w:tcBorders>
-            <w:shd w:val="clear" w:color="auto" w:fill="E7E6E6" w:themeFill="background2"/>
+            <w:shd w:val="clear" w:color="auto" w:fill="9CC2E5" w:themeFill="accent5" w:themeFillTint="99"/>
             <w:hideMark/>
           </w:tcPr>
           <w:p>
@@ -25265,7 +25096,7 @@
               <w:bottom w:val="single" w:sz="4" w:space="0" w:color="auto"/>
               <w:right w:val="single" w:sz="4" w:space="0" w:color="auto"/>
             </w:tcBorders>
-            <w:shd w:val="clear" w:color="auto" w:fill="E7E6E6" w:themeFill="background2"/>
+            <w:shd w:val="clear" w:color="auto" w:fill="9CC2E5" w:themeFill="accent5" w:themeFillTint="99"/>
             <w:hideMark/>
           </w:tcPr>
           <w:p>
@@ -25300,7 +25131,7 @@
               <w:bottom w:val="single" w:sz="4" w:space="0" w:color="auto"/>
               <w:right w:val="single" w:sz="4" w:space="0" w:color="auto"/>
             </w:tcBorders>
-            <w:shd w:val="clear" w:color="auto" w:fill="E7E6E6" w:themeFill="background2"/>
+            <w:shd w:val="clear" w:color="auto" w:fill="9CC2E5" w:themeFill="accent5" w:themeFillTint="99"/>
             <w:hideMark/>
           </w:tcPr>
           <w:p>
@@ -25335,7 +25166,7 @@
               <w:bottom w:val="single" w:sz="4" w:space="0" w:color="auto"/>
               <w:right w:val="single" w:sz="4" w:space="0" w:color="auto"/>
             </w:tcBorders>
-            <w:shd w:val="clear" w:color="auto" w:fill="E7E6E6" w:themeFill="background2"/>
+            <w:shd w:val="clear" w:color="auto" w:fill="9CC2E5" w:themeFill="accent5" w:themeFillTint="99"/>
             <w:hideMark/>
           </w:tcPr>
           <w:p>
@@ -25370,7 +25201,7 @@
               <w:bottom w:val="single" w:sz="4" w:space="0" w:color="auto"/>
               <w:right w:val="single" w:sz="4" w:space="0" w:color="auto"/>
             </w:tcBorders>
-            <w:shd w:val="clear" w:color="auto" w:fill="E7E6E6" w:themeFill="background2"/>
+            <w:shd w:val="clear" w:color="auto" w:fill="9CC2E5" w:themeFill="accent5" w:themeFillTint="99"/>
             <w:hideMark/>
           </w:tcPr>
           <w:p>
@@ -25767,7 +25598,7 @@
               <w:bottom w:val="single" w:sz="4" w:space="0" w:color="auto"/>
               <w:right w:val="single" w:sz="4" w:space="0" w:color="auto"/>
             </w:tcBorders>
-            <w:shd w:val="clear" w:color="auto" w:fill="E7E6E6" w:themeFill="background2"/>
+            <w:shd w:val="clear" w:color="auto" w:fill="9CC2E5" w:themeFill="accent5" w:themeFillTint="99"/>
             <w:hideMark/>
           </w:tcPr>
           <w:p>
@@ -25804,6 +25635,7 @@
               <w:bottom w:val="single" w:sz="4" w:space="0" w:color="auto"/>
               <w:right w:val="single" w:sz="4" w:space="0" w:color="auto"/>
             </w:tcBorders>
+            <w:shd w:val="clear" w:color="auto" w:fill="DEEAF6" w:themeFill="accent5" w:themeFillTint="33"/>
             <w:hideMark/>
           </w:tcPr>
           <w:p>
@@ -25840,7 +25672,7 @@
               <w:bottom w:val="single" w:sz="4" w:space="0" w:color="auto"/>
               <w:right w:val="single" w:sz="4" w:space="0" w:color="auto"/>
             </w:tcBorders>
-            <w:shd w:val="clear" w:color="auto" w:fill="E7E6E6" w:themeFill="background2"/>
+            <w:shd w:val="clear" w:color="auto" w:fill="9CC2E5" w:themeFill="accent5" w:themeFillTint="99"/>
             <w:hideMark/>
           </w:tcPr>
           <w:p>
@@ -25876,7 +25708,7 @@
               <w:bottom w:val="single" w:sz="4" w:space="0" w:color="auto"/>
               <w:right w:val="single" w:sz="4" w:space="0" w:color="auto"/>
             </w:tcBorders>
-            <w:shd w:val="clear" w:color="auto" w:fill="E7E6E6" w:themeFill="background2"/>
+            <w:shd w:val="clear" w:color="auto" w:fill="9CC2E5" w:themeFill="accent5" w:themeFillTint="99"/>
             <w:hideMark/>
           </w:tcPr>
           <w:p>
@@ -25911,7 +25743,7 @@
               <w:bottom w:val="single" w:sz="4" w:space="0" w:color="auto"/>
               <w:right w:val="single" w:sz="4" w:space="0" w:color="auto"/>
             </w:tcBorders>
-            <w:shd w:val="clear" w:color="auto" w:fill="E7E6E6" w:themeFill="background2"/>
+            <w:shd w:val="clear" w:color="auto" w:fill="9CC2E5" w:themeFill="accent5" w:themeFillTint="99"/>
             <w:hideMark/>
           </w:tcPr>
           <w:p>
@@ -25946,7 +25778,7 @@
               <w:bottom w:val="single" w:sz="4" w:space="0" w:color="auto"/>
               <w:right w:val="single" w:sz="4" w:space="0" w:color="auto"/>
             </w:tcBorders>
-            <w:shd w:val="clear" w:color="auto" w:fill="E7E6E6" w:themeFill="background2"/>
+            <w:shd w:val="clear" w:color="auto" w:fill="9CC2E5" w:themeFill="accent5" w:themeFillTint="99"/>
             <w:hideMark/>
           </w:tcPr>
           <w:p>
@@ -25981,7 +25813,7 @@
               <w:bottom w:val="single" w:sz="4" w:space="0" w:color="auto"/>
               <w:right w:val="single" w:sz="4" w:space="0" w:color="auto"/>
             </w:tcBorders>
-            <w:shd w:val="clear" w:color="auto" w:fill="E7E6E6" w:themeFill="background2"/>
+            <w:shd w:val="clear" w:color="auto" w:fill="9CC2E5" w:themeFill="accent5" w:themeFillTint="99"/>
             <w:hideMark/>
           </w:tcPr>
           <w:p>
@@ -26069,7 +25901,7 @@
           <w:p>
             <w:pPr>
               <w:rPr>
-                <w:rFonts w:ascii="TH SarabunPSK" w:hAnsi="TH SarabunPSK" w:cs="TH SarabunPSK" w:hint="cs"/>
+                <w:rFonts w:ascii="TH SarabunPSK" w:hAnsi="TH SarabunPSK" w:cs="TH SarabunPSK"/>
                 <w:sz w:val="32"/>
                 <w:szCs w:val="32"/>
               </w:rPr>
@@ -26210,7 +26042,7 @@
               <w:bottom w:val="single" w:sz="4" w:space="0" w:color="auto"/>
               <w:right w:val="single" w:sz="4" w:space="0" w:color="auto"/>
             </w:tcBorders>
-            <w:shd w:val="clear" w:color="auto" w:fill="E7E6E6" w:themeFill="background2"/>
+            <w:shd w:val="clear" w:color="auto" w:fill="9CC2E5" w:themeFill="accent5" w:themeFillTint="99"/>
             <w:hideMark/>
           </w:tcPr>
           <w:p>
@@ -26246,6 +26078,7 @@
               <w:bottom w:val="single" w:sz="4" w:space="0" w:color="auto"/>
               <w:right w:val="single" w:sz="4" w:space="0" w:color="auto"/>
             </w:tcBorders>
+            <w:shd w:val="clear" w:color="auto" w:fill="DEEAF6" w:themeFill="accent5" w:themeFillTint="33"/>
             <w:hideMark/>
           </w:tcPr>
           <w:p>
@@ -26303,7 +26136,7 @@
               <w:bottom w:val="single" w:sz="4" w:space="0" w:color="auto"/>
               <w:right w:val="single" w:sz="4" w:space="0" w:color="auto"/>
             </w:tcBorders>
-            <w:shd w:val="clear" w:color="auto" w:fill="E7E6E6" w:themeFill="background2"/>
+            <w:shd w:val="clear" w:color="auto" w:fill="9CC2E5" w:themeFill="accent5" w:themeFillTint="99"/>
             <w:hideMark/>
           </w:tcPr>
           <w:p>
@@ -26339,7 +26172,7 @@
               <w:bottom w:val="single" w:sz="4" w:space="0" w:color="auto"/>
               <w:right w:val="single" w:sz="4" w:space="0" w:color="auto"/>
             </w:tcBorders>
-            <w:shd w:val="clear" w:color="auto" w:fill="E7E6E6" w:themeFill="background2"/>
+            <w:shd w:val="clear" w:color="auto" w:fill="9CC2E5" w:themeFill="accent5" w:themeFillTint="99"/>
             <w:hideMark/>
           </w:tcPr>
           <w:p>
@@ -26374,7 +26207,7 @@
               <w:bottom w:val="single" w:sz="4" w:space="0" w:color="auto"/>
               <w:right w:val="single" w:sz="4" w:space="0" w:color="auto"/>
             </w:tcBorders>
-            <w:shd w:val="clear" w:color="auto" w:fill="E7E6E6" w:themeFill="background2"/>
+            <w:shd w:val="clear" w:color="auto" w:fill="9CC2E5" w:themeFill="accent5" w:themeFillTint="99"/>
             <w:hideMark/>
           </w:tcPr>
           <w:p>
@@ -26409,7 +26242,7 @@
               <w:bottom w:val="single" w:sz="4" w:space="0" w:color="auto"/>
               <w:right w:val="single" w:sz="4" w:space="0" w:color="auto"/>
             </w:tcBorders>
-            <w:shd w:val="clear" w:color="auto" w:fill="E7E6E6" w:themeFill="background2"/>
+            <w:shd w:val="clear" w:color="auto" w:fill="9CC2E5" w:themeFill="accent5" w:themeFillTint="99"/>
             <w:hideMark/>
           </w:tcPr>
           <w:p>
@@ -26444,7 +26277,7 @@
               <w:bottom w:val="single" w:sz="4" w:space="0" w:color="auto"/>
               <w:right w:val="single" w:sz="4" w:space="0" w:color="auto"/>
             </w:tcBorders>
-            <w:shd w:val="clear" w:color="auto" w:fill="E7E6E6" w:themeFill="background2"/>
+            <w:shd w:val="clear" w:color="auto" w:fill="9CC2E5" w:themeFill="accent5" w:themeFillTint="99"/>
             <w:hideMark/>
           </w:tcPr>
           <w:p>
@@ -27029,7 +26862,7 @@
               <w:bottom w:val="single" w:sz="4" w:space="0" w:color="auto"/>
               <w:right w:val="single" w:sz="4" w:space="0" w:color="auto"/>
             </w:tcBorders>
-            <w:shd w:val="clear" w:color="auto" w:fill="E7E6E6" w:themeFill="background2"/>
+            <w:shd w:val="clear" w:color="auto" w:fill="9CC2E5" w:themeFill="accent5" w:themeFillTint="99"/>
             <w:hideMark/>
           </w:tcPr>
           <w:p>
@@ -27065,6 +26898,7 @@
               <w:bottom w:val="single" w:sz="4" w:space="0" w:color="auto"/>
               <w:right w:val="single" w:sz="4" w:space="0" w:color="auto"/>
             </w:tcBorders>
+            <w:shd w:val="clear" w:color="auto" w:fill="DEEAF6" w:themeFill="accent5" w:themeFillTint="33"/>
             <w:hideMark/>
           </w:tcPr>
           <w:p>
@@ -27101,7 +26935,7 @@
               <w:bottom w:val="single" w:sz="4" w:space="0" w:color="auto"/>
               <w:right w:val="single" w:sz="4" w:space="0" w:color="auto"/>
             </w:tcBorders>
-            <w:shd w:val="clear" w:color="auto" w:fill="E7E6E6" w:themeFill="background2"/>
+            <w:shd w:val="clear" w:color="auto" w:fill="9CC2E5" w:themeFill="accent5" w:themeFillTint="99"/>
             <w:hideMark/>
           </w:tcPr>
           <w:p>
@@ -27137,7 +26971,7 @@
               <w:bottom w:val="single" w:sz="4" w:space="0" w:color="auto"/>
               <w:right w:val="single" w:sz="4" w:space="0" w:color="auto"/>
             </w:tcBorders>
-            <w:shd w:val="clear" w:color="auto" w:fill="E7E6E6" w:themeFill="background2"/>
+            <w:shd w:val="clear" w:color="auto" w:fill="9CC2E5" w:themeFill="accent5" w:themeFillTint="99"/>
             <w:hideMark/>
           </w:tcPr>
           <w:p>
@@ -27172,7 +27006,7 @@
               <w:bottom w:val="single" w:sz="4" w:space="0" w:color="auto"/>
               <w:right w:val="single" w:sz="4" w:space="0" w:color="auto"/>
             </w:tcBorders>
-            <w:shd w:val="clear" w:color="auto" w:fill="E7E6E6" w:themeFill="background2"/>
+            <w:shd w:val="clear" w:color="auto" w:fill="9CC2E5" w:themeFill="accent5" w:themeFillTint="99"/>
             <w:hideMark/>
           </w:tcPr>
           <w:p>
@@ -27207,7 +27041,7 @@
               <w:bottom w:val="single" w:sz="4" w:space="0" w:color="auto"/>
               <w:right w:val="single" w:sz="4" w:space="0" w:color="auto"/>
             </w:tcBorders>
-            <w:shd w:val="clear" w:color="auto" w:fill="E7E6E6" w:themeFill="background2"/>
+            <w:shd w:val="clear" w:color="auto" w:fill="9CC2E5" w:themeFill="accent5" w:themeFillTint="99"/>
             <w:hideMark/>
           </w:tcPr>
           <w:p>
@@ -27242,7 +27076,7 @@
               <w:bottom w:val="single" w:sz="4" w:space="0" w:color="auto"/>
               <w:right w:val="single" w:sz="4" w:space="0" w:color="auto"/>
             </w:tcBorders>
-            <w:shd w:val="clear" w:color="auto" w:fill="E7E6E6" w:themeFill="background2"/>
+            <w:shd w:val="clear" w:color="auto" w:fill="9CC2E5" w:themeFill="accent5" w:themeFillTint="99"/>
             <w:hideMark/>
           </w:tcPr>
           <w:p>
@@ -27757,7 +27591,7 @@
               <w:bottom w:val="single" w:sz="4" w:space="0" w:color="auto"/>
               <w:right w:val="single" w:sz="4" w:space="0" w:color="auto"/>
             </w:tcBorders>
-            <w:shd w:val="clear" w:color="auto" w:fill="E7E6E6" w:themeFill="background2"/>
+            <w:shd w:val="clear" w:color="auto" w:fill="9CC2E5" w:themeFill="accent5" w:themeFillTint="99"/>
             <w:hideMark/>
           </w:tcPr>
           <w:p>
@@ -27794,6 +27628,7 @@
               <w:bottom w:val="single" w:sz="4" w:space="0" w:color="auto"/>
               <w:right w:val="single" w:sz="4" w:space="0" w:color="auto"/>
             </w:tcBorders>
+            <w:shd w:val="clear" w:color="auto" w:fill="DEEAF6" w:themeFill="accent5" w:themeFillTint="33"/>
             <w:hideMark/>
           </w:tcPr>
           <w:p>
@@ -27840,7 +27675,7 @@
               <w:bottom w:val="single" w:sz="4" w:space="0" w:color="auto"/>
               <w:right w:val="single" w:sz="4" w:space="0" w:color="auto"/>
             </w:tcBorders>
-            <w:shd w:val="clear" w:color="auto" w:fill="E7E6E6" w:themeFill="background2"/>
+            <w:shd w:val="clear" w:color="auto" w:fill="9CC2E5" w:themeFill="accent5" w:themeFillTint="99"/>
             <w:hideMark/>
           </w:tcPr>
           <w:p>
@@ -27876,7 +27711,7 @@
               <w:bottom w:val="single" w:sz="4" w:space="0" w:color="auto"/>
               <w:right w:val="single" w:sz="4" w:space="0" w:color="auto"/>
             </w:tcBorders>
-            <w:shd w:val="clear" w:color="auto" w:fill="E7E6E6" w:themeFill="background2"/>
+            <w:shd w:val="clear" w:color="auto" w:fill="9CC2E5" w:themeFill="accent5" w:themeFillTint="99"/>
             <w:hideMark/>
           </w:tcPr>
           <w:p>
@@ -27911,7 +27746,7 @@
               <w:bottom w:val="single" w:sz="4" w:space="0" w:color="auto"/>
               <w:right w:val="single" w:sz="4" w:space="0" w:color="auto"/>
             </w:tcBorders>
-            <w:shd w:val="clear" w:color="auto" w:fill="E7E6E6" w:themeFill="background2"/>
+            <w:shd w:val="clear" w:color="auto" w:fill="9CC2E5" w:themeFill="accent5" w:themeFillTint="99"/>
             <w:hideMark/>
           </w:tcPr>
           <w:p>
@@ -27946,7 +27781,7 @@
               <w:bottom w:val="single" w:sz="4" w:space="0" w:color="auto"/>
               <w:right w:val="single" w:sz="4" w:space="0" w:color="auto"/>
             </w:tcBorders>
-            <w:shd w:val="clear" w:color="auto" w:fill="E7E6E6" w:themeFill="background2"/>
+            <w:shd w:val="clear" w:color="auto" w:fill="9CC2E5" w:themeFill="accent5" w:themeFillTint="99"/>
             <w:hideMark/>
           </w:tcPr>
           <w:p>
@@ -27981,7 +27816,7 @@
               <w:bottom w:val="single" w:sz="4" w:space="0" w:color="auto"/>
               <w:right w:val="single" w:sz="4" w:space="0" w:color="auto"/>
             </w:tcBorders>
-            <w:shd w:val="clear" w:color="auto" w:fill="E7E6E6" w:themeFill="background2"/>
+            <w:shd w:val="clear" w:color="auto" w:fill="9CC2E5" w:themeFill="accent5" w:themeFillTint="99"/>
             <w:hideMark/>
           </w:tcPr>
           <w:p>
@@ -28207,15 +28042,13 @@
             <w:pPr>
               <w:rPr>
                 <w:rFonts w:ascii="TH SarabunPSK" w:hAnsi="TH SarabunPSK" w:cs="TH SarabunPSK"/>
-                <w:color w:val="FF0000"/>
-                <w:sz w:val="32"/>
-                <w:szCs w:val="32"/>
-              </w:rPr>
-            </w:pPr>
-            <w:r>
-              <w:rPr>
-                <w:rFonts w:ascii="TH SarabunPSK" w:hAnsi="TH SarabunPSK" w:cs="TH SarabunPSK"/>
-                <w:color w:val="FF0000"/>
+                <w:sz w:val="32"/>
+                <w:szCs w:val="32"/>
+              </w:rPr>
+            </w:pPr>
+            <w:r>
+              <w:rPr>
+                <w:rFonts w:ascii="TH SarabunPSK" w:hAnsi="TH SarabunPSK" w:cs="TH SarabunPSK"/>
                 <w:sz w:val="32"/>
                 <w:szCs w:val="32"/>
                 <w:cs/>
@@ -28225,7 +28058,6 @@
             <w:r>
               <w:rPr>
                 <w:rFonts w:ascii="TH SarabunPSK" w:hAnsi="TH SarabunPSK" w:cs="TH SarabunPSK"/>
-                <w:color w:val="FF0000"/>
                 <w:sz w:val="32"/>
                 <w:szCs w:val="32"/>
               </w:rPr>
@@ -28234,7 +28066,6 @@
             <w:r>
               <w:rPr>
                 <w:rFonts w:ascii="TH SarabunPSK" w:hAnsi="TH SarabunPSK" w:cs="TH SarabunPSK"/>
-                <w:color w:val="FF0000"/>
                 <w:sz w:val="32"/>
                 <w:szCs w:val="32"/>
                 <w:cs/>
@@ -28248,15 +28079,13 @@
               <w:spacing w:before="0" w:beforeAutospacing="0" w:after="0" w:afterAutospacing="0"/>
               <w:rPr>
                 <w:rFonts w:ascii="TH SarabunPSK" w:hAnsi="TH SarabunPSK" w:cs="TH SarabunPSK"/>
-                <w:color w:val="FF0000"/>
-                <w:sz w:val="32"/>
-                <w:szCs w:val="32"/>
-              </w:rPr>
-            </w:pPr>
-            <w:r>
-              <w:rPr>
-                <w:rFonts w:ascii="TH SarabunPSK" w:hAnsi="TH SarabunPSK" w:cs="TH SarabunPSK"/>
-                <w:color w:val="FF0000"/>
+                <w:sz w:val="32"/>
+                <w:szCs w:val="32"/>
+              </w:rPr>
+            </w:pPr>
+            <w:r>
+              <w:rPr>
+                <w:rFonts w:ascii="TH SarabunPSK" w:hAnsi="TH SarabunPSK" w:cs="TH SarabunPSK"/>
                 <w:sz w:val="32"/>
                 <w:szCs w:val="32"/>
                 <w:cs/>
@@ -28281,15 +28110,13 @@
               <w:jc w:val="center"/>
               <w:rPr>
                 <w:rFonts w:ascii="TH SarabunPSK" w:hAnsi="TH SarabunPSK" w:cs="TH SarabunPSK"/>
-                <w:color w:val="FF0000"/>
-                <w:sz w:val="32"/>
-                <w:szCs w:val="32"/>
-              </w:rPr>
-            </w:pPr>
-            <w:r>
-              <w:rPr>
-                <w:rFonts w:ascii="TH SarabunPSK" w:hAnsi="TH SarabunPSK" w:cs="TH SarabunPSK"/>
-                <w:color w:val="FF0000"/>
+                <w:sz w:val="32"/>
+                <w:szCs w:val="32"/>
+              </w:rPr>
+            </w:pPr>
+            <w:r>
+              <w:rPr>
+                <w:rFonts w:ascii="TH SarabunPSK" w:hAnsi="TH SarabunPSK" w:cs="TH SarabunPSK"/>
                 <w:sz w:val="32"/>
                 <w:szCs w:val="32"/>
               </w:rPr>
@@ -28630,7 +28457,7 @@
     <w:p>
       <w:pPr>
         <w:rPr>
-          <w:rFonts w:ascii="TH SarabunPSK" w:hAnsi="TH SarabunPSK" w:cs="TH SarabunPSK" w:hint="cs"/>
+          <w:rFonts w:ascii="TH SarabunPSK" w:hAnsi="TH SarabunPSK" w:cs="TH SarabunPSK"/>
           <w:cs/>
         </w:rPr>
       </w:pPr>
@@ -30395,7 +30222,7 @@
 </file>
 
 <file path=customXml/itemProps1.xml><?xml version="1.0" encoding="utf-8"?>
-<ds:datastoreItem xmlns:ds="http://schemas.openxmlformats.org/officeDocument/2006/customXml" ds:itemID="{DADDC61F-B9FE-4416-9721-DC2BEF61B89D}">
+<ds:datastoreItem xmlns:ds="http://schemas.openxmlformats.org/officeDocument/2006/customXml" ds:itemID="{8EBB12E8-874C-4064-BDA8-44C8269810DE}">
   <ds:schemaRefs>
     <ds:schemaRef ds:uri="http://schemas.openxmlformats.org/officeDocument/2006/bibliography"/>
   </ds:schemaRefs>

</xml_diff>